<commit_message>
Hive study - partitions
</commit_message>
<xml_diff>
--- a/Hive.docx
+++ b/Hive.docx
@@ -920,19 +920,7 @@
         </w:numPr>
       </w:pPr>
       <w:r>
-        <w:t>ARRAY</w:t>
-      </w:r>
-      <w:r>
-        <w:t xml:space="preserve"> - </w:t>
-      </w:r>
-      <w:r>
-        <w:t>This is a list of items of the same type</w:t>
-      </w:r>
-      <w:r>
-        <w:t xml:space="preserve"> - </w:t>
-      </w:r>
-      <w:r>
-        <w:t>["</w:t>
+        <w:t>ARRAY - This is a list of items of the same type - ["</w:t>
       </w:r>
       <w:proofErr w:type="spellStart"/>
       <w:r>
@@ -952,19 +940,7 @@
         </w:numPr>
       </w:pPr>
       <w:r>
-        <w:t>MAP</w:t>
-      </w:r>
-      <w:r>
-        <w:t xml:space="preserve"> - </w:t>
-      </w:r>
-      <w:r>
-        <w:t>This is a set of key-value pairs</w:t>
-      </w:r>
-      <w:r>
-        <w:t xml:space="preserve"> - </w:t>
-      </w:r>
-      <w:r>
-        <w:t>{1: "apple",2: "orange"}</w:t>
+        <w:t>MAP - This is a set of key-value pairs - {1: "apple",2: "orange"}</w:t>
       </w:r>
     </w:p>
     <w:p>
@@ -976,19 +952,7 @@
         </w:numPr>
       </w:pPr>
       <w:r>
-        <w:t>STRUCT</w:t>
-      </w:r>
-      <w:r>
-        <w:t xml:space="preserve"> - </w:t>
-      </w:r>
-      <w:r>
-        <w:t>This is a user-defined structure of any type of field, such as {val1, val2, val3, and so on}</w:t>
-      </w:r>
-      <w:r>
-        <w:t xml:space="preserve"> - </w:t>
-      </w:r>
-      <w:r>
-        <w:t>{1, "apple"}</w:t>
+        <w:t>STRUCT - This is a user-defined structure of any type of field, such as {val1, val2, val3, and so on} - {1, "apple"}</w:t>
       </w:r>
     </w:p>
     <w:p>
@@ -1070,71 +1034,31 @@
         <w:pStyle w:val="Putty"/>
       </w:pPr>
       <w:r>
-        <w:t xml:space="preserve"> </w:t>
-      </w:r>
-      <w:proofErr w:type="spellStart"/>
-      <w:r>
-        <w:t>work_place</w:t>
-      </w:r>
-      <w:proofErr w:type="spellEnd"/>
-      <w:r>
-        <w:t xml:space="preserve"> ARRAY&lt;STRING&gt;,</w:t>
-      </w:r>
-    </w:p>
-    <w:p>
-      <w:pPr>
-        <w:pStyle w:val="Putty"/>
-      </w:pPr>
-      <w:r>
-        <w:t xml:space="preserve"> </w:t>
-      </w:r>
-      <w:proofErr w:type="spellStart"/>
-      <w:r>
-        <w:t>gender_age</w:t>
-      </w:r>
-      <w:proofErr w:type="spellEnd"/>
-      <w:r>
-        <w:t xml:space="preserve"> STRUCT&lt;</w:t>
-      </w:r>
-      <w:proofErr w:type="spellStart"/>
-      <w:r>
-        <w:t>gender:STRING,age:INT</w:t>
-      </w:r>
-      <w:proofErr w:type="spellEnd"/>
-      <w:r>
-        <w:t>&gt;,</w:t>
-      </w:r>
-    </w:p>
-    <w:p>
-      <w:pPr>
-        <w:pStyle w:val="Putty"/>
-      </w:pPr>
-      <w:r>
-        <w:t xml:space="preserve"> </w:t>
-      </w:r>
-      <w:proofErr w:type="spellStart"/>
-      <w:r>
-        <w:t>skills_score</w:t>
-      </w:r>
-      <w:proofErr w:type="spellEnd"/>
-      <w:r>
-        <w:t xml:space="preserve"> MAP&lt;STRING,INT&gt;,</w:t>
-      </w:r>
-    </w:p>
-    <w:p>
-      <w:pPr>
-        <w:pStyle w:val="Putty"/>
-      </w:pPr>
-      <w:r>
-        <w:t xml:space="preserve"> </w:t>
-      </w:r>
-      <w:proofErr w:type="spellStart"/>
-      <w:r>
-        <w:t>depart_title</w:t>
-      </w:r>
-      <w:proofErr w:type="spellEnd"/>
-      <w:r>
-        <w:t xml:space="preserve"> MAP&lt;STRING,ARRAY&lt;STRING&gt;&gt;</w:t>
+        <w:t xml:space="preserve"> work_place ARRAY&lt;STRING&gt;,</w:t>
+      </w:r>
+    </w:p>
+    <w:p>
+      <w:pPr>
+        <w:pStyle w:val="Putty"/>
+      </w:pPr>
+      <w:r>
+        <w:t xml:space="preserve"> gender_age STRUCT&lt;gender:STRING,age:INT&gt;,</w:t>
+      </w:r>
+    </w:p>
+    <w:p>
+      <w:pPr>
+        <w:pStyle w:val="Putty"/>
+      </w:pPr>
+      <w:r>
+        <w:t xml:space="preserve"> skills_score MAP&lt;STRING,INT&gt;,</w:t>
+      </w:r>
+    </w:p>
+    <w:p>
+      <w:pPr>
+        <w:pStyle w:val="Putty"/>
+      </w:pPr>
+      <w:r>
+        <w:t xml:space="preserve"> depart_title MAP&lt;STRING,ARRAY&lt;STRING&gt;&gt;</w:t>
       </w:r>
     </w:p>
     <w:p>
@@ -1710,13 +1634,7 @@
         <w:pStyle w:val="NoSpacing"/>
       </w:pPr>
       <w:r>
-        <w:t>The database in Hive describes a collection of tables</w:t>
-      </w:r>
-      <w:r>
-        <w:t xml:space="preserve">. </w:t>
-      </w:r>
-      <w:r>
-        <w:t xml:space="preserve">If the database is not specified, the </w:t>
+        <w:t xml:space="preserve">The database in Hive describes a collection of tables. If the database is not specified, the </w:t>
       </w:r>
       <w:r>
         <w:rPr>
@@ -2322,12 +2240,326 @@
     </w:p>
     <w:p>
       <w:pPr>
-        <w:pStyle w:val="NoSpacing"/>
-      </w:pPr>
-    </w:p>
-    <w:p>
-      <w:pPr>
-        <w:pStyle w:val="NoSpacing"/>
+        <w:pStyle w:val="Heading4"/>
+      </w:pPr>
+      <w:r>
+        <w:t>T</w:t>
+      </w:r>
+      <w:r>
+        <w:t>emporary</w:t>
+      </w:r>
+      <w:r>
+        <w:t xml:space="preserve"> Table:</w:t>
+      </w:r>
+    </w:p>
+    <w:p>
+      <w:pPr>
+        <w:pStyle w:val="NoSpacing"/>
+      </w:pPr>
+      <w:r>
+        <w:t>Hive also supports creating temporary tables. A temporary table is only visible to the current user session. It's automatically deleted at the end of the session. The data of the temporary table is stored in the user's scratch directory, such as /</w:t>
+      </w:r>
+      <w:proofErr w:type="spellStart"/>
+      <w:r>
+        <w:t>tmp</w:t>
+      </w:r>
+      <w:proofErr w:type="spellEnd"/>
+      <w:r>
+        <w:t>/hive-</w:t>
+      </w:r>
+      <w:r>
+        <w:t>&lt;username&gt;</w:t>
+      </w:r>
+    </w:p>
+    <w:p>
+      <w:pPr>
+        <w:pStyle w:val="Putty"/>
+      </w:pPr>
+      <w:r>
+        <w:t>[</w:t>
+      </w:r>
+      <w:proofErr w:type="spellStart"/>
+      <w:r>
+        <w:t>hduser@Inceptez</w:t>
+      </w:r>
+      <w:proofErr w:type="spellEnd"/>
+      <w:r>
+        <w:t xml:space="preserve"> ~]$ </w:t>
+      </w:r>
+      <w:proofErr w:type="spellStart"/>
+      <w:r>
+        <w:t>hdfs</w:t>
+      </w:r>
+      <w:proofErr w:type="spellEnd"/>
+      <w:r>
+        <w:t xml:space="preserve"> </w:t>
+      </w:r>
+      <w:proofErr w:type="spellStart"/>
+      <w:r>
+        <w:t>dfs</w:t>
+      </w:r>
+      <w:proofErr w:type="spellEnd"/>
+      <w:r>
+        <w:t xml:space="preserve"> -cat /tmp/hive/hduser/47d5f037-d988-4f3c-974c-0d2f1b8ce7ef/_tmp_space.db/d49720fd-b86a-48b1-a6d1-57801d5fad98/000000_0</w:t>
+      </w:r>
+    </w:p>
+    <w:p>
+      <w:pPr>
+        <w:pStyle w:val="Putty"/>
+      </w:pPr>
+      <w:r>
+        <w:t xml:space="preserve">20/09/21 01:07:17 WARN </w:t>
+      </w:r>
+      <w:proofErr w:type="spellStart"/>
+      <w:r>
+        <w:t>util.NativeCodeLoader</w:t>
+      </w:r>
+      <w:proofErr w:type="spellEnd"/>
+      <w:r>
+        <w:t>: Unable to load native-</w:t>
+      </w:r>
+      <w:proofErr w:type="spellStart"/>
+      <w:r>
+        <w:t>hadoop</w:t>
+      </w:r>
+      <w:proofErr w:type="spellEnd"/>
+      <w:r>
+        <w:t xml:space="preserve"> library for your platform... using </w:t>
+      </w:r>
+      <w:proofErr w:type="spellStart"/>
+      <w:r>
+        <w:t>builtin</w:t>
+      </w:r>
+      <w:proofErr w:type="spellEnd"/>
+      <w:r>
+        <w:t>-java classes where applicable</w:t>
+      </w:r>
+    </w:p>
+    <w:p>
+      <w:pPr>
+        <w:pStyle w:val="Putty"/>
+      </w:pPr>
+      <w:proofErr w:type="spellStart"/>
+      <w:r>
+        <w:t>khadhar</w:t>
+      </w:r>
+      <w:proofErr w:type="spellEnd"/>
+    </w:p>
+    <w:p>
+      <w:pPr>
+        <w:pStyle w:val="NoSpacing"/>
+      </w:pPr>
+    </w:p>
+    <w:p>
+      <w:pPr>
+        <w:pStyle w:val="Heading4"/>
+      </w:pPr>
+      <w:r>
+        <w:t>Create-Table-As-Select:</w:t>
+      </w:r>
+    </w:p>
+    <w:p>
+      <w:pPr>
+        <w:pStyle w:val="NoSpacing"/>
+      </w:pPr>
+      <w:r>
+        <w:t xml:space="preserve">Tables can also be created and populated by the results of a query in one statement, called Create-Table-As-Select (CTAS). The table created by CTAS is not visible by other users until all the query results are populated. </w:t>
+      </w:r>
+    </w:p>
+    <w:p>
+      <w:pPr>
+        <w:pStyle w:val="NoSpacing"/>
+      </w:pPr>
+      <w:r>
+        <w:t xml:space="preserve">CTAS has the following restrictions: </w:t>
+      </w:r>
+    </w:p>
+    <w:p>
+      <w:pPr>
+        <w:pStyle w:val="NoSpacing"/>
+        <w:numPr>
+          <w:ilvl w:val="0"/>
+          <w:numId w:val="3"/>
+        </w:numPr>
+      </w:pPr>
+      <w:r>
+        <w:t xml:space="preserve">The table created cannot be a partitioned table </w:t>
+      </w:r>
+    </w:p>
+    <w:p>
+      <w:pPr>
+        <w:pStyle w:val="NoSpacing"/>
+        <w:numPr>
+          <w:ilvl w:val="0"/>
+          <w:numId w:val="3"/>
+        </w:numPr>
+      </w:pPr>
+      <w:r>
+        <w:t xml:space="preserve">The table created cannot be an external table </w:t>
+      </w:r>
+    </w:p>
+    <w:p>
+      <w:pPr>
+        <w:pStyle w:val="NoSpacing"/>
+        <w:numPr>
+          <w:ilvl w:val="0"/>
+          <w:numId w:val="3"/>
+        </w:numPr>
+      </w:pPr>
+      <w:r>
+        <w:t xml:space="preserve">The table created cannot be a list-bucketing table </w:t>
+      </w:r>
+    </w:p>
+    <w:p>
+      <w:pPr>
+        <w:pStyle w:val="NoSpacing"/>
+      </w:pPr>
+      <w:r>
+        <w:t>A CTAS statement always triggers a yarn job to populate the data, although the SELECT * statement itself does not trigger any yarn job.</w:t>
+      </w:r>
+    </w:p>
+    <w:p>
+      <w:pPr>
+        <w:pStyle w:val="NoSpacing"/>
+      </w:pPr>
+    </w:p>
+    <w:p>
+      <w:pPr>
+        <w:pStyle w:val="Heading4"/>
+      </w:pPr>
+      <w:r>
+        <w:t>Create Empty table – Copy only Schema</w:t>
+      </w:r>
+    </w:p>
+    <w:p>
+      <w:pPr>
+        <w:pStyle w:val="NoSpacing"/>
+        <w:numPr>
+          <w:ilvl w:val="0"/>
+          <w:numId w:val="6"/>
+        </w:numPr>
+      </w:pPr>
+      <w:r>
+        <w:t xml:space="preserve">Using CTAS with </w:t>
+      </w:r>
+      <w:r>
+        <w:t>wrong Where condition</w:t>
+      </w:r>
+    </w:p>
+    <w:p>
+      <w:pPr>
+        <w:pStyle w:val="Putty"/>
+      </w:pPr>
+      <w:r>
+        <w:t xml:space="preserve">hive&gt; create table </w:t>
+      </w:r>
+      <w:proofErr w:type="spellStart"/>
+      <w:r>
+        <w:t>employee_empty</w:t>
+      </w:r>
+      <w:proofErr w:type="spellEnd"/>
+      <w:r>
+        <w:t xml:space="preserve"> as select * from employee where 1=2;</w:t>
+      </w:r>
+    </w:p>
+    <w:p>
+      <w:pPr>
+        <w:pStyle w:val="Putty"/>
+      </w:pPr>
+      <w:r>
+        <w:t>-</w:t>
+      </w:r>
+      <w:proofErr w:type="spellStart"/>
+      <w:r>
+        <w:t>rw</w:t>
+      </w:r>
+      <w:proofErr w:type="spellEnd"/>
+      <w:r>
+        <w:t xml:space="preserve">-r--r--   1 </w:t>
+      </w:r>
+      <w:proofErr w:type="spellStart"/>
+      <w:r>
+        <w:t>hduser</w:t>
+      </w:r>
+      <w:proofErr w:type="spellEnd"/>
+      <w:r>
+        <w:t xml:space="preserve"> supergroup          0 2020-09-21 01:37 /user/hive/warehouse/</w:t>
+      </w:r>
+      <w:proofErr w:type="spellStart"/>
+      <w:r>
+        <w:t>retail.db</w:t>
+      </w:r>
+      <w:proofErr w:type="spellEnd"/>
+      <w:r>
+        <w:t>/</w:t>
+      </w:r>
+      <w:proofErr w:type="spellStart"/>
+      <w:r>
+        <w:t>employee_empty</w:t>
+      </w:r>
+      <w:proofErr w:type="spellEnd"/>
+      <w:r>
+        <w:t>/000000_0</w:t>
+      </w:r>
+    </w:p>
+    <w:p>
+      <w:pPr>
+        <w:pStyle w:val="NoSpacing"/>
+      </w:pPr>
+    </w:p>
+    <w:p>
+      <w:pPr>
+        <w:pStyle w:val="NoSpacing"/>
+        <w:numPr>
+          <w:ilvl w:val="0"/>
+          <w:numId w:val="6"/>
+        </w:numPr>
+      </w:pPr>
+      <w:r>
+        <w:t>With Like statement</w:t>
+      </w:r>
+    </w:p>
+    <w:p>
+      <w:pPr>
+        <w:pStyle w:val="Putty"/>
+      </w:pPr>
+      <w:r>
+        <w:t xml:space="preserve">hive&gt;  CREATE TABLE </w:t>
+      </w:r>
+      <w:proofErr w:type="spellStart"/>
+      <w:r>
+        <w:t>empty_like_employee</w:t>
+      </w:r>
+      <w:proofErr w:type="spellEnd"/>
+      <w:r>
+        <w:t xml:space="preserve"> LIKE </w:t>
+      </w:r>
+      <w:proofErr w:type="spellStart"/>
+      <w:r>
+        <w:t>employee_internal</w:t>
+      </w:r>
+      <w:proofErr w:type="spellEnd"/>
+      <w:r>
+        <w:t>;</w:t>
+      </w:r>
+    </w:p>
+    <w:p>
+      <w:pPr>
+        <w:pStyle w:val="Putty"/>
+      </w:pPr>
+      <w:r>
+        <w:t>drwxr-xr-x   - hduser supergroup          0 2020-09-21 01:41 /user/hive/warehouse/retail.db/empty_like_employee</w:t>
+      </w:r>
+    </w:p>
+    <w:p>
+      <w:pPr>
+        <w:pStyle w:val="NoSpacing"/>
+        <w:ind w:left="360"/>
+      </w:pPr>
+    </w:p>
+    <w:p>
+      <w:pPr>
+        <w:pStyle w:val="Heading3"/>
       </w:pPr>
       <w:r>
         <w:t>DDL Statement:</w:t>
@@ -2338,200 +2570,1908 @@
         <w:pStyle w:val="Putty"/>
       </w:pPr>
       <w:r>
-        <w:t xml:space="preserve">CREATE TABLE IF NOT EXISTS </w:t>
-      </w:r>
-      <w:proofErr w:type="spellStart"/>
-      <w:r>
-        <w:t>employee_internal</w:t>
+        <w:t>CREATE TABLE IF NOT EXISTS employee_internal (</w:t>
+      </w:r>
+    </w:p>
+    <w:p>
+      <w:pPr>
+        <w:pStyle w:val="Putty"/>
+      </w:pPr>
+      <w:r>
+        <w:t>name STRING COMMENT 'this is optinal column comments',</w:t>
+      </w:r>
+    </w:p>
+    <w:p>
+      <w:pPr>
+        <w:pStyle w:val="Putty"/>
+      </w:pPr>
+      <w:r>
+        <w:t>work_place ARRAY&lt;STRING&gt;,</w:t>
+      </w:r>
+      <w:r>
+        <w:tab/>
+      </w:r>
+      <w:r>
+        <w:tab/>
+      </w:r>
+      <w:r>
+        <w:tab/>
+        <w:t>-- table column names are NOT casesensitive</w:t>
+      </w:r>
+    </w:p>
+    <w:p>
+      <w:pPr>
+        <w:pStyle w:val="Putty"/>
+      </w:pPr>
+      <w:r>
+        <w:t>gender_age STRUCT&lt;gender:STRING,age:INT&gt;,</w:t>
+      </w:r>
+    </w:p>
+    <w:p>
+      <w:pPr>
+        <w:pStyle w:val="Putty"/>
+      </w:pPr>
+      <w:r>
+        <w:t xml:space="preserve">skills_score MAP&lt;STRING,INT&gt;, </w:t>
+      </w:r>
+      <w:r>
+        <w:tab/>
+      </w:r>
+      <w:r>
+        <w:tab/>
+        <w:t>-- columns names are lower case</w:t>
+      </w:r>
+    </w:p>
+    <w:p>
+      <w:pPr>
+        <w:pStyle w:val="Putty"/>
+      </w:pPr>
+      <w:r>
+        <w:t>depart_title MAP&lt;STRING,ARRAY&lt;STRING&gt;&gt;</w:t>
+      </w:r>
+      <w:r>
+        <w:tab/>
+        <w:t>-- No "," for the last column</w:t>
+      </w:r>
+    </w:p>
+    <w:p>
+      <w:pPr>
+        <w:pStyle w:val="Putty"/>
+      </w:pPr>
+      <w:r>
+        <w:t>)</w:t>
+      </w:r>
+    </w:p>
+    <w:p>
+      <w:pPr>
+        <w:pStyle w:val="Putty"/>
+      </w:pPr>
+      <w:r>
+        <w:lastRenderedPageBreak/>
+        <w:t>COMMENT 'This is an internal table'</w:t>
+      </w:r>
+      <w:r>
+        <w:tab/>
+        <w:t>-- This is optional table comments</w:t>
+      </w:r>
+    </w:p>
+    <w:p>
+      <w:pPr>
+        <w:pStyle w:val="Putty"/>
+      </w:pPr>
+      <w:r>
+        <w:t>ROW FORMAT DELIMITED</w:t>
+      </w:r>
+    </w:p>
+    <w:p>
+      <w:pPr>
+        <w:pStyle w:val="Putty"/>
+      </w:pPr>
+      <w:r>
+        <w:t xml:space="preserve">FIELDS TERMINATED BY '|' </w:t>
+      </w:r>
+      <w:r>
+        <w:tab/>
+      </w:r>
+      <w:r>
+        <w:tab/>
+      </w:r>
+      <w:r>
+        <w:tab/>
+        <w:t>-- Symbol to seperate columns</w:t>
+      </w:r>
+    </w:p>
+    <w:p>
+      <w:pPr>
+        <w:pStyle w:val="Putty"/>
+      </w:pPr>
+      <w:r>
+        <w:t>COLLECTION ITEMS TERMINATED BY ','</w:t>
+      </w:r>
+      <w:r>
+        <w:tab/>
+        <w:t>-- Seperate collection elements</w:t>
+      </w:r>
+    </w:p>
+    <w:p>
+      <w:pPr>
+        <w:pStyle w:val="Putty"/>
+      </w:pPr>
+      <w:r>
+        <w:t xml:space="preserve">MAP KEYS TERMINATED BY ':' </w:t>
+      </w:r>
+      <w:r>
+        <w:tab/>
+      </w:r>
+      <w:r>
+        <w:tab/>
+        <w:t>-- Symbol to seperate keys and values</w:t>
+      </w:r>
+    </w:p>
+    <w:p>
+      <w:pPr>
+        <w:pStyle w:val="Putty"/>
+      </w:pPr>
+      <w:r>
+        <w:t>STORED as TEXTFILE; -- Table file format</w:t>
+      </w:r>
+    </w:p>
+    <w:p>
+      <w:pPr>
+        <w:pStyle w:val="NoSpacing"/>
+      </w:pPr>
+    </w:p>
+    <w:p>
+      <w:pPr>
+        <w:pStyle w:val="NoSpacing"/>
+      </w:pPr>
+      <w:r>
+        <w:t>To view details description of table – command “Describe formatted &lt;&lt;table name&gt;&gt;”</w:t>
+      </w:r>
+    </w:p>
+    <w:p>
+      <w:pPr>
+        <w:pStyle w:val="Putty"/>
+      </w:pPr>
+      <w:r>
+        <w:t>hive&gt; describe formatted employee_internal;</w:t>
+      </w:r>
+    </w:p>
+    <w:p>
+      <w:pPr>
+        <w:pStyle w:val="Putty"/>
+      </w:pPr>
+      <w:r>
+        <w:t>OK</w:t>
+      </w:r>
+    </w:p>
+    <w:p>
+      <w:pPr>
+        <w:pStyle w:val="Putty"/>
+      </w:pPr>
+      <w:r>
+        <w:t># col_name              data_type               comment</w:t>
+      </w:r>
+    </w:p>
+    <w:p>
+      <w:pPr>
+        <w:pStyle w:val="Putty"/>
+      </w:pPr>
+    </w:p>
+    <w:p>
+      <w:pPr>
+        <w:pStyle w:val="Putty"/>
+      </w:pPr>
+      <w:r>
+        <w:t>name                    string                  this is optinal column comments</w:t>
+      </w:r>
+    </w:p>
+    <w:p>
+      <w:pPr>
+        <w:pStyle w:val="Putty"/>
+      </w:pPr>
+      <w:r>
+        <w:t>work_place              array&lt;string&gt;</w:t>
+      </w:r>
+    </w:p>
+    <w:p>
+      <w:pPr>
+        <w:pStyle w:val="Putty"/>
+      </w:pPr>
+      <w:r>
+        <w:t>gender_age              struct&lt;gender:string,age:int&gt;</w:t>
+      </w:r>
+    </w:p>
+    <w:p>
+      <w:pPr>
+        <w:pStyle w:val="Putty"/>
+      </w:pPr>
+      <w:r>
+        <w:t>skills_score            map&lt;string,int&gt;</w:t>
+      </w:r>
+    </w:p>
+    <w:p>
+      <w:pPr>
+        <w:pStyle w:val="Putty"/>
+      </w:pPr>
+      <w:r>
+        <w:t>depart_title            map&lt;string,array&lt;string&gt;&gt;</w:t>
+      </w:r>
+    </w:p>
+    <w:p>
+      <w:pPr>
+        <w:pStyle w:val="Putty"/>
+      </w:pPr>
+    </w:p>
+    <w:p>
+      <w:pPr>
+        <w:pStyle w:val="Putty"/>
+      </w:pPr>
+      <w:r>
+        <w:t># Detailed Table Information</w:t>
+      </w:r>
+    </w:p>
+    <w:p>
+      <w:pPr>
+        <w:pStyle w:val="Putty"/>
+      </w:pPr>
+      <w:r>
+        <w:t>Database:               retail</w:t>
+      </w:r>
+    </w:p>
+    <w:p>
+      <w:pPr>
+        <w:pStyle w:val="Putty"/>
+      </w:pPr>
+      <w:r>
+        <w:t>Owner:                  hduser</w:t>
+      </w:r>
+    </w:p>
+    <w:p>
+      <w:pPr>
+        <w:pStyle w:val="Putty"/>
+      </w:pPr>
+      <w:r>
+        <w:t>CreateTime:             Mon Sep 21 00:19:16 IST 2020</w:t>
+      </w:r>
+    </w:p>
+    <w:p>
+      <w:pPr>
+        <w:pStyle w:val="Putty"/>
+      </w:pPr>
+      <w:r>
+        <w:t>LastAccessTime:         UNKNOWN</w:t>
+      </w:r>
+    </w:p>
+    <w:p>
+      <w:pPr>
+        <w:pStyle w:val="Putty"/>
+      </w:pPr>
+      <w:r>
+        <w:t>Protect Mode:           None</w:t>
+      </w:r>
+    </w:p>
+    <w:p>
+      <w:pPr>
+        <w:pStyle w:val="Putty"/>
+      </w:pPr>
+      <w:r>
+        <w:t>Retention:              0</w:t>
+      </w:r>
+    </w:p>
+    <w:p>
+      <w:pPr>
+        <w:pStyle w:val="Putty"/>
+      </w:pPr>
+      <w:r>
+        <w:t>Location:               hdfs://localhost:54310/user/hive/warehouse/retail.db/employee_internal</w:t>
+      </w:r>
+    </w:p>
+    <w:p>
+      <w:pPr>
+        <w:pStyle w:val="Putty"/>
+      </w:pPr>
+      <w:r>
+        <w:t>Table Type:             MANAGED_TABLE</w:t>
+      </w:r>
+    </w:p>
+    <w:p>
+      <w:pPr>
+        <w:pStyle w:val="Putty"/>
+      </w:pPr>
+      <w:r>
+        <w:t>Table Parameters:</w:t>
+      </w:r>
+    </w:p>
+    <w:p>
+      <w:pPr>
+        <w:pStyle w:val="Putty"/>
+      </w:pPr>
+      <w:r>
+        <w:t xml:space="preserve">        comment                 This is an internal table</w:t>
+      </w:r>
+    </w:p>
+    <w:p>
+      <w:pPr>
+        <w:pStyle w:val="Putty"/>
+      </w:pPr>
+      <w:r>
+        <w:t xml:space="preserve">        transient_lastDdlTime   1600627756</w:t>
+      </w:r>
+    </w:p>
+    <w:p>
+      <w:pPr>
+        <w:pStyle w:val="Putty"/>
+      </w:pPr>
+    </w:p>
+    <w:p>
+      <w:pPr>
+        <w:pStyle w:val="Putty"/>
+      </w:pPr>
+      <w:r>
+        <w:t># Storage Information</w:t>
+      </w:r>
+    </w:p>
+    <w:p>
+      <w:pPr>
+        <w:pStyle w:val="Putty"/>
+      </w:pPr>
+      <w:r>
+        <w:t>SerDe Library:          org.apache.hadoop.hive.serde2.lazy.LazySimpleSerDe</w:t>
+      </w:r>
+    </w:p>
+    <w:p>
+      <w:pPr>
+        <w:pStyle w:val="Putty"/>
+      </w:pPr>
+      <w:r>
+        <w:t>InputFormat:            org.apache.hadoop.mapred.TextInputFormat</w:t>
+      </w:r>
+    </w:p>
+    <w:p>
+      <w:pPr>
+        <w:pStyle w:val="Putty"/>
+      </w:pPr>
+      <w:r>
+        <w:t>OutputFormat:           org.apache.hadoop.hive.ql.io.HiveIgnoreKeyTextOutputFormat</w:t>
+      </w:r>
+    </w:p>
+    <w:p>
+      <w:pPr>
+        <w:pStyle w:val="Putty"/>
+      </w:pPr>
+      <w:r>
+        <w:t>Compressed:             No</w:t>
+      </w:r>
+    </w:p>
+    <w:p>
+      <w:pPr>
+        <w:pStyle w:val="Putty"/>
+      </w:pPr>
+      <w:r>
+        <w:t>Num Buckets:            -1</w:t>
+      </w:r>
+    </w:p>
+    <w:p>
+      <w:pPr>
+        <w:pStyle w:val="Putty"/>
+      </w:pPr>
+      <w:r>
+        <w:t>Bucket Columns:         []</w:t>
+      </w:r>
+    </w:p>
+    <w:p>
+      <w:pPr>
+        <w:pStyle w:val="Putty"/>
+      </w:pPr>
+      <w:r>
+        <w:t>Sort Columns:           []</w:t>
+      </w:r>
+    </w:p>
+    <w:p>
+      <w:pPr>
+        <w:pStyle w:val="Putty"/>
+      </w:pPr>
+      <w:r>
+        <w:t>Storage Desc Params:</w:t>
+      </w:r>
+    </w:p>
+    <w:p>
+      <w:pPr>
+        <w:pStyle w:val="Putty"/>
+      </w:pPr>
+      <w:r>
+        <w:t xml:space="preserve">        colelction.delim        ,</w:t>
+      </w:r>
+    </w:p>
+    <w:p>
+      <w:pPr>
+        <w:pStyle w:val="Putty"/>
+      </w:pPr>
+      <w:r>
+        <w:t xml:space="preserve">        field.delim             |</w:t>
+      </w:r>
+    </w:p>
+    <w:p>
+      <w:pPr>
+        <w:pStyle w:val="Putty"/>
+      </w:pPr>
+      <w:r>
+        <w:t xml:space="preserve">        mapkey.delim            :</w:t>
+      </w:r>
+    </w:p>
+    <w:p>
+      <w:pPr>
+        <w:pStyle w:val="Putty"/>
+      </w:pPr>
+      <w:r>
+        <w:t xml:space="preserve">        serialization.format    |</w:t>
+      </w:r>
+    </w:p>
+    <w:p>
+      <w:pPr>
+        <w:pStyle w:val="NoSpacing"/>
+      </w:pPr>
+    </w:p>
+    <w:p>
+      <w:pPr>
+        <w:pStyle w:val="Heading4"/>
+      </w:pPr>
+      <w:r>
+        <w:t>Get Create statement:</w:t>
+      </w:r>
+    </w:p>
+    <w:p>
+      <w:pPr>
+        <w:pStyle w:val="Putty"/>
+      </w:pPr>
+      <w:r>
+        <w:t>hive&gt; show create table employee;</w:t>
+      </w:r>
+    </w:p>
+    <w:p>
+      <w:pPr>
+        <w:pStyle w:val="Putty"/>
+      </w:pPr>
+      <w:r>
+        <w:t>CREATE TABLE `employee`(</w:t>
+      </w:r>
+    </w:p>
+    <w:p>
+      <w:pPr>
+        <w:pStyle w:val="Putty"/>
+      </w:pPr>
+      <w:r>
+        <w:t xml:space="preserve">  `name` string,</w:t>
+      </w:r>
+    </w:p>
+    <w:p>
+      <w:pPr>
+        <w:pStyle w:val="Putty"/>
+      </w:pPr>
+      <w:r>
+        <w:t xml:space="preserve">  `</w:t>
+      </w:r>
+      <w:proofErr w:type="spellStart"/>
+      <w:r>
+        <w:t>work_place</w:t>
+      </w:r>
+      <w:proofErr w:type="spellEnd"/>
+      <w:r>
+        <w:t>` array&lt;string&gt;,</w:t>
+      </w:r>
+    </w:p>
+    <w:p>
+      <w:pPr>
+        <w:pStyle w:val="Putty"/>
+      </w:pPr>
+      <w:r>
+        <w:t xml:space="preserve">  `</w:t>
+      </w:r>
+      <w:proofErr w:type="spellStart"/>
+      <w:r>
+        <w:t>gender_age</w:t>
+      </w:r>
+      <w:proofErr w:type="spellEnd"/>
+      <w:r>
+        <w:t>` struct&lt;</w:t>
+      </w:r>
+      <w:proofErr w:type="spellStart"/>
+      <w:r>
+        <w:t>gender:string,age:int</w:t>
+      </w:r>
+      <w:proofErr w:type="spellEnd"/>
+      <w:r>
+        <w:t>&gt;,</w:t>
+      </w:r>
+    </w:p>
+    <w:p>
+      <w:pPr>
+        <w:pStyle w:val="Putty"/>
+      </w:pPr>
+      <w:r>
+        <w:t xml:space="preserve">  `</w:t>
+      </w:r>
+      <w:proofErr w:type="spellStart"/>
+      <w:r>
+        <w:t>skills_score</w:t>
+      </w:r>
+      <w:proofErr w:type="spellEnd"/>
+      <w:r>
+        <w:t>` map&lt;</w:t>
+      </w:r>
+      <w:proofErr w:type="spellStart"/>
+      <w:r>
+        <w:t>string,int</w:t>
+      </w:r>
+      <w:proofErr w:type="spellEnd"/>
+      <w:r>
+        <w:t>&gt;,</w:t>
+      </w:r>
+    </w:p>
+    <w:p>
+      <w:pPr>
+        <w:pStyle w:val="Putty"/>
+      </w:pPr>
+      <w:r>
+        <w:t xml:space="preserve">  `</w:t>
+      </w:r>
+      <w:proofErr w:type="spellStart"/>
+      <w:r>
+        <w:t>depart_title</w:t>
+      </w:r>
+      <w:proofErr w:type="spellEnd"/>
+      <w:r>
+        <w:t>` map&lt;</w:t>
+      </w:r>
+      <w:proofErr w:type="spellStart"/>
+      <w:r>
+        <w:t>string,array</w:t>
+      </w:r>
+      <w:proofErr w:type="spellEnd"/>
+      <w:r>
+        <w:t>&lt;string&gt;&gt;)</w:t>
+      </w:r>
+    </w:p>
+    <w:p>
+      <w:pPr>
+        <w:pStyle w:val="Putty"/>
+      </w:pPr>
+      <w:r>
+        <w:t>ROW FORMAT DELIMITED</w:t>
+      </w:r>
+    </w:p>
+    <w:p>
+      <w:pPr>
+        <w:pStyle w:val="Putty"/>
+      </w:pPr>
+      <w:r>
+        <w:t xml:space="preserve">  FIELDS TERMINATED BY '|'</w:t>
+      </w:r>
+    </w:p>
+    <w:p>
+      <w:pPr>
+        <w:pStyle w:val="Putty"/>
+      </w:pPr>
+      <w:r>
+        <w:t xml:space="preserve">  COLLECTION ITEMS TERMINATED BY ','</w:t>
+      </w:r>
+    </w:p>
+    <w:p>
+      <w:pPr>
+        <w:pStyle w:val="Putty"/>
+      </w:pPr>
+      <w:r>
+        <w:t xml:space="preserve">  MAP KEYS TERMINATED BY ':'</w:t>
+      </w:r>
+    </w:p>
+    <w:p>
+      <w:pPr>
+        <w:pStyle w:val="Putty"/>
+      </w:pPr>
+      <w:r>
+        <w:t>STORED AS INPUTFORMAT</w:t>
+      </w:r>
+    </w:p>
+    <w:p>
+      <w:pPr>
+        <w:pStyle w:val="Putty"/>
+      </w:pPr>
+      <w:r>
+        <w:t xml:space="preserve">  '</w:t>
+      </w:r>
+      <w:proofErr w:type="spellStart"/>
+      <w:r>
+        <w:t>org.apache.hadoop.mapred.TextInputFormat</w:t>
+      </w:r>
+      <w:proofErr w:type="spellEnd"/>
+      <w:r>
+        <w:t>'</w:t>
+      </w:r>
+    </w:p>
+    <w:p>
+      <w:pPr>
+        <w:pStyle w:val="Putty"/>
+      </w:pPr>
+      <w:r>
+        <w:t>OUTPUTFORMAT</w:t>
+      </w:r>
+    </w:p>
+    <w:p>
+      <w:pPr>
+        <w:pStyle w:val="Putty"/>
+      </w:pPr>
+      <w:r>
+        <w:t xml:space="preserve">  '</w:t>
+      </w:r>
+      <w:proofErr w:type="spellStart"/>
+      <w:r>
+        <w:t>org.apache.hadoop.hive.ql.io.HiveIgnoreKeyTextOutputFormat</w:t>
+      </w:r>
+      <w:proofErr w:type="spellEnd"/>
+      <w:r>
+        <w:t>'</w:t>
+      </w:r>
+    </w:p>
+    <w:p>
+      <w:pPr>
+        <w:pStyle w:val="Putty"/>
+      </w:pPr>
+      <w:r>
+        <w:t>LOCATION</w:t>
+      </w:r>
+    </w:p>
+    <w:p>
+      <w:pPr>
+        <w:pStyle w:val="Putty"/>
+      </w:pPr>
+      <w:r>
+        <w:t xml:space="preserve">  '</w:t>
+      </w:r>
+      <w:proofErr w:type="spellStart"/>
+      <w:r>
+        <w:t>hdfs</w:t>
+      </w:r>
+      <w:proofErr w:type="spellEnd"/>
+      <w:r>
+        <w:t>://localhost:54310/user/hive/warehouse/</w:t>
+      </w:r>
+      <w:proofErr w:type="spellStart"/>
+      <w:r>
+        <w:t>retail.db</w:t>
+      </w:r>
+      <w:proofErr w:type="spellEnd"/>
+      <w:r>
+        <w:t>/employee'</w:t>
+      </w:r>
+    </w:p>
+    <w:p>
+      <w:pPr>
+        <w:pStyle w:val="Putty"/>
+      </w:pPr>
+      <w:r>
+        <w:t>TBLPROPERTIES (</w:t>
+      </w:r>
+    </w:p>
+    <w:p>
+      <w:pPr>
+        <w:pStyle w:val="Putty"/>
+      </w:pPr>
+      <w:r>
+        <w:t xml:space="preserve">  'COLUMN_STATS_ACCURATE'='true',</w:t>
+      </w:r>
+    </w:p>
+    <w:p>
+      <w:pPr>
+        <w:pStyle w:val="Putty"/>
+      </w:pPr>
+      <w:r>
+        <w:lastRenderedPageBreak/>
+        <w:t xml:space="preserve">  '</w:t>
+      </w:r>
+      <w:proofErr w:type="spellStart"/>
+      <w:r>
+        <w:t>numFiles</w:t>
+      </w:r>
+      <w:proofErr w:type="spellEnd"/>
+      <w:r>
+        <w:t>'='1',</w:t>
+      </w:r>
+    </w:p>
+    <w:p>
+      <w:pPr>
+        <w:pStyle w:val="Putty"/>
+      </w:pPr>
+      <w:r>
+        <w:t xml:space="preserve">  '</w:t>
+      </w:r>
+      <w:proofErr w:type="spellStart"/>
+      <w:r>
+        <w:t>numRows</w:t>
+      </w:r>
+      <w:proofErr w:type="spellEnd"/>
+      <w:r>
+        <w:t>'='0',</w:t>
+      </w:r>
+    </w:p>
+    <w:p>
+      <w:pPr>
+        <w:pStyle w:val="Putty"/>
+      </w:pPr>
+      <w:r>
+        <w:t xml:space="preserve">  '</w:t>
+      </w:r>
+      <w:proofErr w:type="spellStart"/>
+      <w:r>
+        <w:t>rawDataSize</w:t>
+      </w:r>
+      <w:proofErr w:type="spellEnd"/>
+      <w:r>
+        <w:t>'='0',</w:t>
+      </w:r>
+    </w:p>
+    <w:p>
+      <w:pPr>
+        <w:pStyle w:val="Putty"/>
+      </w:pPr>
+      <w:r>
+        <w:t xml:space="preserve">  '</w:t>
+      </w:r>
+      <w:proofErr w:type="spellStart"/>
+      <w:r>
+        <w:t>totalSize</w:t>
+      </w:r>
+      <w:proofErr w:type="spellEnd"/>
+      <w:r>
+        <w:t>'='227',</w:t>
+      </w:r>
+    </w:p>
+    <w:p>
+      <w:pPr>
+        <w:pStyle w:val="Putty"/>
+      </w:pPr>
+      <w:r>
+        <w:t xml:space="preserve">  '</w:t>
+      </w:r>
+      <w:proofErr w:type="spellStart"/>
+      <w:r>
+        <w:t>transient_lastDdlTime</w:t>
+      </w:r>
+      <w:proofErr w:type="spellEnd"/>
+      <w:r>
+        <w:t>'='1600624052')</w:t>
+      </w:r>
+    </w:p>
+    <w:p>
+      <w:pPr>
+        <w:pStyle w:val="NoSpacing"/>
+      </w:pPr>
+    </w:p>
+    <w:p>
+      <w:pPr>
+        <w:pStyle w:val="Heading3"/>
+      </w:pPr>
+      <w:r>
+        <w:t xml:space="preserve">Load Data: </w:t>
+      </w:r>
+    </w:p>
+    <w:p>
+      <w:pPr>
+        <w:pStyle w:val="NoSpacing"/>
+      </w:pPr>
+      <w:r>
+        <w:t>Load from local</w:t>
+      </w:r>
+    </w:p>
+    <w:p>
+      <w:pPr>
+        <w:pStyle w:val="Putty"/>
+      </w:pPr>
+      <w:r>
+        <w:t>hive&gt; LOAD DATA LOCAL INPATH '/home/hduser/employee.txt' overwrite INTO TABLE employee_internal;</w:t>
+      </w:r>
+    </w:p>
+    <w:p>
+      <w:pPr>
+        <w:pStyle w:val="Putty"/>
+      </w:pPr>
+      <w:r>
+        <w:t>Loading data to table retail.employee_internal</w:t>
+      </w:r>
+    </w:p>
+    <w:p>
+      <w:pPr>
+        <w:pStyle w:val="NoSpacing"/>
+      </w:pPr>
+    </w:p>
+    <w:p>
+      <w:pPr>
+        <w:pStyle w:val="NoSpacing"/>
+      </w:pPr>
+      <w:r>
+        <w:t xml:space="preserve">Load from </w:t>
+      </w:r>
+      <w:proofErr w:type="spellStart"/>
+      <w:r>
+        <w:t>hdfs</w:t>
+      </w:r>
+      <w:proofErr w:type="spellEnd"/>
+    </w:p>
+    <w:p>
+      <w:pPr>
+        <w:pStyle w:val="Putty"/>
+      </w:pPr>
+      <w:r>
+        <w:t>hive&gt; LOAD DATA inpath '/user/hduser/employee_internal.txt' overwrite INTO TABLE employee_internal;</w:t>
+      </w:r>
+    </w:p>
+    <w:p>
+      <w:pPr>
+        <w:pStyle w:val="Putty"/>
+      </w:pPr>
+      <w:r>
+        <w:t>Loading data to table retail.employee_internal</w:t>
+      </w:r>
+    </w:p>
+    <w:p>
+      <w:pPr>
+        <w:pStyle w:val="Putty"/>
+      </w:pPr>
+      <w:r>
+        <w:t>Table retail.employee_internal stats: [numFiles=1, numRows=0, totalSize=227, rawDataSize=0]</w:t>
+      </w:r>
+    </w:p>
+    <w:p>
+      <w:pPr>
+        <w:pStyle w:val="NoSpacing"/>
+      </w:pPr>
+    </w:p>
+    <w:p>
+      <w:pPr>
+        <w:pStyle w:val="Heading4"/>
+      </w:pPr>
+      <w:r>
+        <w:t>Delete data from table:</w:t>
+      </w:r>
+    </w:p>
+    <w:p>
+      <w:pPr>
+        <w:pStyle w:val="Heading5"/>
+      </w:pPr>
+      <w:r>
+        <w:t>Drop Table:</w:t>
+      </w:r>
+    </w:p>
+    <w:p>
+      <w:pPr>
+        <w:pStyle w:val="NoSpacing"/>
+      </w:pPr>
+      <w:r>
+        <w:t>The drop-table statement on an internal table removes the table completely</w:t>
+      </w:r>
+    </w:p>
+    <w:p>
+      <w:pPr>
+        <w:pStyle w:val="Heading5"/>
+      </w:pPr>
+      <w:r>
+        <w:t>Truncate Table:</w:t>
+      </w:r>
+    </w:p>
+    <w:p>
+      <w:pPr>
+        <w:pStyle w:val="NoSpacing"/>
+      </w:pPr>
+      <w:r>
+        <w:t>T</w:t>
+      </w:r>
+      <w:r>
+        <w:t>he truncate table statement only removes data from the table. The table still exists, but is empty. Note, truncate table can only apply to an internal table</w:t>
+      </w:r>
+    </w:p>
+    <w:p>
+      <w:pPr>
+        <w:pStyle w:val="Putty"/>
+      </w:pPr>
+      <w:r>
+        <w:t>hive&gt; select * from employee1;</w:t>
+      </w:r>
+    </w:p>
+    <w:p>
+      <w:pPr>
+        <w:pStyle w:val="Putty"/>
+      </w:pPr>
+      <w:proofErr w:type="spellStart"/>
+      <w:r>
+        <w:t>khadhar</w:t>
+      </w:r>
+      <w:proofErr w:type="spellEnd"/>
+      <w:r>
+        <w:t xml:space="preserve"> basha</w:t>
+      </w:r>
+    </w:p>
+    <w:p>
+      <w:pPr>
+        <w:pStyle w:val="Putty"/>
+      </w:pPr>
+      <w:r>
+        <w:t>Time taken: 0.364 seconds, Fetched: 1 row(s)</w:t>
+      </w:r>
+    </w:p>
+    <w:p>
+      <w:pPr>
+        <w:pStyle w:val="Putty"/>
+      </w:pPr>
+      <w:r>
+        <w:t>hive&gt; select * from employee2;</w:t>
+      </w:r>
+    </w:p>
+    <w:p>
+      <w:pPr>
+        <w:pStyle w:val="Putty"/>
+      </w:pPr>
+      <w:proofErr w:type="spellStart"/>
+      <w:r>
+        <w:t>khadhar</w:t>
+      </w:r>
+      <w:proofErr w:type="spellEnd"/>
+      <w:r>
+        <w:t xml:space="preserve"> basha</w:t>
+      </w:r>
+    </w:p>
+    <w:p>
+      <w:pPr>
+        <w:pStyle w:val="Putty"/>
+      </w:pPr>
+      <w:r>
+        <w:t>Time taken: 0.302 seconds, Fetched: 1 row(s)</w:t>
+      </w:r>
+    </w:p>
+    <w:p>
+      <w:pPr>
+        <w:pStyle w:val="Putty"/>
+      </w:pPr>
+      <w:r>
+        <w:t>hive&gt; truncate employee1;</w:t>
+      </w:r>
+    </w:p>
+    <w:p>
+      <w:pPr>
+        <w:pStyle w:val="Putty"/>
+      </w:pPr>
+      <w:r>
+        <w:t xml:space="preserve">FAILED: </w:t>
+      </w:r>
+      <w:proofErr w:type="spellStart"/>
+      <w:r>
+        <w:t>ParseException</w:t>
+      </w:r>
+      <w:proofErr w:type="spellEnd"/>
+      <w:r>
+        <w:t xml:space="preserve"> line 1:9 missing TABLE at 'employee1' near '&lt;EOF&gt;'</w:t>
+      </w:r>
+    </w:p>
+    <w:p>
+      <w:pPr>
+        <w:pStyle w:val="Putty"/>
+      </w:pPr>
+      <w:r>
+        <w:t>hive&gt; truncate table employee1;</w:t>
+      </w:r>
+    </w:p>
+    <w:p>
+      <w:pPr>
+        <w:pStyle w:val="Putty"/>
+      </w:pPr>
+      <w:r>
+        <w:t>Time taken: 4.566 seconds</w:t>
+      </w:r>
+    </w:p>
+    <w:p>
+      <w:pPr>
+        <w:pStyle w:val="Putty"/>
+      </w:pPr>
+      <w:r>
+        <w:t>hive&gt; drop table employee2;</w:t>
+      </w:r>
+    </w:p>
+    <w:p>
+      <w:pPr>
+        <w:pStyle w:val="Putty"/>
+      </w:pPr>
+      <w:r>
+        <w:t>Time taken: 6.487 seconds</w:t>
+      </w:r>
+    </w:p>
+    <w:p>
+      <w:pPr>
+        <w:pStyle w:val="Putty"/>
+      </w:pPr>
+      <w:r>
+        <w:t>hive&gt; select * from employee1;</w:t>
+      </w:r>
+    </w:p>
+    <w:p>
+      <w:pPr>
+        <w:pStyle w:val="Putty"/>
+        <w:rPr>
+          <w:highlight w:val="darkMagenta"/>
+        </w:rPr>
+      </w:pPr>
+      <w:r>
+        <w:t xml:space="preserve">Time </w:t>
+      </w:r>
+      <w:r>
+        <w:rPr>
+          <w:highlight w:val="darkMagenta"/>
+        </w:rPr>
+        <w:t>taken: 0.549 seconds</w:t>
+      </w:r>
+    </w:p>
+    <w:p>
+      <w:pPr>
+        <w:pStyle w:val="Putty"/>
+        <w:rPr>
+          <w:highlight w:val="darkMagenta"/>
+        </w:rPr>
+      </w:pPr>
+      <w:r>
+        <w:rPr>
+          <w:highlight w:val="darkMagenta"/>
+        </w:rPr>
+        <w:t>hive&gt; select * from employee2</w:t>
+      </w:r>
+    </w:p>
+    <w:p>
+      <w:pPr>
+        <w:pStyle w:val="Putty"/>
+      </w:pPr>
+      <w:r>
+        <w:rPr>
+          <w:highlight w:val="darkMagenta"/>
+        </w:rPr>
+        <w:t>FAILED: SemanticException [Error 10001]: Line 1:14 Table not found 'employee2'</w:t>
+      </w:r>
+    </w:p>
+    <w:p>
+      <w:pPr>
+        <w:pStyle w:val="NoSpacing"/>
+      </w:pPr>
+    </w:p>
+    <w:p>
+      <w:pPr>
+        <w:pStyle w:val="Heading3"/>
+      </w:pPr>
+      <w:r>
+        <w:t>Indexes:</w:t>
+      </w:r>
+    </w:p>
+    <w:p>
+      <w:pPr>
+        <w:pStyle w:val="NoSpacing"/>
+      </w:pPr>
+      <w:r>
+        <w:t>Unlike any relational database, indexes can be created in Hive also. For better and fast accessing of data.</w:t>
+      </w:r>
+    </w:p>
+    <w:p>
+      <w:pPr>
+        <w:pStyle w:val="NoSpacing"/>
+      </w:pPr>
+      <w:r>
+        <w:t xml:space="preserve">Hive indexes </w:t>
+      </w:r>
+      <w:r>
+        <w:t>stores the pair of the indexed column's value and its block ID</w:t>
+      </w:r>
+    </w:p>
+    <w:p>
+      <w:pPr>
+        <w:pStyle w:val="Heading4"/>
+      </w:pPr>
+      <w:r>
+        <w:t>Record:</w:t>
+      </w:r>
+    </w:p>
+    <w:p>
+      <w:pPr>
+        <w:pStyle w:val="Putty"/>
+      </w:pPr>
+      <w:r>
+        <w:t xml:space="preserve">    &gt; select * from </w:t>
+      </w:r>
+      <w:proofErr w:type="spellStart"/>
+      <w:r>
+        <w:t>txnrecords</w:t>
+      </w:r>
+      <w:proofErr w:type="spellEnd"/>
+      <w:r>
+        <w:t xml:space="preserve"> where </w:t>
+      </w:r>
+      <w:proofErr w:type="spellStart"/>
+      <w:r>
+        <w:t>txnno</w:t>
+      </w:r>
+      <w:proofErr w:type="spellEnd"/>
+      <w:r>
+        <w:t>=95903;</w:t>
+      </w:r>
+    </w:p>
+    <w:p>
+      <w:pPr>
+        <w:pStyle w:val="Putty"/>
+      </w:pPr>
+      <w:proofErr w:type="spellStart"/>
+      <w:r>
+        <w:t>txnrecords.txnno</w:t>
+      </w:r>
+      <w:proofErr w:type="spellEnd"/>
+      <w:r>
+        <w:t xml:space="preserve">        </w:t>
+      </w:r>
+      <w:proofErr w:type="spellStart"/>
+      <w:r>
+        <w:t>txnrecords.txndate</w:t>
+      </w:r>
+      <w:proofErr w:type="spellEnd"/>
+      <w:r>
+        <w:t xml:space="preserve">      </w:t>
+      </w:r>
+      <w:proofErr w:type="spellStart"/>
+      <w:r>
+        <w:t>txnrecords.custno</w:t>
+      </w:r>
+      <w:proofErr w:type="spellEnd"/>
+      <w:r>
+        <w:t xml:space="preserve">       </w:t>
+      </w:r>
+      <w:proofErr w:type="spellStart"/>
+      <w:r>
+        <w:t>txnrecords.amount</w:t>
+      </w:r>
+      <w:proofErr w:type="spellEnd"/>
+      <w:r>
+        <w:t xml:space="preserve">       </w:t>
+      </w:r>
+      <w:proofErr w:type="spellStart"/>
+      <w:r>
+        <w:t>txnrecords.category</w:t>
+      </w:r>
+      <w:proofErr w:type="spellEnd"/>
+      <w:r>
+        <w:t xml:space="preserve">     </w:t>
+      </w:r>
+      <w:proofErr w:type="spellStart"/>
+      <w:r>
+        <w:t>txnrecords.product</w:t>
+      </w:r>
+      <w:proofErr w:type="spellEnd"/>
+      <w:r>
+        <w:t xml:space="preserve">      </w:t>
+      </w:r>
+      <w:proofErr w:type="spellStart"/>
+      <w:r>
+        <w:t>txnrecords.city</w:t>
+      </w:r>
+      <w:proofErr w:type="spellEnd"/>
+      <w:r>
+        <w:t xml:space="preserve"> </w:t>
+      </w:r>
+      <w:proofErr w:type="spellStart"/>
+      <w:r>
+        <w:t>txnrecords.state</w:t>
+      </w:r>
+      <w:proofErr w:type="spellEnd"/>
+      <w:r>
+        <w:t xml:space="preserve">        </w:t>
+      </w:r>
+      <w:proofErr w:type="spellStart"/>
+      <w:r>
+        <w:t>txnrecords.spendby</w:t>
+      </w:r>
+      <w:proofErr w:type="spellEnd"/>
+    </w:p>
+    <w:p>
+      <w:pPr>
+        <w:pStyle w:val="Putty"/>
+      </w:pPr>
+      <w:r>
+        <w:t>95903   09-05-2011      4005514 52.82   Jumping Pogo Sticks     Scottsdale      Arizona credit</w:t>
+      </w:r>
+    </w:p>
+    <w:p>
+      <w:pPr>
+        <w:pStyle w:val="Heading4"/>
+      </w:pPr>
+      <w:r>
+        <w:t>Index:</w:t>
+      </w:r>
+    </w:p>
+    <w:p>
+      <w:pPr>
+        <w:pStyle w:val="Putty"/>
+      </w:pPr>
+      <w:r>
+        <w:t>95903hdfs://localhost:54310/user/hive/warehouse/retail.db/txnrecords/txns8471992</w:t>
+      </w:r>
+    </w:p>
+    <w:p>
+      <w:pPr>
+        <w:pStyle w:val="NoSpacing"/>
+      </w:pPr>
+    </w:p>
+    <w:p>
+      <w:pPr>
+        <w:pStyle w:val="NoSpacing"/>
+      </w:pPr>
+      <w:r>
+        <w:t>Index creation:</w:t>
+      </w:r>
+    </w:p>
+    <w:p>
+      <w:pPr>
+        <w:pStyle w:val="NoSpacing"/>
+        <w:ind w:left="720"/>
+      </w:pPr>
+      <w:r>
+        <w:t xml:space="preserve">CREATE INDEX </w:t>
+      </w:r>
+      <w:proofErr w:type="spellStart"/>
+      <w:r>
+        <w:t>idx_id_employee_id</w:t>
+      </w:r>
+      <w:proofErr w:type="spellEnd"/>
+    </w:p>
+    <w:p>
+      <w:pPr>
+        <w:pStyle w:val="NoSpacing"/>
+        <w:ind w:left="720"/>
+      </w:pPr>
+      <w:r>
+        <w:lastRenderedPageBreak/>
+        <w:t xml:space="preserve">ON TABLE </w:t>
+      </w:r>
+      <w:proofErr w:type="spellStart"/>
+      <w:r>
+        <w:t>employee_id</w:t>
       </w:r>
       <w:proofErr w:type="spellEnd"/>
       <w:r>
         <w:t xml:space="preserve"> (</w:t>
       </w:r>
-    </w:p>
-    <w:p>
-      <w:pPr>
-        <w:pStyle w:val="Putty"/>
-      </w:pPr>
-      <w:r>
-        <w:t xml:space="preserve">name STRING COMMENT 'this is </w:t>
-      </w:r>
-      <w:proofErr w:type="spellStart"/>
-      <w:r>
-        <w:t>optinal</w:t>
-      </w:r>
-      <w:proofErr w:type="spellEnd"/>
-      <w:r>
-        <w:t xml:space="preserve"> column comments',</w:t>
-      </w:r>
-    </w:p>
-    <w:p>
-      <w:pPr>
-        <w:pStyle w:val="Putty"/>
-      </w:pPr>
-      <w:r>
-        <w:t>work_place ARRAY&lt;STRING&gt;,</w:t>
-      </w:r>
-      <w:r>
-        <w:tab/>
-      </w:r>
-      <w:r>
-        <w:tab/>
-      </w:r>
-      <w:r>
-        <w:tab/>
-      </w:r>
-      <w:r>
-        <w:t>-- table column names are NOT casesensitive</w:t>
-      </w:r>
-    </w:p>
-    <w:p>
-      <w:pPr>
-        <w:pStyle w:val="Putty"/>
-      </w:pPr>
-      <w:r>
-        <w:t>gender_age STRUCT&lt;gender:STRING,age:INT&gt;,</w:t>
-      </w:r>
-    </w:p>
-    <w:p>
-      <w:pPr>
-        <w:pStyle w:val="Putty"/>
-      </w:pPr>
-      <w:r>
-        <w:t xml:space="preserve">skills_score MAP&lt;STRING,INT&gt;, </w:t>
-      </w:r>
-      <w:r>
-        <w:tab/>
-      </w:r>
-      <w:r>
-        <w:tab/>
-      </w:r>
-      <w:r>
-        <w:t>-- columns names are lower case</w:t>
-      </w:r>
-    </w:p>
-    <w:p>
-      <w:pPr>
-        <w:pStyle w:val="Putty"/>
-      </w:pPr>
-      <w:r>
-        <w:t>depart_title MAP&lt;STRING,ARRAY&lt;STRING&gt;&gt;</w:t>
-      </w:r>
-      <w:r>
-        <w:tab/>
-      </w:r>
-      <w:r>
-        <w:t>-- No "," for the last column</w:t>
-      </w:r>
-    </w:p>
-    <w:p>
-      <w:pPr>
-        <w:pStyle w:val="Putty"/>
-      </w:pPr>
+      <w:proofErr w:type="spellStart"/>
+      <w:r>
+        <w:t>employee_id</w:t>
+      </w:r>
+      <w:proofErr w:type="spellEnd"/>
       <w:r>
         <w:t>)</w:t>
       </w:r>
     </w:p>
     <w:p>
       <w:pPr>
-        <w:pStyle w:val="Putty"/>
-      </w:pPr>
-      <w:r>
-        <w:t>COMMENT 'This is an internal table'</w:t>
-      </w:r>
-      <w:r>
-        <w:tab/>
-      </w:r>
-      <w:r>
-        <w:t>-- This is optional table comments</w:t>
-      </w:r>
-    </w:p>
-    <w:p>
-      <w:pPr>
-        <w:pStyle w:val="Putty"/>
-      </w:pPr>
-      <w:r>
-        <w:t>ROW FORMAT DELIMITED</w:t>
-      </w:r>
-    </w:p>
-    <w:p>
-      <w:pPr>
-        <w:pStyle w:val="Putty"/>
-      </w:pPr>
-      <w:r>
-        <w:t xml:space="preserve">FIELDS TERMINATED BY '|' </w:t>
-      </w:r>
-      <w:r>
-        <w:tab/>
-      </w:r>
-      <w:r>
-        <w:tab/>
-      </w:r>
-      <w:r>
-        <w:tab/>
-      </w:r>
-      <w:r>
-        <w:t>-- Symbol to seperate columns</w:t>
-      </w:r>
-    </w:p>
-    <w:p>
-      <w:pPr>
-        <w:pStyle w:val="Putty"/>
-      </w:pPr>
-      <w:r>
-        <w:t>COLLECTION ITEMS TERMINATED BY ','</w:t>
-      </w:r>
-      <w:r>
-        <w:tab/>
-      </w:r>
-      <w:r>
-        <w:t>-- Seperate collection elements</w:t>
-      </w:r>
-    </w:p>
-    <w:p>
-      <w:pPr>
-        <w:pStyle w:val="Putty"/>
-      </w:pPr>
-      <w:r>
-        <w:t xml:space="preserve">MAP KEYS TERMINATED BY ':' </w:t>
-      </w:r>
-      <w:r>
-        <w:tab/>
-      </w:r>
-      <w:r>
-        <w:tab/>
-      </w:r>
-      <w:r>
-        <w:t>-- Symbol to seperate keys and values</w:t>
-      </w:r>
-    </w:p>
-    <w:p>
-      <w:pPr>
-        <w:pStyle w:val="Putty"/>
-      </w:pPr>
-      <w:r>
-        <w:t>STORED as TEXTFILE; -- Table file format</w:t>
-      </w:r>
-    </w:p>
-    <w:p>
-      <w:pPr>
-        <w:pStyle w:val="NoSpacing"/>
-      </w:pPr>
-    </w:p>
-    <w:p>
-      <w:pPr>
-        <w:pStyle w:val="NoSpacing"/>
-      </w:pPr>
-      <w:r>
-        <w:t>To view details description of table – command “Describe formatted &lt;&lt;table name&gt;&gt;”</w:t>
-      </w:r>
-    </w:p>
-    <w:p>
-      <w:pPr>
-        <w:pStyle w:val="Putty"/>
-      </w:pPr>
-      <w:r>
-        <w:t>hive&gt; describe formatted employee_internal;</w:t>
+        <w:pStyle w:val="NoSpacing"/>
+        <w:ind w:left="720"/>
+      </w:pPr>
+      <w:r>
+        <w:t>AS 'COMPACT'</w:t>
+      </w:r>
+    </w:p>
+    <w:p>
+      <w:pPr>
+        <w:pStyle w:val="NoSpacing"/>
+        <w:ind w:left="720"/>
+      </w:pPr>
+      <w:r>
+        <w:t>WITH DEFERRED REBUILD;</w:t>
+      </w:r>
+    </w:p>
+    <w:p>
+      <w:pPr>
+        <w:pStyle w:val="NoSpacing"/>
+      </w:pPr>
+    </w:p>
+    <w:p>
+      <w:pPr>
+        <w:pStyle w:val="NoSpacing"/>
+      </w:pPr>
+      <w:r>
+        <w:t>The WITH DEFERRED REBUILD option in this example prevents the index from immediately being built. To build the index, we can issue the ALTER...REBUILD</w:t>
+      </w:r>
+    </w:p>
+    <w:p>
+      <w:pPr>
+        <w:pStyle w:val="NoSpacing"/>
+      </w:pPr>
+    </w:p>
+    <w:p>
+      <w:pPr>
+        <w:pStyle w:val="NoSpacing"/>
+        <w:ind w:firstLine="720"/>
+      </w:pPr>
+      <w:r>
+        <w:t xml:space="preserve">ALTER INDEX </w:t>
+      </w:r>
+      <w:proofErr w:type="spellStart"/>
+      <w:r>
+        <w:t>idx_id_employee_id</w:t>
+      </w:r>
+      <w:proofErr w:type="spellEnd"/>
+      <w:r>
+        <w:t xml:space="preserve"> ON </w:t>
+      </w:r>
+      <w:proofErr w:type="spellStart"/>
+      <w:r>
+        <w:t>employee_id</w:t>
+      </w:r>
+      <w:proofErr w:type="spellEnd"/>
+      <w:r>
+        <w:t xml:space="preserve"> REBUILD;</w:t>
+      </w:r>
+    </w:p>
+    <w:p>
+      <w:pPr>
+        <w:pStyle w:val="NoSpacing"/>
+      </w:pPr>
+    </w:p>
+    <w:p>
+      <w:pPr>
+        <w:pStyle w:val="Heading4"/>
+      </w:pPr>
+      <w:r>
+        <w:t>Drop index:</w:t>
+      </w:r>
+    </w:p>
+    <w:p>
+      <w:pPr>
+        <w:pStyle w:val="NoSpacing"/>
+      </w:pPr>
+      <w:r>
+        <w:t xml:space="preserve">DROP INDEX </w:t>
+      </w:r>
+      <w:proofErr w:type="spellStart"/>
+      <w:r>
+        <w:t>index_name</w:t>
+      </w:r>
+      <w:proofErr w:type="spellEnd"/>
+      <w:r>
+        <w:t xml:space="preserve"> ON </w:t>
+      </w:r>
+      <w:proofErr w:type="spellStart"/>
+      <w:r>
+        <w:t>table_name</w:t>
+      </w:r>
+      <w:proofErr w:type="spellEnd"/>
+    </w:p>
+    <w:p>
+      <w:pPr>
+        <w:pStyle w:val="NoSpacing"/>
+      </w:pPr>
+    </w:p>
+    <w:p>
+      <w:pPr>
+        <w:pStyle w:val="NoSpacing"/>
+      </w:pPr>
+    </w:p>
+    <w:p>
+      <w:pPr>
+        <w:pStyle w:val="Heading2"/>
+      </w:pPr>
+      <w:r>
+        <w:t>Partitions</w:t>
+      </w:r>
+    </w:p>
+    <w:p>
+      <w:pPr>
+        <w:pStyle w:val="NoSpacing"/>
+      </w:pPr>
+      <w:proofErr w:type="spellStart"/>
+      <w:r>
+        <w:t>E</w:t>
+      </w:r>
+      <w:r>
+        <w:t>each</w:t>
+      </w:r>
+      <w:proofErr w:type="spellEnd"/>
+      <w:r>
+        <w:t xml:space="preserve"> partition corresponds to a predefined partition column(s), which maps to subdirectories in the table's directory in HDFS. When the table gets queried, only the required partitions (directory) of data in the table are being read, so the I/O and time of the query is greatly reduced. Using partition is a very easy and effective way to improve performance in Hive.</w:t>
+      </w:r>
+    </w:p>
+    <w:p>
+      <w:pPr>
+        <w:pStyle w:val="NoSpacing"/>
+      </w:pPr>
+    </w:p>
+    <w:p>
+      <w:pPr>
+        <w:pStyle w:val="Heading3"/>
+      </w:pPr>
+      <w:r>
+        <w:t>Static Partition:</w:t>
+      </w:r>
+    </w:p>
+    <w:p>
+      <w:pPr>
+        <w:pStyle w:val="NoSpacing"/>
+      </w:pPr>
+      <w:r>
+        <w:t xml:space="preserve">Static partition is often used for an external table containing data newly landed in HDFS. In this case, it often uses the date, such as </w:t>
+      </w:r>
+      <w:proofErr w:type="spellStart"/>
+      <w:r>
+        <w:t>yyyyMMdd</w:t>
+      </w:r>
+      <w:proofErr w:type="spellEnd"/>
+      <w:r>
+        <w:t xml:space="preserve">, as the partition column. Whenever the data of the new day arrives, we add the day-specific static partition (by script) to the table, and then the newly arrived data is </w:t>
+      </w:r>
+      <w:proofErr w:type="spellStart"/>
+      <w:r>
+        <w:t>queryable</w:t>
+      </w:r>
+      <w:proofErr w:type="spellEnd"/>
+      <w:r>
+        <w:t xml:space="preserve"> from the table immediately</w:t>
+      </w:r>
+    </w:p>
+    <w:p>
+      <w:pPr>
+        <w:pStyle w:val="NoSpacing"/>
+      </w:pPr>
+    </w:p>
+    <w:p>
+      <w:pPr>
+        <w:pStyle w:val="NoSpacing"/>
+      </w:pPr>
+      <w:r>
+        <w:t>Steps to create Partitions:</w:t>
+      </w:r>
+    </w:p>
+    <w:p>
+      <w:pPr>
+        <w:pStyle w:val="NoSpacing"/>
+        <w:numPr>
+          <w:ilvl w:val="0"/>
+          <w:numId w:val="7"/>
+        </w:numPr>
+      </w:pPr>
+      <w:r>
+        <w:t>Insert input data files individually into a partition table is Static Partition.</w:t>
+      </w:r>
+    </w:p>
+    <w:p>
+      <w:pPr>
+        <w:pStyle w:val="NoSpacing"/>
+        <w:numPr>
+          <w:ilvl w:val="0"/>
+          <w:numId w:val="7"/>
+        </w:numPr>
+      </w:pPr>
+      <w:r>
+        <w:t>Usually when loading files (big files) into Hive tables static partitions are preferred.</w:t>
+      </w:r>
+    </w:p>
+    <w:p>
+      <w:pPr>
+        <w:pStyle w:val="NoSpacing"/>
+        <w:numPr>
+          <w:ilvl w:val="0"/>
+          <w:numId w:val="7"/>
+        </w:numPr>
+      </w:pPr>
+      <w:r>
+        <w:t>Static Partition saves your time in loading data compared to dynamic partition.</w:t>
+      </w:r>
+    </w:p>
+    <w:p>
+      <w:pPr>
+        <w:pStyle w:val="NoSpacing"/>
+        <w:numPr>
+          <w:ilvl w:val="0"/>
+          <w:numId w:val="7"/>
+        </w:numPr>
+      </w:pPr>
+      <w:r>
+        <w:t>You “statically” add a partition in the table and move the file into the partition of the table.</w:t>
+      </w:r>
+    </w:p>
+    <w:p>
+      <w:pPr>
+        <w:pStyle w:val="NoSpacing"/>
+        <w:numPr>
+          <w:ilvl w:val="0"/>
+          <w:numId w:val="7"/>
+        </w:numPr>
+      </w:pPr>
+      <w:r>
+        <w:t>You can perform Static partition on Hive Manage table or external table.</w:t>
+      </w:r>
+    </w:p>
+    <w:p>
+      <w:pPr>
+        <w:pStyle w:val="NoSpacing"/>
+      </w:pPr>
+    </w:p>
+    <w:p>
+      <w:pPr>
+        <w:pStyle w:val="NoSpacing"/>
+      </w:pPr>
+      <w:r>
+        <w:t>How to create:</w:t>
+      </w:r>
+    </w:p>
+    <w:p>
+      <w:pPr>
+        <w:pStyle w:val="Putty"/>
+      </w:pPr>
+      <w:r>
+        <w:t xml:space="preserve">hive&gt; CREATE External TABLE </w:t>
+      </w:r>
+      <w:proofErr w:type="spellStart"/>
+      <w:r>
+        <w:t>employee_partitioned</w:t>
+      </w:r>
+      <w:proofErr w:type="spellEnd"/>
+      <w:r>
+        <w:t xml:space="preserve"> (</w:t>
+      </w:r>
+    </w:p>
+    <w:p>
+      <w:pPr>
+        <w:pStyle w:val="Putty"/>
+      </w:pPr>
+      <w:r>
+        <w:t xml:space="preserve">    &gt; name STRING,</w:t>
+      </w:r>
+    </w:p>
+    <w:p>
+      <w:pPr>
+        <w:pStyle w:val="Putty"/>
+      </w:pPr>
+      <w:r>
+        <w:t xml:space="preserve">    &gt; </w:t>
+      </w:r>
+      <w:proofErr w:type="spellStart"/>
+      <w:r>
+        <w:t>work_place</w:t>
+      </w:r>
+      <w:proofErr w:type="spellEnd"/>
+      <w:r>
+        <w:t xml:space="preserve"> ARRAY&lt;STRING&gt;,</w:t>
+      </w:r>
+    </w:p>
+    <w:p>
+      <w:pPr>
+        <w:pStyle w:val="Putty"/>
+      </w:pPr>
+      <w:r>
+        <w:t xml:space="preserve">    &gt; </w:t>
+      </w:r>
+      <w:proofErr w:type="spellStart"/>
+      <w:r>
+        <w:t>gender_age</w:t>
+      </w:r>
+      <w:proofErr w:type="spellEnd"/>
+      <w:r>
+        <w:t xml:space="preserve"> STRUCT&lt;</w:t>
+      </w:r>
+      <w:proofErr w:type="spellStart"/>
+      <w:r>
+        <w:t>gender:STRING,age:INT</w:t>
+      </w:r>
+      <w:proofErr w:type="spellEnd"/>
+      <w:r>
+        <w:t>&gt;,</w:t>
+      </w:r>
+    </w:p>
+    <w:p>
+      <w:pPr>
+        <w:pStyle w:val="Putty"/>
+      </w:pPr>
+      <w:r>
+        <w:t xml:space="preserve">    &gt; </w:t>
+      </w:r>
+      <w:proofErr w:type="spellStart"/>
+      <w:r>
+        <w:t>skills_score</w:t>
+      </w:r>
+      <w:proofErr w:type="spellEnd"/>
+      <w:r>
+        <w:t xml:space="preserve"> MAP&lt;STRING,INT&gt;,</w:t>
+      </w:r>
+    </w:p>
+    <w:p>
+      <w:pPr>
+        <w:pStyle w:val="Putty"/>
+      </w:pPr>
+      <w:r>
+        <w:t xml:space="preserve">    &gt; </w:t>
+      </w:r>
+      <w:proofErr w:type="spellStart"/>
+      <w:r>
+        <w:t>depart_title</w:t>
+      </w:r>
+      <w:proofErr w:type="spellEnd"/>
+      <w:r>
+        <w:t xml:space="preserve"> MAP&lt;STRING,ARRAY&lt;STRING&gt;&gt;</w:t>
+      </w:r>
+    </w:p>
+    <w:p>
+      <w:pPr>
+        <w:pStyle w:val="Putty"/>
+      </w:pPr>
+      <w:r>
+        <w:t xml:space="preserve">    &gt; )</w:t>
+      </w:r>
+    </w:p>
+    <w:p>
+      <w:pPr>
+        <w:pStyle w:val="Putty"/>
+      </w:pPr>
+      <w:r>
+        <w:t xml:space="preserve">    </w:t>
+      </w:r>
+      <w:r>
+        <w:rPr>
+          <w:highlight w:val="darkMagenta"/>
+        </w:rPr>
+        <w:t>&gt; PARTITIONED BY (year INT, month INT)</w:t>
+      </w:r>
+    </w:p>
+    <w:p>
+      <w:pPr>
+        <w:pStyle w:val="Putty"/>
+      </w:pPr>
+      <w:r>
+        <w:t xml:space="preserve">    &gt; ROW FORMAT DELIMITED</w:t>
+      </w:r>
+    </w:p>
+    <w:p>
+      <w:pPr>
+        <w:pStyle w:val="Putty"/>
+      </w:pPr>
+      <w:r>
+        <w:t xml:space="preserve">    &gt; FIELDS TERMINATED BY '|'</w:t>
+      </w:r>
+    </w:p>
+    <w:p>
+      <w:pPr>
+        <w:pStyle w:val="Putty"/>
+      </w:pPr>
+      <w:r>
+        <w:t xml:space="preserve">    &gt; COLLECTION ITEMS TERMINATED BY ','</w:t>
+      </w:r>
+    </w:p>
+    <w:p>
+      <w:pPr>
+        <w:pStyle w:val="Putty"/>
+      </w:pPr>
+      <w:r>
+        <w:t xml:space="preserve">    &gt; MAP KEYS TERMINATED BY ':';</w:t>
+      </w:r>
+    </w:p>
+    <w:p>
+      <w:pPr>
+        <w:pStyle w:val="NoSpacing"/>
+      </w:pPr>
+    </w:p>
+    <w:p>
+      <w:pPr>
+        <w:pStyle w:val="NoSpacing"/>
+      </w:pPr>
+      <w:r>
+        <w:t xml:space="preserve">!! Partitions are not added at the time of table creation </w:t>
+      </w:r>
+      <w:r>
+        <w:sym w:font="Wingdings" w:char="F0E0"/>
+      </w:r>
+      <w:r>
+        <w:t xml:space="preserve"> But only columns names are specified. No folders are created</w:t>
+      </w:r>
+    </w:p>
+    <w:p>
+      <w:pPr>
+        <w:pStyle w:val="Putty"/>
+      </w:pPr>
+      <w:r>
+        <w:t xml:space="preserve">hive&gt; </w:t>
+      </w:r>
+      <w:r>
+        <w:rPr>
+          <w:highlight w:val="darkMagenta"/>
+        </w:rPr>
+        <w:t xml:space="preserve">show partitions </w:t>
+      </w:r>
+      <w:proofErr w:type="spellStart"/>
+      <w:r>
+        <w:rPr>
+          <w:highlight w:val="darkMagenta"/>
+        </w:rPr>
+        <w:t>employee_partitioned</w:t>
+      </w:r>
+      <w:proofErr w:type="spellEnd"/>
+      <w:r>
+        <w:t>;</w:t>
+      </w:r>
+    </w:p>
+    <w:p>
+      <w:pPr>
+        <w:pStyle w:val="Putty"/>
+      </w:pPr>
+      <w:r>
+        <w:t>partition</w:t>
+      </w:r>
+      <w:r>
+        <w:t xml:space="preserve"> &lt;&lt;empty&gt;&gt;</w:t>
+      </w:r>
+    </w:p>
+    <w:p>
+      <w:pPr>
+        <w:pStyle w:val="NoSpacing"/>
+      </w:pPr>
+    </w:p>
+    <w:p>
+      <w:pPr>
+        <w:pStyle w:val="Heading5"/>
+      </w:pPr>
+      <w:r>
+        <w:t>Partition creation Type1:</w:t>
+      </w:r>
+    </w:p>
+    <w:p>
+      <w:pPr>
+        <w:pStyle w:val="NoSpacing"/>
+        <w:numPr>
+          <w:ilvl w:val="0"/>
+          <w:numId w:val="8"/>
+        </w:numPr>
+      </w:pPr>
+      <w:r>
+        <w:t xml:space="preserve">Partitions can be added using ALTER command, which creates a folder inside </w:t>
+      </w:r>
+      <w:proofErr w:type="spellStart"/>
+      <w:r>
+        <w:t>hdfs</w:t>
+      </w:r>
+      <w:proofErr w:type="spellEnd"/>
+      <w:r>
+        <w:t xml:space="preserve"> folder</w:t>
+      </w:r>
+    </w:p>
+    <w:p>
+      <w:pPr>
+        <w:pStyle w:val="NoSpacing"/>
+        <w:numPr>
+          <w:ilvl w:val="0"/>
+          <w:numId w:val="8"/>
+        </w:numPr>
+      </w:pPr>
+      <w:r>
+        <w:lastRenderedPageBreak/>
+        <w:t xml:space="preserve">Place the data inside the folder </w:t>
+      </w:r>
+    </w:p>
+    <w:p>
+      <w:pPr>
+        <w:pStyle w:val="NoSpacing"/>
+        <w:numPr>
+          <w:ilvl w:val="0"/>
+          <w:numId w:val="8"/>
+        </w:numPr>
+      </w:pPr>
+      <w:r>
+        <w:t>Query the table with where condition</w:t>
+      </w:r>
+    </w:p>
+    <w:p>
+      <w:pPr>
+        <w:pStyle w:val="NoSpacing"/>
+      </w:pPr>
+      <w:r>
+        <w:t>ALTER TABLE</w:t>
+      </w:r>
+    </w:p>
+    <w:p>
+      <w:pPr>
+        <w:pStyle w:val="Putty"/>
+        <w:rPr>
+          <w:highlight w:val="darkMagenta"/>
+        </w:rPr>
+      </w:pPr>
+      <w:r>
+        <w:rPr>
+          <w:highlight w:val="darkMagenta"/>
+        </w:rPr>
+        <w:t xml:space="preserve">hive&gt; ALTER TABLE </w:t>
+      </w:r>
+      <w:proofErr w:type="spellStart"/>
+      <w:r>
+        <w:rPr>
+          <w:highlight w:val="darkMagenta"/>
+        </w:rPr>
+        <w:t>employee_partitioned</w:t>
+      </w:r>
+      <w:proofErr w:type="spellEnd"/>
+      <w:r>
+        <w:rPr>
+          <w:highlight w:val="darkMagenta"/>
+        </w:rPr>
+        <w:t xml:space="preserve"> ADD</w:t>
+      </w:r>
+    </w:p>
+    <w:p>
+      <w:pPr>
+        <w:pStyle w:val="Putty"/>
+        <w:rPr>
+          <w:highlight w:val="darkMagenta"/>
+        </w:rPr>
+      </w:pPr>
+      <w:r>
+        <w:rPr>
+          <w:highlight w:val="darkMagenta"/>
+        </w:rPr>
+        <w:t xml:space="preserve">    &gt;  PARTITION (year=2018, month=11) PARTITION (year=2018,</w:t>
+      </w:r>
+    </w:p>
+    <w:p>
+      <w:pPr>
+        <w:pStyle w:val="Putty"/>
+      </w:pPr>
+      <w:r>
+        <w:rPr>
+          <w:highlight w:val="darkMagenta"/>
+        </w:rPr>
+        <w:t xml:space="preserve">    &gt;  month=12);</w:t>
+      </w:r>
+    </w:p>
+    <w:p>
+      <w:pPr>
+        <w:pStyle w:val="NoSpacing"/>
+      </w:pPr>
+    </w:p>
+    <w:p>
+      <w:pPr>
+        <w:pStyle w:val="NoSpacing"/>
+      </w:pPr>
+      <w:r>
+        <w:t>Partition folders are created in HDFS</w:t>
+      </w:r>
+    </w:p>
+    <w:p>
+      <w:pPr>
+        <w:pStyle w:val="Putty"/>
+      </w:pPr>
+      <w:r>
+        <w:t>20/09/21 05:52:18 WARN util.NativeCodeLoader: Unable to load native-hadoop library for your platform... using builtin-java classes where applicable</w:t>
+      </w:r>
+    </w:p>
+    <w:p>
+      <w:pPr>
+        <w:pStyle w:val="Putty"/>
+      </w:pPr>
+      <w:r>
+        <w:t>drwxr-xr-x   - hduser supergroup          0 2020-09-21 05:50 /user/hive/warehouse/retail.db/employee_partitioned/year=2018/month=11</w:t>
+      </w:r>
+    </w:p>
+    <w:p>
+      <w:pPr>
+        <w:pStyle w:val="Putty"/>
+      </w:pPr>
+      <w:r>
+        <w:t>drwxr-xr-x   - hduser supergroup          0 2020-09-21 05:50 /user/hive/warehouse/retail.db/employee_partitioned/year=2018/month=12</w:t>
+      </w:r>
+    </w:p>
+    <w:p>
+      <w:pPr>
+        <w:pStyle w:val="NoSpacing"/>
+      </w:pPr>
+    </w:p>
+    <w:p>
+      <w:pPr>
+        <w:pStyle w:val="Putty"/>
+      </w:pPr>
+      <w:r>
+        <w:t>hive&gt; show partitions employee_partitioned;</w:t>
       </w:r>
     </w:p>
     <w:p>
@@ -2547,206 +4487,902 @@
         <w:pStyle w:val="Putty"/>
       </w:pPr>
       <w:r>
-        <w:t># col_name              data_type               comment</w:t>
-      </w:r>
-    </w:p>
-    <w:p>
-      <w:pPr>
-        <w:pStyle w:val="Putty"/>
-      </w:pPr>
-    </w:p>
-    <w:p>
-      <w:pPr>
-        <w:pStyle w:val="Putty"/>
-      </w:pPr>
-      <w:r>
-        <w:t>name                    string                  this is optinal column comments</w:t>
-      </w:r>
-    </w:p>
-    <w:p>
-      <w:pPr>
-        <w:pStyle w:val="Putty"/>
-      </w:pPr>
-      <w:r>
-        <w:t>work_place              array&lt;string&gt;</w:t>
-      </w:r>
-    </w:p>
-    <w:p>
-      <w:pPr>
-        <w:pStyle w:val="Putty"/>
-      </w:pPr>
-      <w:r>
-        <w:t>gender_age              struct&lt;gender:string,age:int&gt;</w:t>
-      </w:r>
-    </w:p>
-    <w:p>
-      <w:pPr>
-        <w:pStyle w:val="Putty"/>
-      </w:pPr>
-      <w:r>
-        <w:t>skills_score            map&lt;string,int&gt;</w:t>
-      </w:r>
-    </w:p>
-    <w:p>
-      <w:pPr>
-        <w:pStyle w:val="Putty"/>
-      </w:pPr>
-      <w:r>
-        <w:t>depart_title            map&lt;string,array&lt;string&gt;&gt;</w:t>
-      </w:r>
-    </w:p>
-    <w:p>
-      <w:pPr>
-        <w:pStyle w:val="Putty"/>
-      </w:pPr>
-    </w:p>
-    <w:p>
-      <w:pPr>
-        <w:pStyle w:val="Putty"/>
-      </w:pPr>
-      <w:r>
-        <w:t># Detailed Table Information</w:t>
-      </w:r>
-    </w:p>
-    <w:p>
-      <w:pPr>
-        <w:pStyle w:val="Putty"/>
-      </w:pPr>
-      <w:r>
-        <w:t>Database:               retail</w:t>
-      </w:r>
-    </w:p>
-    <w:p>
-      <w:pPr>
-        <w:pStyle w:val="Putty"/>
-      </w:pPr>
-      <w:r>
-        <w:t>Owner:                  hduser</w:t>
-      </w:r>
-    </w:p>
-    <w:p>
-      <w:pPr>
-        <w:pStyle w:val="Putty"/>
-      </w:pPr>
-      <w:r>
-        <w:t>CreateTime:             Mon Sep 21 00:19:16 IST 2020</w:t>
-      </w:r>
-    </w:p>
-    <w:p>
-      <w:pPr>
-        <w:pStyle w:val="Putty"/>
-      </w:pPr>
-      <w:r>
-        <w:t>LastAccessTime:         UNKNOWN</w:t>
-      </w:r>
-    </w:p>
-    <w:p>
-      <w:pPr>
-        <w:pStyle w:val="Putty"/>
-      </w:pPr>
-      <w:r>
-        <w:t>Protect Mode:           None</w:t>
-      </w:r>
-    </w:p>
-    <w:p>
-      <w:pPr>
-        <w:pStyle w:val="Putty"/>
-      </w:pPr>
-      <w:r>
-        <w:t>Retention:              0</w:t>
-      </w:r>
-    </w:p>
-    <w:p>
-      <w:pPr>
-        <w:pStyle w:val="Putty"/>
-      </w:pPr>
-      <w:r>
-        <w:t>Location:               hdfs://localhost:54310/user/hive/warehouse/retail.db/employee_internal</w:t>
-      </w:r>
-    </w:p>
-    <w:p>
-      <w:pPr>
-        <w:pStyle w:val="Putty"/>
-      </w:pPr>
-      <w:r>
-        <w:t>Table Type:             MANAGED_TABLE</w:t>
-      </w:r>
-    </w:p>
-    <w:p>
-      <w:pPr>
-        <w:pStyle w:val="Putty"/>
-      </w:pPr>
-      <w:r>
-        <w:t>Table Parameters:</w:t>
-      </w:r>
-    </w:p>
-    <w:p>
-      <w:pPr>
-        <w:pStyle w:val="Putty"/>
-      </w:pPr>
-      <w:r>
-        <w:t xml:space="preserve">        comment                 This is an internal table</w:t>
-      </w:r>
-    </w:p>
-    <w:p>
-      <w:pPr>
-        <w:pStyle w:val="Putty"/>
-      </w:pPr>
-      <w:r>
-        <w:t xml:space="preserve">        transient_lastDdlTime   1600627756</w:t>
-      </w:r>
-    </w:p>
-    <w:p>
-      <w:pPr>
-        <w:pStyle w:val="Putty"/>
-      </w:pPr>
-    </w:p>
-    <w:p>
-      <w:pPr>
-        <w:pStyle w:val="Putty"/>
-      </w:pPr>
-      <w:r>
-        <w:t># Storage Information</w:t>
-      </w:r>
-    </w:p>
-    <w:p>
-      <w:pPr>
-        <w:pStyle w:val="Putty"/>
-      </w:pPr>
-      <w:r>
-        <w:t>SerDe Library:          org.apache.hadoop.hive.serde2.lazy.LazySimpleSerDe</w:t>
-      </w:r>
-    </w:p>
-    <w:p>
-      <w:pPr>
-        <w:pStyle w:val="Putty"/>
-      </w:pPr>
-      <w:r>
-        <w:t>InputFormat:            org.apache.hadoop.mapred.TextInputFormat</w:t>
-      </w:r>
-    </w:p>
-    <w:p>
-      <w:pPr>
-        <w:pStyle w:val="Putty"/>
-      </w:pPr>
-      <w:r>
-        <w:t>OutputFormat:           org.apache.hadoop.hive.ql.io.HiveIgnoreKeyTextOutputFormat</w:t>
-      </w:r>
-    </w:p>
-    <w:p>
-      <w:pPr>
-        <w:pStyle w:val="Putty"/>
-      </w:pPr>
-      <w:r>
-        <w:t>Compressed:             No</w:t>
-      </w:r>
-    </w:p>
-    <w:p>
-      <w:pPr>
-        <w:pStyle w:val="Putty"/>
-      </w:pPr>
-      <w:r>
-        <w:t>Num Buckets:            -1</w:t>
+        <w:t>year=2018/month=11</w:t>
+      </w:r>
+    </w:p>
+    <w:p>
+      <w:pPr>
+        <w:pStyle w:val="Putty"/>
+      </w:pPr>
+      <w:r>
+        <w:t>year=2018/month=12</w:t>
+      </w:r>
+    </w:p>
+    <w:p>
+      <w:pPr>
+        <w:pStyle w:val="NoSpacing"/>
+      </w:pPr>
+    </w:p>
+    <w:p>
+      <w:pPr>
+        <w:pStyle w:val="NoSpacing"/>
+      </w:pPr>
+      <w:r>
+        <w:t>copy the data into the HDFS location</w:t>
+      </w:r>
+    </w:p>
+    <w:p>
+      <w:pPr>
+        <w:pStyle w:val="Putty"/>
+      </w:pPr>
+      <w:r>
+        <w:t>[</w:t>
+      </w:r>
+      <w:proofErr w:type="spellStart"/>
+      <w:r>
+        <w:t>hduser@Inceptez</w:t>
+      </w:r>
+      <w:proofErr w:type="spellEnd"/>
+      <w:r>
+        <w:t xml:space="preserve"> ~]$ </w:t>
+      </w:r>
+      <w:proofErr w:type="spellStart"/>
+      <w:r>
+        <w:t>hdfs</w:t>
+      </w:r>
+      <w:proofErr w:type="spellEnd"/>
+      <w:r>
+        <w:t xml:space="preserve"> </w:t>
+      </w:r>
+      <w:proofErr w:type="spellStart"/>
+      <w:r>
+        <w:t>dfs</w:t>
+      </w:r>
+      <w:proofErr w:type="spellEnd"/>
+      <w:r>
+        <w:t xml:space="preserve"> -put employee.txt /user/hive/warehouse/retail.db/employee_partitioned/year=2018/month=11</w:t>
+      </w:r>
+    </w:p>
+    <w:p>
+      <w:pPr>
+        <w:pStyle w:val="NoSpacing"/>
+      </w:pPr>
+    </w:p>
+    <w:p>
+      <w:pPr>
+        <w:pStyle w:val="NoSpacing"/>
+      </w:pPr>
+      <w:r>
+        <w:t>Now, select * from table where year=2018</w:t>
+      </w:r>
+    </w:p>
+    <w:p>
+      <w:pPr>
+        <w:pStyle w:val="Putty"/>
+      </w:pPr>
+      <w:r>
+        <w:t xml:space="preserve">hive&gt; select * from </w:t>
+      </w:r>
+      <w:proofErr w:type="spellStart"/>
+      <w:r>
+        <w:t>employee_partitioned</w:t>
+      </w:r>
+      <w:proofErr w:type="spellEnd"/>
+      <w:r>
+        <w:t xml:space="preserve"> where year=2018;</w:t>
+      </w:r>
+    </w:p>
+    <w:p>
+      <w:pPr>
+        <w:pStyle w:val="Putty"/>
+      </w:pPr>
+      <w:r>
+        <w:t>Michael ["</w:t>
+      </w:r>
+      <w:proofErr w:type="spellStart"/>
+      <w:r>
+        <w:t>Montreal","Toronto</w:t>
+      </w:r>
+      <w:proofErr w:type="spellEnd"/>
+      <w:r>
+        <w:t>"]  {"gender":"Male","age":30}      {"DB":80}       {"Product":["</w:t>
+      </w:r>
+      <w:proofErr w:type="spellStart"/>
+      <w:r>
+        <w:t>Developer:Lead</w:t>
+      </w:r>
+      <w:proofErr w:type="spellEnd"/>
+      <w:r>
+        <w:t>"]}  2018    11</w:t>
+      </w:r>
+    </w:p>
+    <w:p>
+      <w:pPr>
+        <w:pStyle w:val="Putty"/>
+      </w:pPr>
+      <w:r>
+        <w:t>Will    ["Montreal"]    {"gender":"Male","age":35}      {"Perl":85}     {"Product":["Lead"],"Test":["Lead"]}    2018    11</w:t>
+      </w:r>
+    </w:p>
+    <w:p>
+      <w:pPr>
+        <w:pStyle w:val="Putty"/>
+      </w:pPr>
+      <w:r>
+        <w:t>Shelley ["New York"]    {"gender":"Female","age":27}    {"Python":80}   {"Test":["Lead"],"COE":["Architect"]}   2018    11</w:t>
+      </w:r>
+    </w:p>
+    <w:p>
+      <w:pPr>
+        <w:pStyle w:val="Putty"/>
+      </w:pPr>
+      <w:r>
+        <w:t>Lucy    ["Vancouver"]   {"gender":"Female","age":57}    {"Sales":89,"HR":94}    {"Sales":["Lead"]}      2018    11</w:t>
+      </w:r>
+    </w:p>
+    <w:p>
+      <w:pPr>
+        <w:pStyle w:val="NoSpacing"/>
+      </w:pPr>
+    </w:p>
+    <w:p>
+      <w:pPr>
+        <w:pStyle w:val="NoSpacing"/>
+      </w:pPr>
+      <w:r>
+        <w:t>Data is automatically picked from partitions</w:t>
+      </w:r>
+    </w:p>
+    <w:p>
+      <w:pPr>
+        <w:pStyle w:val="NoSpacing"/>
+      </w:pPr>
+    </w:p>
+    <w:p>
+      <w:pPr>
+        <w:pStyle w:val="Heading5"/>
+      </w:pPr>
+      <w:r>
+        <w:t xml:space="preserve">Type2: </w:t>
+      </w:r>
+    </w:p>
+    <w:p>
+      <w:pPr>
+        <w:pStyle w:val="NoSpacing"/>
+      </w:pPr>
+      <w:r>
+        <w:t>Create partitions while loading the data</w:t>
+      </w:r>
+    </w:p>
+    <w:p>
+      <w:pPr>
+        <w:pStyle w:val="Putty"/>
+      </w:pPr>
+      <w:r>
+        <w:t xml:space="preserve">hive&gt; load data local </w:t>
+      </w:r>
+      <w:proofErr w:type="spellStart"/>
+      <w:r>
+        <w:t>inpath</w:t>
+      </w:r>
+      <w:proofErr w:type="spellEnd"/>
+      <w:r>
+        <w:t xml:space="preserve"> '/home/</w:t>
+      </w:r>
+      <w:proofErr w:type="spellStart"/>
+      <w:r>
+        <w:t>hduser</w:t>
+      </w:r>
+      <w:proofErr w:type="spellEnd"/>
+      <w:r>
+        <w:t xml:space="preserve">/employee.txt' overwrite into table </w:t>
+      </w:r>
+      <w:proofErr w:type="spellStart"/>
+      <w:r>
+        <w:t>employee_partitioned</w:t>
+      </w:r>
+      <w:proofErr w:type="spellEnd"/>
+      <w:r>
+        <w:t xml:space="preserve"> partition(year=2020, month=2);</w:t>
+      </w:r>
+    </w:p>
+    <w:p>
+      <w:pPr>
+        <w:pStyle w:val="Putty"/>
+      </w:pPr>
+      <w:r>
+        <w:t xml:space="preserve">Loading data to table </w:t>
+      </w:r>
+      <w:proofErr w:type="spellStart"/>
+      <w:r>
+        <w:t>retail.employee_partitioned</w:t>
+      </w:r>
+      <w:proofErr w:type="spellEnd"/>
+      <w:r>
+        <w:t xml:space="preserve"> partition (year=2020, month=2)</w:t>
+      </w:r>
+    </w:p>
+    <w:p>
+      <w:pPr>
+        <w:pStyle w:val="Putty"/>
+      </w:pPr>
+      <w:r>
+        <w:t xml:space="preserve">Partition </w:t>
+      </w:r>
+      <w:proofErr w:type="spellStart"/>
+      <w:r>
+        <w:t>retail.employee_partitioned</w:t>
+      </w:r>
+      <w:proofErr w:type="spellEnd"/>
+      <w:r>
+        <w:t>{year=2020, month=2} stats: [</w:t>
+      </w:r>
+      <w:proofErr w:type="spellStart"/>
+      <w:r>
+        <w:t>numFiles</w:t>
+      </w:r>
+      <w:proofErr w:type="spellEnd"/>
+      <w:r>
+        <w:t xml:space="preserve">=1, </w:t>
+      </w:r>
+      <w:proofErr w:type="spellStart"/>
+      <w:r>
+        <w:t>numRows</w:t>
+      </w:r>
+      <w:proofErr w:type="spellEnd"/>
+      <w:r>
+        <w:t xml:space="preserve">=0, </w:t>
+      </w:r>
+      <w:proofErr w:type="spellStart"/>
+      <w:r>
+        <w:t>totalSize</w:t>
+      </w:r>
+      <w:proofErr w:type="spellEnd"/>
+      <w:r>
+        <w:t xml:space="preserve">=227, </w:t>
+      </w:r>
+      <w:proofErr w:type="spellStart"/>
+      <w:r>
+        <w:t>rawDataSize</w:t>
+      </w:r>
+      <w:proofErr w:type="spellEnd"/>
+      <w:r>
+        <w:t>=0]</w:t>
+      </w:r>
+    </w:p>
+    <w:p>
+      <w:pPr>
+        <w:pStyle w:val="NoSpacing"/>
+      </w:pPr>
+    </w:p>
+    <w:p>
+      <w:pPr>
+        <w:pStyle w:val="NoSpacing"/>
+      </w:pPr>
+      <w:r>
+        <w:t>Partition created</w:t>
+      </w:r>
+    </w:p>
+    <w:p>
+      <w:pPr>
+        <w:pStyle w:val="Putty"/>
+      </w:pPr>
+      <w:r>
+        <w:t xml:space="preserve">hive&gt; show partitions </w:t>
+      </w:r>
+      <w:proofErr w:type="spellStart"/>
+      <w:r>
+        <w:t>employee_partitioned</w:t>
+      </w:r>
+      <w:proofErr w:type="spellEnd"/>
+      <w:r>
+        <w:t>;</w:t>
+      </w:r>
+    </w:p>
+    <w:p>
+      <w:pPr>
+        <w:pStyle w:val="Putty"/>
+      </w:pPr>
+      <w:r>
+        <w:t>year=2018/month=11</w:t>
+      </w:r>
+    </w:p>
+    <w:p>
+      <w:pPr>
+        <w:pStyle w:val="Putty"/>
+      </w:pPr>
+      <w:r>
+        <w:t>year=2018/month=12</w:t>
+      </w:r>
+    </w:p>
+    <w:p>
+      <w:pPr>
+        <w:pStyle w:val="Putty"/>
+      </w:pPr>
+      <w:r>
+        <w:rPr>
+          <w:highlight w:val="darkMagenta"/>
+        </w:rPr>
+        <w:t>year=2020/month=2</w:t>
+      </w:r>
+    </w:p>
+    <w:p>
+      <w:pPr>
+        <w:pStyle w:val="NoSpacing"/>
+      </w:pPr>
+    </w:p>
+    <w:p>
+      <w:pPr>
+        <w:pStyle w:val="NoSpacing"/>
+      </w:pPr>
+      <w:r>
+        <w:t>Files in HDFS created with load command</w:t>
+      </w:r>
+    </w:p>
+    <w:p>
+      <w:pPr>
+        <w:pStyle w:val="Putty"/>
+      </w:pPr>
+      <w:proofErr w:type="spellStart"/>
+      <w:r>
+        <w:t>drwxr</w:t>
+      </w:r>
+      <w:proofErr w:type="spellEnd"/>
+      <w:r>
+        <w:t>-</w:t>
+      </w:r>
+      <w:proofErr w:type="spellStart"/>
+      <w:r>
+        <w:t>xr</w:t>
+      </w:r>
+      <w:proofErr w:type="spellEnd"/>
+      <w:r>
+        <w:t xml:space="preserve">-x   - </w:t>
+      </w:r>
+      <w:proofErr w:type="spellStart"/>
+      <w:r>
+        <w:t>hduser</w:t>
+      </w:r>
+      <w:proofErr w:type="spellEnd"/>
+      <w:r>
+        <w:t xml:space="preserve"> supergroup          0 2020-09-21 06:14 /user/hive/warehouse/</w:t>
+      </w:r>
+      <w:proofErr w:type="spellStart"/>
+      <w:r>
+        <w:t>retail.db</w:t>
+      </w:r>
+      <w:proofErr w:type="spellEnd"/>
+      <w:r>
+        <w:t>/</w:t>
+      </w:r>
+      <w:proofErr w:type="spellStart"/>
+      <w:r>
+        <w:t>employee_partitioned</w:t>
+      </w:r>
+      <w:proofErr w:type="spellEnd"/>
+      <w:r>
+        <w:t>/year=2020</w:t>
+      </w:r>
+    </w:p>
+    <w:p>
+      <w:pPr>
+        <w:pStyle w:val="Putty"/>
+      </w:pPr>
+      <w:proofErr w:type="spellStart"/>
+      <w:r>
+        <w:t>drwxr</w:t>
+      </w:r>
+      <w:proofErr w:type="spellEnd"/>
+      <w:r>
+        <w:t>-</w:t>
+      </w:r>
+      <w:proofErr w:type="spellStart"/>
+      <w:r>
+        <w:t>xr</w:t>
+      </w:r>
+      <w:proofErr w:type="spellEnd"/>
+      <w:r>
+        <w:t xml:space="preserve">-x   - </w:t>
+      </w:r>
+      <w:proofErr w:type="spellStart"/>
+      <w:r>
+        <w:t>hduser</w:t>
+      </w:r>
+      <w:proofErr w:type="spellEnd"/>
+      <w:r>
+        <w:t xml:space="preserve"> supergroup          0 2020-09-21 06:14 /user/hive/warehouse/retail.db/employee_partitioned/year=2020/month=2</w:t>
+      </w:r>
+    </w:p>
+    <w:p>
+      <w:pPr>
+        <w:pStyle w:val="Putty"/>
+      </w:pPr>
+      <w:r>
+        <w:t>-</w:t>
+      </w:r>
+      <w:proofErr w:type="spellStart"/>
+      <w:r>
+        <w:t>rw</w:t>
+      </w:r>
+      <w:proofErr w:type="spellEnd"/>
+      <w:r>
+        <w:t xml:space="preserve">-r--r--   1 </w:t>
+      </w:r>
+      <w:proofErr w:type="spellStart"/>
+      <w:r>
+        <w:t>hduser</w:t>
+      </w:r>
+      <w:proofErr w:type="spellEnd"/>
+      <w:r>
+        <w:t xml:space="preserve"> supergroup        227 2020-09-21 06:14 /user/hive/warehouse/retail.db/employee_partitioned/year=2020/month=2/employee.txt</w:t>
+      </w:r>
+    </w:p>
+    <w:p>
+      <w:pPr>
+        <w:pStyle w:val="NoSpacing"/>
+      </w:pPr>
+    </w:p>
+    <w:p>
+      <w:pPr>
+        <w:pStyle w:val="Heading4"/>
+      </w:pPr>
+    </w:p>
+    <w:p>
+      <w:pPr>
+        <w:pStyle w:val="Heading4"/>
+      </w:pPr>
+      <w:r>
+        <w:t>Drop partition:</w:t>
+      </w:r>
+    </w:p>
+    <w:p>
+      <w:pPr>
+        <w:pStyle w:val="NoSpacing"/>
+      </w:pPr>
+      <w:r>
+        <w:t>DROP partition on a MANAGED table will purge the data from HDFS</w:t>
+      </w:r>
+    </w:p>
+    <w:p>
+      <w:pPr>
+        <w:pStyle w:val="NoSpacing"/>
+      </w:pPr>
+      <w:r>
+        <w:t xml:space="preserve">DROP partition on </w:t>
+      </w:r>
+      <w:proofErr w:type="spellStart"/>
+      <w:proofErr w:type="gramStart"/>
+      <w:r>
+        <w:t>a</w:t>
+      </w:r>
+      <w:proofErr w:type="spellEnd"/>
+      <w:proofErr w:type="gramEnd"/>
+      <w:r>
+        <w:t xml:space="preserve"> EXTERNAL table will not removed the data or sub folders</w:t>
+      </w:r>
+    </w:p>
+    <w:p>
+      <w:pPr>
+        <w:pStyle w:val="NoSpacing"/>
+      </w:pPr>
+    </w:p>
+    <w:p>
+      <w:pPr>
+        <w:pStyle w:val="NoSpacing"/>
+      </w:pPr>
+    </w:p>
+    <w:p>
+      <w:pPr>
+        <w:pStyle w:val="NoSpacing"/>
+      </w:pPr>
+      <w:r>
+        <w:t>&lt;&lt; W</w:t>
+      </w:r>
+      <w:r>
+        <w:t>e are NOT able to change a non-partition table to a partition table directly</w:t>
+      </w:r>
+      <w:r>
+        <w:t xml:space="preserve"> &gt;&gt;</w:t>
+      </w:r>
+    </w:p>
+    <w:p>
+      <w:pPr>
+        <w:pStyle w:val="NoSpacing"/>
+      </w:pPr>
+    </w:p>
+    <w:p>
+      <w:pPr>
+        <w:pStyle w:val="NoSpacing"/>
+      </w:pPr>
+    </w:p>
+    <w:p>
+      <w:pPr>
+        <w:pStyle w:val="Heading3"/>
+      </w:pPr>
+      <w:r>
+        <w:t>Dynamic Partitions:</w:t>
+      </w:r>
+    </w:p>
+    <w:p>
+      <w:pPr>
+        <w:pStyle w:val="NoSpacing"/>
+      </w:pPr>
+      <w:r>
+        <w:t>To avoid manually adding static partitions, dynamic partition insert (or multipartition insert) is designed for dynamically determining which partitions should be added and populated while scanning the input table</w:t>
+      </w:r>
+    </w:p>
+    <w:p>
+      <w:pPr>
+        <w:pStyle w:val="NoSpacing"/>
+      </w:pPr>
+    </w:p>
+    <w:p>
+      <w:pPr>
+        <w:pStyle w:val="NoSpacing"/>
+      </w:pPr>
+      <w:r>
+        <w:t>When inserting data into the partitions, we need to specify the partition columns. Instead of specifying static partition values, Hive also supports dynamically giving partition values. Dynamic partitions are useful when it is necessary to populate partitions dynamically from data values. Dynamic partitions are disabled by default because a careless dynamic partition insert could create many partitions unexpectedly. We have to set the following properties to enable dynamic partitions:</w:t>
+      </w:r>
+    </w:p>
+    <w:p>
+      <w:pPr>
+        <w:pStyle w:val="NoSpacing"/>
+      </w:pPr>
+    </w:p>
+    <w:p>
+      <w:pPr>
+        <w:pStyle w:val="Putty"/>
+      </w:pPr>
+      <w:r>
+        <w:t xml:space="preserve">SET </w:t>
+      </w:r>
+      <w:proofErr w:type="spellStart"/>
+      <w:r>
+        <w:t>hive.exec.dynamic.partition</w:t>
+      </w:r>
+      <w:proofErr w:type="spellEnd"/>
+      <w:r>
+        <w:t>=true;</w:t>
+      </w:r>
+    </w:p>
+    <w:p>
+      <w:pPr>
+        <w:pStyle w:val="NoSpacing"/>
+      </w:pPr>
+    </w:p>
+    <w:p>
+      <w:pPr>
+        <w:pStyle w:val="NoSpacing"/>
+        <w:numPr>
+          <w:ilvl w:val="0"/>
+          <w:numId w:val="9"/>
+        </w:numPr>
+      </w:pPr>
+      <w:r>
+        <w:t>Dynamic partitions can be only loaded using insert selec</w:t>
+      </w:r>
+      <w:r>
+        <w:t>t</w:t>
+      </w:r>
+    </w:p>
+    <w:p>
+      <w:pPr>
+        <w:pStyle w:val="NoSpacing"/>
+        <w:numPr>
+          <w:ilvl w:val="0"/>
+          <w:numId w:val="9"/>
+        </w:numPr>
+      </w:pPr>
+      <w:r>
+        <w:t>Both managed and external table can be loaded with partitions</w:t>
+      </w:r>
+    </w:p>
+    <w:p>
+      <w:pPr>
+        <w:pStyle w:val="NoSpacing"/>
+      </w:pPr>
+    </w:p>
+    <w:p>
+      <w:pPr>
+        <w:pStyle w:val="Putty"/>
+      </w:pPr>
+      <w:r>
+        <w:t xml:space="preserve">hive&gt; Insert into table </w:t>
+      </w:r>
+      <w:proofErr w:type="spellStart"/>
+      <w:r>
+        <w:t>managedtxnrecsbygames</w:t>
+      </w:r>
+      <w:proofErr w:type="spellEnd"/>
+      <w:r>
+        <w:t xml:space="preserve"> partition (category)</w:t>
+      </w:r>
+    </w:p>
+    <w:p>
+      <w:pPr>
+        <w:pStyle w:val="Putty"/>
+      </w:pPr>
+      <w:r>
+        <w:t xml:space="preserve">    &gt; select </w:t>
+      </w:r>
+      <w:proofErr w:type="spellStart"/>
+      <w:r>
+        <w:t>txnno,txndate,custno,amount</w:t>
+      </w:r>
+      <w:proofErr w:type="spellEnd"/>
+      <w:r>
+        <w:t xml:space="preserve">, </w:t>
+      </w:r>
+      <w:proofErr w:type="spellStart"/>
+      <w:r>
+        <w:t>product,city,state,spendby,category</w:t>
+      </w:r>
+      <w:proofErr w:type="spellEnd"/>
+    </w:p>
+    <w:p>
+      <w:pPr>
+        <w:pStyle w:val="Putty"/>
+      </w:pPr>
+      <w:r>
+        <w:t xml:space="preserve">    &gt; from </w:t>
+      </w:r>
+      <w:proofErr w:type="spellStart"/>
+      <w:r>
+        <w:t>txnrecords</w:t>
+      </w:r>
+      <w:proofErr w:type="spellEnd"/>
+      <w:r>
+        <w:t>;</w:t>
+      </w:r>
+    </w:p>
+    <w:p>
+      <w:pPr>
+        <w:pStyle w:val="Putty"/>
+      </w:pPr>
+    </w:p>
+    <w:p>
+      <w:pPr>
+        <w:pStyle w:val="Putty"/>
+      </w:pPr>
+      <w:r>
+        <w:t xml:space="preserve">Loading data to table </w:t>
+      </w:r>
+      <w:proofErr w:type="spellStart"/>
+      <w:r>
+        <w:t>retail.managedtxnrecsbygames</w:t>
+      </w:r>
+      <w:proofErr w:type="spellEnd"/>
+      <w:r>
+        <w:t xml:space="preserve"> partition (category=null)</w:t>
+      </w:r>
+    </w:p>
+    <w:p>
+      <w:pPr>
+        <w:pStyle w:val="Putty"/>
+      </w:pPr>
+      <w:r>
+        <w:t xml:space="preserve">         Time taken for load dynamic partitions : 10277</w:t>
+      </w:r>
+    </w:p>
+    <w:p>
+      <w:pPr>
+        <w:pStyle w:val="Putty"/>
+      </w:pPr>
+      <w:r>
+        <w:t xml:space="preserve">        Loading partition {category=Gymnastics}</w:t>
+      </w:r>
+    </w:p>
+    <w:p>
+      <w:pPr>
+        <w:pStyle w:val="Putty"/>
+      </w:pPr>
+      <w:r>
+        <w:t xml:space="preserve">        Loading partition {category=Dancing}</w:t>
+      </w:r>
+    </w:p>
+    <w:p>
+      <w:pPr>
+        <w:pStyle w:val="Putty"/>
+      </w:pPr>
+      <w:r>
+        <w:t xml:space="preserve">        Loading partition {category=Water Sports}</w:t>
+      </w:r>
+    </w:p>
+    <w:p>
+      <w:pPr>
+        <w:pStyle w:val="Putty"/>
+      </w:pPr>
+      <w:r>
+        <w:t xml:space="preserve">        Loading partition {category=Games}</w:t>
+      </w:r>
+    </w:p>
+    <w:p>
+      <w:pPr>
+        <w:pStyle w:val="Putty"/>
+      </w:pPr>
+      <w:r>
+        <w:t xml:space="preserve">        Loading partition {category=Jumping}</w:t>
+      </w:r>
+    </w:p>
+    <w:p>
+      <w:pPr>
+        <w:pStyle w:val="Putty"/>
+      </w:pPr>
+      <w:r>
+        <w:t xml:space="preserve">        Loading partition {category=Outdoor Recreation}</w:t>
+      </w:r>
+    </w:p>
+    <w:p>
+      <w:pPr>
+        <w:pStyle w:val="Putty"/>
+      </w:pPr>
+      <w:r>
+        <w:t xml:space="preserve">        Loading partition {category=Exercise &amp; Fitness}</w:t>
+      </w:r>
+    </w:p>
+    <w:p>
+      <w:pPr>
+        <w:pStyle w:val="Putty"/>
+      </w:pPr>
+      <w:r>
+        <w:t xml:space="preserve">        Loading partition {category=Team Sports}</w:t>
+      </w:r>
+    </w:p>
+    <w:p>
+      <w:pPr>
+        <w:pStyle w:val="Putty"/>
+      </w:pPr>
+      <w:r>
+        <w:t xml:space="preserve">        Loading partition {category=Outdoor Play Equipment}</w:t>
+      </w:r>
+    </w:p>
+    <w:p>
+      <w:pPr>
+        <w:pStyle w:val="Putty"/>
+      </w:pPr>
+      <w:r>
+        <w:t xml:space="preserve">        Loading partition {category=Racquet Sports}</w:t>
+      </w:r>
+    </w:p>
+    <w:p>
+      <w:pPr>
+        <w:pStyle w:val="Putty"/>
+      </w:pPr>
+      <w:r>
+        <w:t xml:space="preserve">        Loading partition {category=Combat Sports}</w:t>
+      </w:r>
+    </w:p>
+    <w:p>
+      <w:pPr>
+        <w:pStyle w:val="Putty"/>
+      </w:pPr>
+      <w:r>
+        <w:t xml:space="preserve">        Loading partition {category=Puzzles}</w:t>
+      </w:r>
+    </w:p>
+    <w:p>
+      <w:pPr>
+        <w:pStyle w:val="Putty"/>
+      </w:pPr>
+      <w:r>
+        <w:t xml:space="preserve">        Loading partition {category=Indoor Games}</w:t>
+      </w:r>
+    </w:p>
+    <w:p>
+      <w:pPr>
+        <w:pStyle w:val="Putty"/>
+      </w:pPr>
+      <w:r>
+        <w:t xml:space="preserve">        Loading partition {category=Winter Sports}</w:t>
+      </w:r>
+    </w:p>
+    <w:p>
+      <w:pPr>
+        <w:pStyle w:val="Putty"/>
+      </w:pPr>
+      <w:r>
+        <w:t xml:space="preserve">        Loading partition {category=Air Sports}</w:t>
+      </w:r>
+    </w:p>
+    <w:p>
+      <w:pPr>
+        <w:pStyle w:val="NoSpacing"/>
+      </w:pPr>
+    </w:p>
+    <w:p>
+      <w:pPr>
+        <w:pStyle w:val="NoSpacing"/>
+      </w:pPr>
+      <w:r>
+        <w:t>Partitions are created in meta data</w:t>
+      </w:r>
+    </w:p>
+    <w:p>
+      <w:pPr>
+        <w:pStyle w:val="Putty"/>
+      </w:pPr>
+      <w:r>
+        <w:t>hive&gt; show partitions managedtxnrecsbygames;</w:t>
+      </w:r>
+    </w:p>
+    <w:p>
+      <w:pPr>
+        <w:pStyle w:val="Putty"/>
+      </w:pPr>
+      <w:r>
+        <w:t>category=Air Sports</w:t>
+      </w:r>
+    </w:p>
+    <w:p>
+      <w:pPr>
+        <w:pStyle w:val="Putty"/>
+      </w:pPr>
+      <w:r>
+        <w:t>category=Combat Sports</w:t>
+      </w:r>
+    </w:p>
+    <w:p>
+      <w:pPr>
+        <w:pStyle w:val="Putty"/>
+      </w:pPr>
+      <w:r>
+        <w:t>category=Dancing</w:t>
+      </w:r>
+    </w:p>
+    <w:p>
+      <w:pPr>
+        <w:pStyle w:val="Putty"/>
+      </w:pPr>
+      <w:r>
+        <w:t>category=Exercise &amp; Fitness</w:t>
+      </w:r>
+    </w:p>
+    <w:p>
+      <w:pPr>
+        <w:pStyle w:val="Putty"/>
+      </w:pPr>
+      <w:r>
+        <w:t>category=Games</w:t>
+      </w:r>
+    </w:p>
+    <w:p>
+      <w:pPr>
+        <w:pStyle w:val="Putty"/>
+      </w:pPr>
+      <w:r>
+        <w:t>category=Gymnastics</w:t>
+      </w:r>
+    </w:p>
+    <w:p>
+      <w:pPr>
+        <w:pStyle w:val="Putty"/>
+      </w:pPr>
+      <w:r>
+        <w:t>category=Indoor Games</w:t>
+      </w:r>
+    </w:p>
+    <w:p>
+      <w:pPr>
+        <w:pStyle w:val="Putty"/>
+      </w:pPr>
+      <w:r>
+        <w:t>category=Jumping</w:t>
+      </w:r>
+    </w:p>
+    <w:p>
+      <w:pPr>
+        <w:pStyle w:val="Putty"/>
+      </w:pPr>
+      <w:r>
+        <w:t>category=Outdoor Play Equipment</w:t>
+      </w:r>
+    </w:p>
+    <w:p>
+      <w:pPr>
+        <w:pStyle w:val="Putty"/>
+      </w:pPr>
+      <w:r>
+        <w:t>category=Outdoor Recreation</w:t>
       </w:r>
     </w:p>
     <w:p>
@@ -2755,230 +5391,249 @@
       </w:pPr>
       <w:r>
         <w:lastRenderedPageBreak/>
-        <w:t>Bucket Columns:         []</w:t>
-      </w:r>
-    </w:p>
-    <w:p>
-      <w:pPr>
-        <w:pStyle w:val="Putty"/>
-      </w:pPr>
-      <w:r>
-        <w:t>Sort Columns:           []</w:t>
-      </w:r>
-    </w:p>
-    <w:p>
-      <w:pPr>
-        <w:pStyle w:val="Putty"/>
-      </w:pPr>
-      <w:r>
-        <w:t>Storage Desc Params:</w:t>
-      </w:r>
-    </w:p>
-    <w:p>
-      <w:pPr>
-        <w:pStyle w:val="Putty"/>
-      </w:pPr>
-      <w:r>
-        <w:t xml:space="preserve">        colelction.delim        ,</w:t>
-      </w:r>
-    </w:p>
-    <w:p>
-      <w:pPr>
-        <w:pStyle w:val="Putty"/>
-      </w:pPr>
-      <w:r>
-        <w:t xml:space="preserve">        field.delim             |</w:t>
-      </w:r>
-    </w:p>
-    <w:p>
-      <w:pPr>
-        <w:pStyle w:val="Putty"/>
-      </w:pPr>
-      <w:r>
-        <w:t xml:space="preserve">        mapkey.delim            :</w:t>
-      </w:r>
-    </w:p>
-    <w:p>
-      <w:pPr>
-        <w:pStyle w:val="Putty"/>
-      </w:pPr>
-      <w:r>
-        <w:t xml:space="preserve">        serialization.format    |</w:t>
-      </w:r>
-    </w:p>
-    <w:p>
-      <w:pPr>
-        <w:pStyle w:val="NoSpacing"/>
-      </w:pPr>
-    </w:p>
-    <w:p>
-      <w:pPr>
-        <w:pStyle w:val="NoSpacing"/>
-      </w:pPr>
-    </w:p>
-    <w:p>
-      <w:pPr>
-        <w:pStyle w:val="Heading3"/>
-      </w:pPr>
-      <w:r>
-        <w:t xml:space="preserve">Load Data: </w:t>
-      </w:r>
-    </w:p>
-    <w:p>
-      <w:pPr>
-        <w:pStyle w:val="NoSpacing"/>
-      </w:pPr>
-      <w:r>
-        <w:t>Load from local</w:t>
-      </w:r>
-    </w:p>
-    <w:p>
-      <w:pPr>
-        <w:pStyle w:val="Putty"/>
-      </w:pPr>
-      <w:r>
-        <w:t>hive&gt; LOAD DATA LOCAL INPATH '/home/</w:t>
-      </w:r>
-      <w:proofErr w:type="spellStart"/>
-      <w:r>
-        <w:t>hduser</w:t>
-      </w:r>
-      <w:proofErr w:type="spellEnd"/>
-      <w:r>
-        <w:t xml:space="preserve">/employee.txt' overwrite INTO TABLE </w:t>
-      </w:r>
-      <w:proofErr w:type="spellStart"/>
-      <w:r>
-        <w:t>employee_internal</w:t>
-      </w:r>
-      <w:proofErr w:type="spellEnd"/>
-      <w:r>
-        <w:t>;</w:t>
-      </w:r>
-    </w:p>
-    <w:p>
-      <w:pPr>
-        <w:pStyle w:val="Putty"/>
-      </w:pPr>
-      <w:r>
-        <w:t xml:space="preserve">Loading data to table </w:t>
-      </w:r>
-      <w:proofErr w:type="spellStart"/>
-      <w:r>
-        <w:t>retail.employee_internal</w:t>
-      </w:r>
-      <w:proofErr w:type="spellEnd"/>
-    </w:p>
-    <w:p>
-      <w:pPr>
-        <w:pStyle w:val="NoSpacing"/>
-      </w:pPr>
-    </w:p>
-    <w:p>
-      <w:pPr>
-        <w:pStyle w:val="NoSpacing"/>
-      </w:pPr>
-      <w:r>
-        <w:t xml:space="preserve">Load from </w:t>
-      </w:r>
-      <w:proofErr w:type="spellStart"/>
-      <w:r>
-        <w:t>hdfs</w:t>
-      </w:r>
-      <w:proofErr w:type="spellEnd"/>
-    </w:p>
-    <w:p>
-      <w:pPr>
-        <w:pStyle w:val="Putty"/>
-      </w:pPr>
-      <w:r>
-        <w:t xml:space="preserve">hive&gt; LOAD DATA </w:t>
-      </w:r>
-      <w:proofErr w:type="spellStart"/>
-      <w:r>
-        <w:t>inpath</w:t>
-      </w:r>
-      <w:proofErr w:type="spellEnd"/>
-      <w:r>
-        <w:t xml:space="preserve"> '/user/</w:t>
-      </w:r>
-      <w:proofErr w:type="spellStart"/>
-      <w:r>
-        <w:t>hduser</w:t>
-      </w:r>
-      <w:proofErr w:type="spellEnd"/>
-      <w:r>
-        <w:t xml:space="preserve">/employee_internal.txt' overwrite INTO TABLE </w:t>
-      </w:r>
-      <w:proofErr w:type="spellStart"/>
-      <w:r>
-        <w:t>employee_internal</w:t>
-      </w:r>
-      <w:proofErr w:type="spellEnd"/>
-      <w:r>
-        <w:t>;</w:t>
-      </w:r>
-    </w:p>
-    <w:p>
-      <w:pPr>
-        <w:pStyle w:val="Putty"/>
-      </w:pPr>
-      <w:r>
-        <w:t xml:space="preserve">Loading data to table </w:t>
-      </w:r>
-      <w:proofErr w:type="spellStart"/>
-      <w:r>
-        <w:t>retail.employee_internal</w:t>
-      </w:r>
-      <w:proofErr w:type="spellEnd"/>
-    </w:p>
-    <w:p>
-      <w:pPr>
-        <w:pStyle w:val="Putty"/>
-      </w:pPr>
-      <w:r>
-        <w:t xml:space="preserve">Table </w:t>
-      </w:r>
-      <w:proofErr w:type="spellStart"/>
-      <w:r>
-        <w:t>retail.employee_internal</w:t>
-      </w:r>
-      <w:proofErr w:type="spellEnd"/>
-      <w:r>
-        <w:t xml:space="preserve"> stats: [</w:t>
-      </w:r>
-      <w:proofErr w:type="spellStart"/>
-      <w:r>
-        <w:t>numFiles</w:t>
-      </w:r>
-      <w:proofErr w:type="spellEnd"/>
-      <w:r>
-        <w:t xml:space="preserve">=1, </w:t>
-      </w:r>
-      <w:proofErr w:type="spellStart"/>
-      <w:r>
-        <w:t>numRows</w:t>
-      </w:r>
-      <w:proofErr w:type="spellEnd"/>
-      <w:r>
-        <w:t xml:space="preserve">=0, </w:t>
-      </w:r>
-      <w:proofErr w:type="spellStart"/>
-      <w:r>
-        <w:t>totalSize</w:t>
-      </w:r>
-      <w:proofErr w:type="spellEnd"/>
-      <w:r>
-        <w:t xml:space="preserve">=227, </w:t>
-      </w:r>
-      <w:proofErr w:type="spellStart"/>
-      <w:r>
-        <w:t>rawDataSize</w:t>
-      </w:r>
-      <w:proofErr w:type="spellEnd"/>
-      <w:r>
-        <w:t>=0]</w:t>
-      </w:r>
+        <w:t>category=Puzzles</w:t>
+      </w:r>
+    </w:p>
+    <w:p>
+      <w:pPr>
+        <w:pStyle w:val="Putty"/>
+      </w:pPr>
+      <w:r>
+        <w:t>category=Racquet Sports</w:t>
+      </w:r>
+    </w:p>
+    <w:p>
+      <w:pPr>
+        <w:pStyle w:val="Putty"/>
+      </w:pPr>
+      <w:r>
+        <w:t>category=Team Sports</w:t>
+      </w:r>
+    </w:p>
+    <w:p>
+      <w:pPr>
+        <w:pStyle w:val="Putty"/>
+      </w:pPr>
+      <w:r>
+        <w:t>category=Water Sports</w:t>
+      </w:r>
+    </w:p>
+    <w:p>
+      <w:pPr>
+        <w:pStyle w:val="Putty"/>
+      </w:pPr>
+      <w:r>
+        <w:t>category=Winter Sports</w:t>
+      </w:r>
+    </w:p>
+    <w:p>
+      <w:pPr>
+        <w:pStyle w:val="NoSpacing"/>
+      </w:pPr>
+    </w:p>
+    <w:p>
+      <w:pPr>
+        <w:pStyle w:val="NoSpacing"/>
+      </w:pPr>
+      <w:r>
+        <w:t xml:space="preserve">HDFS Folders and Sub folders are created respectively </w:t>
+      </w:r>
+    </w:p>
+    <w:p>
+      <w:pPr>
+        <w:pStyle w:val="Putty"/>
+        <w:rPr>
+          <w:sz w:val="16"/>
+          <w:szCs w:val="18"/>
+        </w:rPr>
+      </w:pPr>
+      <w:r>
+        <w:rPr>
+          <w:sz w:val="16"/>
+          <w:szCs w:val="18"/>
+        </w:rPr>
+        <w:t>[hduser@Inceptez ~]$ hdfs dfs -ls -R /user/hive/warehouse/retail.db/managedtxnrecsbygames/</w:t>
+      </w:r>
+    </w:p>
+    <w:p>
+      <w:pPr>
+        <w:pStyle w:val="Putty"/>
+        <w:rPr>
+          <w:sz w:val="16"/>
+          <w:szCs w:val="18"/>
+        </w:rPr>
+      </w:pPr>
+      <w:r>
+        <w:rPr>
+          <w:sz w:val="16"/>
+          <w:szCs w:val="18"/>
+        </w:rPr>
+        <w:t>20/09/21 06:58:37 WARN util.NativeCodeLoader: Unable to load native-hadoop library for your platform... using builtin-java classes where applicable</w:t>
+      </w:r>
+    </w:p>
+    <w:p>
+      <w:pPr>
+        <w:pStyle w:val="Putty"/>
+        <w:rPr>
+          <w:sz w:val="16"/>
+          <w:szCs w:val="18"/>
+        </w:rPr>
+      </w:pPr>
+      <w:r>
+        <w:rPr>
+          <w:sz w:val="16"/>
+          <w:szCs w:val="18"/>
+        </w:rPr>
+        <w:t>drwxr-xr-x   - hduser supergroup          0 2020-09-21 06:50 /user/hive/warehouse/retail.db/managedtxnrecsbygames/category=Air Sports</w:t>
+      </w:r>
+    </w:p>
+    <w:p>
+      <w:pPr>
+        <w:pStyle w:val="Putty"/>
+        <w:rPr>
+          <w:sz w:val="16"/>
+          <w:szCs w:val="18"/>
+        </w:rPr>
+      </w:pPr>
+      <w:r>
+        <w:rPr>
+          <w:sz w:val="16"/>
+          <w:szCs w:val="18"/>
+        </w:rPr>
+        <w:t>-rw-r--r--   1 hduser supergroup     132406 2020-09-21 06:50 /user/hive/warehouse/retail.db/managedtxnrecsbygames/category=Air Sports/000000_0</w:t>
+      </w:r>
+    </w:p>
+    <w:p>
+      <w:pPr>
+        <w:pStyle w:val="Putty"/>
+        <w:rPr>
+          <w:sz w:val="16"/>
+          <w:szCs w:val="18"/>
+        </w:rPr>
+      </w:pPr>
+      <w:r>
+        <w:rPr>
+          <w:sz w:val="16"/>
+          <w:szCs w:val="18"/>
+        </w:rPr>
+        <w:t>drwxr-xr-x   - hduser supergroup          0 2020-09-21 06:50 /user/hive/warehouse/retail.db/managedtxnrecsbygames/category=Combat Sports</w:t>
+      </w:r>
+    </w:p>
+    <w:p>
+      <w:pPr>
+        <w:pStyle w:val="Putty"/>
+        <w:rPr>
+          <w:sz w:val="16"/>
+          <w:szCs w:val="18"/>
+        </w:rPr>
+      </w:pPr>
+      <w:r>
+        <w:rPr>
+          <w:sz w:val="16"/>
+          <w:szCs w:val="18"/>
+        </w:rPr>
+        <w:t>-rw-r--r--   1 hduser supergroup     208453 2020-09-21 06:50 /user/hive/warehouse/retail.db/managedtxnrecsbygames/category=Combat Sports/000000_0</w:t>
+      </w:r>
+    </w:p>
+    <w:p>
+      <w:pPr>
+        <w:pStyle w:val="Putty"/>
+        <w:rPr>
+          <w:sz w:val="16"/>
+          <w:szCs w:val="18"/>
+        </w:rPr>
+      </w:pPr>
+      <w:r>
+        <w:rPr>
+          <w:sz w:val="16"/>
+          <w:szCs w:val="18"/>
+        </w:rPr>
+        <w:t>drwxr-xr-x   - hduser supergroup          0 2020-09-21 06:50 /user/hive/warehouse/retail.db/managedtxnrecsbygames/category=Dancing</w:t>
+      </w:r>
+    </w:p>
+    <w:p>
+      <w:pPr>
+        <w:pStyle w:val="Putty"/>
+        <w:rPr>
+          <w:sz w:val="16"/>
+          <w:szCs w:val="18"/>
+        </w:rPr>
+      </w:pPr>
+      <w:r>
+        <w:rPr>
+          <w:sz w:val="16"/>
+          <w:szCs w:val="18"/>
+        </w:rPr>
+        <w:t>-rw-r--r--   1 hduser supergroup      54574 2020-09-21 06:50 /user/hive/warehouse/retail.db/managedtxnrecsbygames/category=Dancing/000000_0</w:t>
+      </w:r>
+    </w:p>
+    <w:p>
+      <w:pPr>
+        <w:pStyle w:val="Putty"/>
+        <w:rPr>
+          <w:sz w:val="16"/>
+          <w:szCs w:val="18"/>
+        </w:rPr>
+      </w:pPr>
+      <w:r>
+        <w:rPr>
+          <w:sz w:val="16"/>
+          <w:szCs w:val="18"/>
+        </w:rPr>
+        <w:t>drwxr-xr-x   - hduser supergroup          0 2020-09-21 06:50 /user/hive/warehouse/retail.db/managedtxnrecsbygames/category=Exercise &amp; Fitness</w:t>
+      </w:r>
+    </w:p>
+    <w:p>
+      <w:pPr>
+        <w:pStyle w:val="Putty"/>
+        <w:rPr>
+          <w:sz w:val="16"/>
+          <w:szCs w:val="18"/>
+        </w:rPr>
+      </w:pPr>
+      <w:r>
+        <w:rPr>
+          <w:sz w:val="16"/>
+          <w:szCs w:val="18"/>
+        </w:rPr>
+        <w:t>-rw-r--r--   1 hduser supergroup    1046637 2020-09-21 06:50 /user/hive/warehouse/retail.db/managedtxnrecsbygames/category=Exercise &amp; Fitness/000000_0</w:t>
+      </w:r>
+    </w:p>
+    <w:p>
+      <w:pPr>
+        <w:pStyle w:val="Putty"/>
+        <w:rPr>
+          <w:sz w:val="16"/>
+          <w:szCs w:val="18"/>
+        </w:rPr>
+      </w:pPr>
+      <w:r>
+        <w:rPr>
+          <w:sz w:val="16"/>
+          <w:szCs w:val="18"/>
+        </w:rPr>
+        <w:t xml:space="preserve">drwxr-xr-x   - hduser supergroup          0 2020-09-21 06:50 </w:t>
+      </w:r>
+    </w:p>
+    <w:p>
+      <w:pPr>
+        <w:pStyle w:val="NoSpacing"/>
+      </w:pPr>
+    </w:p>
+    <w:p>
+      <w:pPr>
+        <w:pStyle w:val="NoSpacing"/>
+      </w:pPr>
+    </w:p>
+    <w:p>
+      <w:pPr>
+        <w:pStyle w:val="NoSpacing"/>
+      </w:pPr>
+    </w:p>
+    <w:p>
+      <w:pPr>
+        <w:pStyle w:val="NoSpacing"/>
+      </w:pPr>
     </w:p>
     <w:sectPr>
       <w:pgSz w:w="11906" w:h="16838"/>
@@ -3144,7 +5799,7 @@
   <w:abstractNum w:abstractNumId="1" w15:restartNumberingAfterBreak="0">
     <w:nsid w:val="1C9B13E0"/>
     <w:multiLevelType w:val="hybridMultilevel"/>
-    <w:tmpl w:val="3C90C8C8"/>
+    <w:tmpl w:val="6B667E60"/>
     <w:lvl w:ilvl="0" w:tplc="40090001">
       <w:start w:val="1"/>
       <w:numFmt w:val="bullet"/>
@@ -3376,6 +6031,208 @@
     </w:lvl>
   </w:abstractNum>
   <w:abstractNum w:abstractNumId="3" w15:restartNumberingAfterBreak="0">
+    <w:nsid w:val="323A29F8"/>
+    <w:multiLevelType w:val="hybridMultilevel"/>
+    <w:tmpl w:val="25626E2C"/>
+    <w:lvl w:ilvl="0" w:tplc="4009000F">
+      <w:start w:val="1"/>
+      <w:numFmt w:val="decimal"/>
+      <w:lvlText w:val="%1."/>
+      <w:lvlJc w:val="left"/>
+      <w:pPr>
+        <w:ind w:left="720" w:hanging="360"/>
+      </w:pPr>
+      <w:rPr>
+        <w:rFonts w:hint="default"/>
+      </w:rPr>
+    </w:lvl>
+    <w:lvl w:ilvl="1" w:tplc="40090019" w:tentative="1">
+      <w:start w:val="1"/>
+      <w:numFmt w:val="lowerLetter"/>
+      <w:lvlText w:val="%2."/>
+      <w:lvlJc w:val="left"/>
+      <w:pPr>
+        <w:ind w:left="1440" w:hanging="360"/>
+      </w:pPr>
+    </w:lvl>
+    <w:lvl w:ilvl="2" w:tplc="4009001B" w:tentative="1">
+      <w:start w:val="1"/>
+      <w:numFmt w:val="lowerRoman"/>
+      <w:lvlText w:val="%3."/>
+      <w:lvlJc w:val="right"/>
+      <w:pPr>
+        <w:ind w:left="2160" w:hanging="180"/>
+      </w:pPr>
+    </w:lvl>
+    <w:lvl w:ilvl="3" w:tplc="4009000F" w:tentative="1">
+      <w:start w:val="1"/>
+      <w:numFmt w:val="decimal"/>
+      <w:lvlText w:val="%4."/>
+      <w:lvlJc w:val="left"/>
+      <w:pPr>
+        <w:ind w:left="2880" w:hanging="360"/>
+      </w:pPr>
+    </w:lvl>
+    <w:lvl w:ilvl="4" w:tplc="40090019" w:tentative="1">
+      <w:start w:val="1"/>
+      <w:numFmt w:val="lowerLetter"/>
+      <w:lvlText w:val="%5."/>
+      <w:lvlJc w:val="left"/>
+      <w:pPr>
+        <w:ind w:left="3600" w:hanging="360"/>
+      </w:pPr>
+    </w:lvl>
+    <w:lvl w:ilvl="5" w:tplc="4009001B" w:tentative="1">
+      <w:start w:val="1"/>
+      <w:numFmt w:val="lowerRoman"/>
+      <w:lvlText w:val="%6."/>
+      <w:lvlJc w:val="right"/>
+      <w:pPr>
+        <w:ind w:left="4320" w:hanging="180"/>
+      </w:pPr>
+    </w:lvl>
+    <w:lvl w:ilvl="6" w:tplc="4009000F" w:tentative="1">
+      <w:start w:val="1"/>
+      <w:numFmt w:val="decimal"/>
+      <w:lvlText w:val="%7."/>
+      <w:lvlJc w:val="left"/>
+      <w:pPr>
+        <w:ind w:left="5040" w:hanging="360"/>
+      </w:pPr>
+    </w:lvl>
+    <w:lvl w:ilvl="7" w:tplc="40090019" w:tentative="1">
+      <w:start w:val="1"/>
+      <w:numFmt w:val="lowerLetter"/>
+      <w:lvlText w:val="%8."/>
+      <w:lvlJc w:val="left"/>
+      <w:pPr>
+        <w:ind w:left="5760" w:hanging="360"/>
+      </w:pPr>
+    </w:lvl>
+    <w:lvl w:ilvl="8" w:tplc="4009001B" w:tentative="1">
+      <w:start w:val="1"/>
+      <w:numFmt w:val="lowerRoman"/>
+      <w:lvlText w:val="%9."/>
+      <w:lvlJc w:val="right"/>
+      <w:pPr>
+        <w:ind w:left="6480" w:hanging="180"/>
+      </w:pPr>
+    </w:lvl>
+  </w:abstractNum>
+  <w:abstractNum w:abstractNumId="4" w15:restartNumberingAfterBreak="0">
+    <w:nsid w:val="3EAF1108"/>
+    <w:multiLevelType w:val="hybridMultilevel"/>
+    <w:tmpl w:val="2F4A7F64"/>
+    <w:lvl w:ilvl="0" w:tplc="40090001">
+      <w:start w:val="1"/>
+      <w:numFmt w:val="bullet"/>
+      <w:lvlText w:val=""/>
+      <w:lvlJc w:val="left"/>
+      <w:pPr>
+        <w:ind w:left="720" w:hanging="360"/>
+      </w:pPr>
+      <w:rPr>
+        <w:rFonts w:ascii="Symbol" w:hAnsi="Symbol" w:hint="default"/>
+      </w:rPr>
+    </w:lvl>
+    <w:lvl w:ilvl="1" w:tplc="40090003" w:tentative="1">
+      <w:start w:val="1"/>
+      <w:numFmt w:val="bullet"/>
+      <w:lvlText w:val="o"/>
+      <w:lvlJc w:val="left"/>
+      <w:pPr>
+        <w:ind w:left="1440" w:hanging="360"/>
+      </w:pPr>
+      <w:rPr>
+        <w:rFonts w:ascii="Courier New" w:hAnsi="Courier New" w:cs="Courier New" w:hint="default"/>
+      </w:rPr>
+    </w:lvl>
+    <w:lvl w:ilvl="2" w:tplc="40090005" w:tentative="1">
+      <w:start w:val="1"/>
+      <w:numFmt w:val="bullet"/>
+      <w:lvlText w:val=""/>
+      <w:lvlJc w:val="left"/>
+      <w:pPr>
+        <w:ind w:left="2160" w:hanging="360"/>
+      </w:pPr>
+      <w:rPr>
+        <w:rFonts w:ascii="Wingdings" w:hAnsi="Wingdings" w:hint="default"/>
+      </w:rPr>
+    </w:lvl>
+    <w:lvl w:ilvl="3" w:tplc="40090001" w:tentative="1">
+      <w:start w:val="1"/>
+      <w:numFmt w:val="bullet"/>
+      <w:lvlText w:val=""/>
+      <w:lvlJc w:val="left"/>
+      <w:pPr>
+        <w:ind w:left="2880" w:hanging="360"/>
+      </w:pPr>
+      <w:rPr>
+        <w:rFonts w:ascii="Symbol" w:hAnsi="Symbol" w:hint="default"/>
+      </w:rPr>
+    </w:lvl>
+    <w:lvl w:ilvl="4" w:tplc="40090003" w:tentative="1">
+      <w:start w:val="1"/>
+      <w:numFmt w:val="bullet"/>
+      <w:lvlText w:val="o"/>
+      <w:lvlJc w:val="left"/>
+      <w:pPr>
+        <w:ind w:left="3600" w:hanging="360"/>
+      </w:pPr>
+      <w:rPr>
+        <w:rFonts w:ascii="Courier New" w:hAnsi="Courier New" w:cs="Courier New" w:hint="default"/>
+      </w:rPr>
+    </w:lvl>
+    <w:lvl w:ilvl="5" w:tplc="40090005" w:tentative="1">
+      <w:start w:val="1"/>
+      <w:numFmt w:val="bullet"/>
+      <w:lvlText w:val=""/>
+      <w:lvlJc w:val="left"/>
+      <w:pPr>
+        <w:ind w:left="4320" w:hanging="360"/>
+      </w:pPr>
+      <w:rPr>
+        <w:rFonts w:ascii="Wingdings" w:hAnsi="Wingdings" w:hint="default"/>
+      </w:rPr>
+    </w:lvl>
+    <w:lvl w:ilvl="6" w:tplc="40090001" w:tentative="1">
+      <w:start w:val="1"/>
+      <w:numFmt w:val="bullet"/>
+      <w:lvlText w:val=""/>
+      <w:lvlJc w:val="left"/>
+      <w:pPr>
+        <w:ind w:left="5040" w:hanging="360"/>
+      </w:pPr>
+      <w:rPr>
+        <w:rFonts w:ascii="Symbol" w:hAnsi="Symbol" w:hint="default"/>
+      </w:rPr>
+    </w:lvl>
+    <w:lvl w:ilvl="7" w:tplc="40090003" w:tentative="1">
+      <w:start w:val="1"/>
+      <w:numFmt w:val="bullet"/>
+      <w:lvlText w:val="o"/>
+      <w:lvlJc w:val="left"/>
+      <w:pPr>
+        <w:ind w:left="5760" w:hanging="360"/>
+      </w:pPr>
+      <w:rPr>
+        <w:rFonts w:ascii="Courier New" w:hAnsi="Courier New" w:cs="Courier New" w:hint="default"/>
+      </w:rPr>
+    </w:lvl>
+    <w:lvl w:ilvl="8" w:tplc="40090005" w:tentative="1">
+      <w:start w:val="1"/>
+      <w:numFmt w:val="bullet"/>
+      <w:lvlText w:val=""/>
+      <w:lvlJc w:val="left"/>
+      <w:pPr>
+        <w:ind w:left="6480" w:hanging="360"/>
+      </w:pPr>
+      <w:rPr>
+        <w:rFonts w:ascii="Wingdings" w:hAnsi="Wingdings" w:hint="default"/>
+      </w:rPr>
+    </w:lvl>
+  </w:abstractNum>
+  <w:abstractNum w:abstractNumId="5" w15:restartNumberingAfterBreak="0">
     <w:nsid w:val="60E6345E"/>
     <w:multiLevelType w:val="hybridMultilevel"/>
     <w:tmpl w:val="6CE29242"/>
@@ -3461,7 +6318,209 @@
       </w:pPr>
     </w:lvl>
   </w:abstractNum>
-  <w:abstractNum w:abstractNumId="4" w15:restartNumberingAfterBreak="0">
+  <w:abstractNum w:abstractNumId="6" w15:restartNumberingAfterBreak="0">
+    <w:nsid w:val="61787627"/>
+    <w:multiLevelType w:val="hybridMultilevel"/>
+    <w:tmpl w:val="434C1260"/>
+    <w:lvl w:ilvl="0" w:tplc="4009000F">
+      <w:start w:val="1"/>
+      <w:numFmt w:val="decimal"/>
+      <w:lvlText w:val="%1."/>
+      <w:lvlJc w:val="left"/>
+      <w:pPr>
+        <w:ind w:left="720" w:hanging="360"/>
+      </w:pPr>
+      <w:rPr>
+        <w:rFonts w:hint="default"/>
+      </w:rPr>
+    </w:lvl>
+    <w:lvl w:ilvl="1" w:tplc="40090019">
+      <w:start w:val="1"/>
+      <w:numFmt w:val="lowerLetter"/>
+      <w:lvlText w:val="%2."/>
+      <w:lvlJc w:val="left"/>
+      <w:pPr>
+        <w:ind w:left="1440" w:hanging="360"/>
+      </w:pPr>
+    </w:lvl>
+    <w:lvl w:ilvl="2" w:tplc="4009001B" w:tentative="1">
+      <w:start w:val="1"/>
+      <w:numFmt w:val="lowerRoman"/>
+      <w:lvlText w:val="%3."/>
+      <w:lvlJc w:val="right"/>
+      <w:pPr>
+        <w:ind w:left="2160" w:hanging="180"/>
+      </w:pPr>
+    </w:lvl>
+    <w:lvl w:ilvl="3" w:tplc="4009000F" w:tentative="1">
+      <w:start w:val="1"/>
+      <w:numFmt w:val="decimal"/>
+      <w:lvlText w:val="%4."/>
+      <w:lvlJc w:val="left"/>
+      <w:pPr>
+        <w:ind w:left="2880" w:hanging="360"/>
+      </w:pPr>
+    </w:lvl>
+    <w:lvl w:ilvl="4" w:tplc="40090019" w:tentative="1">
+      <w:start w:val="1"/>
+      <w:numFmt w:val="lowerLetter"/>
+      <w:lvlText w:val="%5."/>
+      <w:lvlJc w:val="left"/>
+      <w:pPr>
+        <w:ind w:left="3600" w:hanging="360"/>
+      </w:pPr>
+    </w:lvl>
+    <w:lvl w:ilvl="5" w:tplc="4009001B" w:tentative="1">
+      <w:start w:val="1"/>
+      <w:numFmt w:val="lowerRoman"/>
+      <w:lvlText w:val="%6."/>
+      <w:lvlJc w:val="right"/>
+      <w:pPr>
+        <w:ind w:left="4320" w:hanging="180"/>
+      </w:pPr>
+    </w:lvl>
+    <w:lvl w:ilvl="6" w:tplc="4009000F" w:tentative="1">
+      <w:start w:val="1"/>
+      <w:numFmt w:val="decimal"/>
+      <w:lvlText w:val="%7."/>
+      <w:lvlJc w:val="left"/>
+      <w:pPr>
+        <w:ind w:left="5040" w:hanging="360"/>
+      </w:pPr>
+    </w:lvl>
+    <w:lvl w:ilvl="7" w:tplc="40090019" w:tentative="1">
+      <w:start w:val="1"/>
+      <w:numFmt w:val="lowerLetter"/>
+      <w:lvlText w:val="%8."/>
+      <w:lvlJc w:val="left"/>
+      <w:pPr>
+        <w:ind w:left="5760" w:hanging="360"/>
+      </w:pPr>
+    </w:lvl>
+    <w:lvl w:ilvl="8" w:tplc="4009001B" w:tentative="1">
+      <w:start w:val="1"/>
+      <w:numFmt w:val="lowerRoman"/>
+      <w:lvlText w:val="%9."/>
+      <w:lvlJc w:val="right"/>
+      <w:pPr>
+        <w:ind w:left="6480" w:hanging="180"/>
+      </w:pPr>
+    </w:lvl>
+  </w:abstractNum>
+  <w:abstractNum w:abstractNumId="7" w15:restartNumberingAfterBreak="0">
+    <w:nsid w:val="63451A99"/>
+    <w:multiLevelType w:val="hybridMultilevel"/>
+    <w:tmpl w:val="395A998C"/>
+    <w:lvl w:ilvl="0" w:tplc="40090001">
+      <w:start w:val="1"/>
+      <w:numFmt w:val="bullet"/>
+      <w:lvlText w:val=""/>
+      <w:lvlJc w:val="left"/>
+      <w:pPr>
+        <w:ind w:left="720" w:hanging="360"/>
+      </w:pPr>
+      <w:rPr>
+        <w:rFonts w:ascii="Symbol" w:hAnsi="Symbol" w:hint="default"/>
+      </w:rPr>
+    </w:lvl>
+    <w:lvl w:ilvl="1" w:tplc="40090003" w:tentative="1">
+      <w:start w:val="1"/>
+      <w:numFmt w:val="bullet"/>
+      <w:lvlText w:val="o"/>
+      <w:lvlJc w:val="left"/>
+      <w:pPr>
+        <w:ind w:left="1440" w:hanging="360"/>
+      </w:pPr>
+      <w:rPr>
+        <w:rFonts w:ascii="Courier New" w:hAnsi="Courier New" w:cs="Courier New" w:hint="default"/>
+      </w:rPr>
+    </w:lvl>
+    <w:lvl w:ilvl="2" w:tplc="40090005" w:tentative="1">
+      <w:start w:val="1"/>
+      <w:numFmt w:val="bullet"/>
+      <w:lvlText w:val=""/>
+      <w:lvlJc w:val="left"/>
+      <w:pPr>
+        <w:ind w:left="2160" w:hanging="360"/>
+      </w:pPr>
+      <w:rPr>
+        <w:rFonts w:ascii="Wingdings" w:hAnsi="Wingdings" w:hint="default"/>
+      </w:rPr>
+    </w:lvl>
+    <w:lvl w:ilvl="3" w:tplc="40090001" w:tentative="1">
+      <w:start w:val="1"/>
+      <w:numFmt w:val="bullet"/>
+      <w:lvlText w:val=""/>
+      <w:lvlJc w:val="left"/>
+      <w:pPr>
+        <w:ind w:left="2880" w:hanging="360"/>
+      </w:pPr>
+      <w:rPr>
+        <w:rFonts w:ascii="Symbol" w:hAnsi="Symbol" w:hint="default"/>
+      </w:rPr>
+    </w:lvl>
+    <w:lvl w:ilvl="4" w:tplc="40090003" w:tentative="1">
+      <w:start w:val="1"/>
+      <w:numFmt w:val="bullet"/>
+      <w:lvlText w:val="o"/>
+      <w:lvlJc w:val="left"/>
+      <w:pPr>
+        <w:ind w:left="3600" w:hanging="360"/>
+      </w:pPr>
+      <w:rPr>
+        <w:rFonts w:ascii="Courier New" w:hAnsi="Courier New" w:cs="Courier New" w:hint="default"/>
+      </w:rPr>
+    </w:lvl>
+    <w:lvl w:ilvl="5" w:tplc="40090005" w:tentative="1">
+      <w:start w:val="1"/>
+      <w:numFmt w:val="bullet"/>
+      <w:lvlText w:val=""/>
+      <w:lvlJc w:val="left"/>
+      <w:pPr>
+        <w:ind w:left="4320" w:hanging="360"/>
+      </w:pPr>
+      <w:rPr>
+        <w:rFonts w:ascii="Wingdings" w:hAnsi="Wingdings" w:hint="default"/>
+      </w:rPr>
+    </w:lvl>
+    <w:lvl w:ilvl="6" w:tplc="40090001" w:tentative="1">
+      <w:start w:val="1"/>
+      <w:numFmt w:val="bullet"/>
+      <w:lvlText w:val=""/>
+      <w:lvlJc w:val="left"/>
+      <w:pPr>
+        <w:ind w:left="5040" w:hanging="360"/>
+      </w:pPr>
+      <w:rPr>
+        <w:rFonts w:ascii="Symbol" w:hAnsi="Symbol" w:hint="default"/>
+      </w:rPr>
+    </w:lvl>
+    <w:lvl w:ilvl="7" w:tplc="40090003" w:tentative="1">
+      <w:start w:val="1"/>
+      <w:numFmt w:val="bullet"/>
+      <w:lvlText w:val="o"/>
+      <w:lvlJc w:val="left"/>
+      <w:pPr>
+        <w:ind w:left="5760" w:hanging="360"/>
+      </w:pPr>
+      <w:rPr>
+        <w:rFonts w:ascii="Courier New" w:hAnsi="Courier New" w:cs="Courier New" w:hint="default"/>
+      </w:rPr>
+    </w:lvl>
+    <w:lvl w:ilvl="8" w:tplc="40090005" w:tentative="1">
+      <w:start w:val="1"/>
+      <w:numFmt w:val="bullet"/>
+      <w:lvlText w:val=""/>
+      <w:lvlJc w:val="left"/>
+      <w:pPr>
+        <w:ind w:left="6480" w:hanging="360"/>
+      </w:pPr>
+      <w:rPr>
+        <w:rFonts w:ascii="Wingdings" w:hAnsi="Wingdings" w:hint="default"/>
+      </w:rPr>
+    </w:lvl>
+  </w:abstractNum>
+  <w:abstractNum w:abstractNumId="8" w15:restartNumberingAfterBreak="0">
     <w:nsid w:val="713249C0"/>
     <w:multiLevelType w:val="hybridMultilevel"/>
     <w:tmpl w:val="3668B340"/>
@@ -3557,10 +6616,22 @@
     <w:abstractNumId w:val="1"/>
   </w:num>
   <w:num w:numId="4">
+    <w:abstractNumId w:val="8"/>
+  </w:num>
+  <w:num w:numId="5">
+    <w:abstractNumId w:val="5"/>
+  </w:num>
+  <w:num w:numId="6">
+    <w:abstractNumId w:val="6"/>
+  </w:num>
+  <w:num w:numId="7">
     <w:abstractNumId w:val="4"/>
   </w:num>
-  <w:num w:numId="5">
+  <w:num w:numId="8">
     <w:abstractNumId w:val="3"/>
+  </w:num>
+  <w:num w:numId="9">
+    <w:abstractNumId w:val="7"/>
   </w:num>
 </w:numbering>
 </file>

</xml_diff>

<commit_message>
Hive Workouts - BenchMarking
</commit_message>
<xml_diff>
--- a/Hive.docx
+++ b/Hive.docx
@@ -20,7 +20,17 @@
         <w:pStyle w:val="NoSpacing"/>
       </w:pPr>
       <w:r>
-        <w:t>Hive is SQL layer on top of Hadoop. Its called HQL, Hive Query Language.</w:t>
+        <w:t xml:space="preserve">Hive is SQL layer on top of Hadoop. </w:t>
+      </w:r>
+      <w:proofErr w:type="spellStart"/>
+      <w:proofErr w:type="gramStart"/>
+      <w:r>
+        <w:t>Its</w:t>
+      </w:r>
+      <w:proofErr w:type="spellEnd"/>
+      <w:proofErr w:type="gramEnd"/>
+      <w:r>
+        <w:t xml:space="preserve"> called HQL, Hive Query Language.</w:t>
       </w:r>
     </w:p>
     <w:p>
@@ -90,16 +100,26 @@
       <w:pPr>
         <w:pStyle w:val="Heading3"/>
       </w:pPr>
-      <w:r>
-        <w:t>Metastore:</w:t>
-      </w:r>
-    </w:p>
-    <w:p>
-      <w:pPr>
-        <w:pStyle w:val="NoSpacing"/>
-      </w:pPr>
-      <w:r>
-        <w:t>Metastore is required to store the Hadoop table structure information</w:t>
+      <w:proofErr w:type="spellStart"/>
+      <w:r>
+        <w:t>Metastore</w:t>
+      </w:r>
+      <w:proofErr w:type="spellEnd"/>
+      <w:r>
+        <w:t>:</w:t>
+      </w:r>
+    </w:p>
+    <w:p>
+      <w:pPr>
+        <w:pStyle w:val="NoSpacing"/>
+      </w:pPr>
+      <w:proofErr w:type="spellStart"/>
+      <w:r>
+        <w:t>Metastore</w:t>
+      </w:r>
+      <w:proofErr w:type="spellEnd"/>
+      <w:r>
+        <w:t xml:space="preserve"> is required to store the Hadoop table structure information</w:t>
       </w:r>
       <w:r>
         <w:t>. It cannot be saved in Hadoop itself.</w:t>
@@ -110,8 +130,13 @@
         <w:pStyle w:val="Heading4"/>
       </w:pPr>
       <w:r>
-        <w:t>Embedded metastore</w:t>
-      </w:r>
+        <w:t xml:space="preserve">Embedded </w:t>
+      </w:r>
+      <w:proofErr w:type="spellStart"/>
+      <w:r>
+        <w:t>metastore</w:t>
+      </w:r>
+      <w:proofErr w:type="spellEnd"/>
       <w:r>
         <w:t>:</w:t>
       </w:r>
@@ -131,9 +156,11 @@
       <w:pPr>
         <w:pStyle w:val="Heading4"/>
       </w:pPr>
+      <w:proofErr w:type="spellStart"/>
       <w:r>
         <w:t>Metastore</w:t>
       </w:r>
+      <w:proofErr w:type="spellEnd"/>
       <w:r>
         <w:t>:</w:t>
       </w:r>
@@ -143,7 +170,23 @@
         <w:pStyle w:val="NoSpacing"/>
       </w:pPr>
       <w:r>
-        <w:t>Hive supports many databases to store the metadata of table information. The metastore server jvm allows to start session with Hive</w:t>
+        <w:t xml:space="preserve">Hive supports many databases to store the metadata of table information. The </w:t>
+      </w:r>
+      <w:proofErr w:type="spellStart"/>
+      <w:r>
+        <w:t>metastore</w:t>
+      </w:r>
+      <w:proofErr w:type="spellEnd"/>
+      <w:r>
+        <w:t xml:space="preserve"> server </w:t>
+      </w:r>
+      <w:proofErr w:type="spellStart"/>
+      <w:r>
+        <w:t>jvm</w:t>
+      </w:r>
+      <w:proofErr w:type="spellEnd"/>
+      <w:r>
+        <w:t xml:space="preserve"> allows to start session with Hive</w:t>
       </w:r>
     </w:p>
     <w:p>
@@ -228,8 +271,13 @@
         <w:pStyle w:val="NoSpacing"/>
       </w:pPr>
       <w:r>
-        <w:t>6. Submit the plan to execution engire</w:t>
-      </w:r>
+        <w:t xml:space="preserve">6. Submit the plan to execution </w:t>
+      </w:r>
+      <w:proofErr w:type="spellStart"/>
+      <w:r>
+        <w:t>engire</w:t>
+      </w:r>
+      <w:proofErr w:type="spellEnd"/>
     </w:p>
     <w:p>
       <w:pPr>
@@ -307,7 +355,15 @@
         <w:pStyle w:val="NoSpacing"/>
       </w:pPr>
       <w:r>
-        <w:t>What is a SerDe?</w:t>
+        <w:t xml:space="preserve">What is a </w:t>
+      </w:r>
+      <w:proofErr w:type="spellStart"/>
+      <w:r>
+        <w:t>SerDe</w:t>
+      </w:r>
+      <w:proofErr w:type="spellEnd"/>
+      <w:r>
+        <w:t>?</w:t>
       </w:r>
     </w:p>
     <w:p>
@@ -318,8 +374,21 @@
           <w:numId w:val="2"/>
         </w:numPr>
       </w:pPr>
-      <w:r>
-        <w:t>SerDe is a short name for "Serializer and Deserializer."</w:t>
+      <w:proofErr w:type="spellStart"/>
+      <w:r>
+        <w:t>SerDe</w:t>
+      </w:r>
+      <w:proofErr w:type="spellEnd"/>
+      <w:r>
+        <w:t xml:space="preserve"> is a short name for "Serializer and </w:t>
+      </w:r>
+      <w:proofErr w:type="spellStart"/>
+      <w:r>
+        <w:t>Deserializer</w:t>
+      </w:r>
+      <w:proofErr w:type="spellEnd"/>
+      <w:r>
+        <w:t>."</w:t>
       </w:r>
     </w:p>
     <w:p>
@@ -331,7 +400,23 @@
         </w:numPr>
       </w:pPr>
       <w:r>
-        <w:t>Hive uses SerDe (and FileFormat) to read and write table rows.</w:t>
+        <w:t xml:space="preserve">Hive uses </w:t>
+      </w:r>
+      <w:proofErr w:type="spellStart"/>
+      <w:r>
+        <w:t>SerDe</w:t>
+      </w:r>
+      <w:proofErr w:type="spellEnd"/>
+      <w:r>
+        <w:t xml:space="preserve"> (and </w:t>
+      </w:r>
+      <w:proofErr w:type="spellStart"/>
+      <w:r>
+        <w:t>FileFormat</w:t>
+      </w:r>
+      <w:proofErr w:type="spellEnd"/>
+      <w:r>
+        <w:t>) to read and write table rows.</w:t>
       </w:r>
     </w:p>
     <w:p>
@@ -343,7 +428,23 @@
         </w:numPr>
       </w:pPr>
       <w:r>
-        <w:t>HDFS files --&gt; InputFileFormat --&gt; &lt;key, value&gt; --&gt; Deserializer --&gt; Row object</w:t>
+        <w:t xml:space="preserve">HDFS files --&gt; </w:t>
+      </w:r>
+      <w:proofErr w:type="spellStart"/>
+      <w:r>
+        <w:t>InputFileFormat</w:t>
+      </w:r>
+      <w:proofErr w:type="spellEnd"/>
+      <w:r>
+        <w:t xml:space="preserve"> --&gt; &lt;key, value&gt; --&gt; </w:t>
+      </w:r>
+      <w:proofErr w:type="spellStart"/>
+      <w:r>
+        <w:t>Deserializer</w:t>
+      </w:r>
+      <w:proofErr w:type="spellEnd"/>
+      <w:r>
+        <w:t xml:space="preserve"> --&gt; Row object</w:t>
       </w:r>
     </w:p>
     <w:p>
@@ -355,7 +456,15 @@
         </w:numPr>
       </w:pPr>
       <w:r>
-        <w:t>Row object --&gt; Serializer --&gt; &lt;key, value&gt; --&gt; OutputFileFormat --&gt; HDFS files</w:t>
+        <w:t xml:space="preserve">Row object --&gt; Serializer --&gt; &lt;key, value&gt; --&gt; </w:t>
+      </w:r>
+      <w:proofErr w:type="spellStart"/>
+      <w:r>
+        <w:t>OutputFileFormat</w:t>
+      </w:r>
+      <w:proofErr w:type="spellEnd"/>
+      <w:r>
+        <w:t xml:space="preserve"> --&gt; HDFS files</w:t>
       </w:r>
     </w:p>
     <w:p>
@@ -410,21 +519,9 @@
           <w:bdr w:val="none" w:sz="0" w:space="0" w:color="auto" w:frame="1"/>
           <w:lang w:eastAsia="en-IN"/>
         </w:rPr>
-        <w:t>CREATE (DATABASE|SCHEMA) [IF NOT EXISTS] database_name</w:t>
-      </w:r>
-    </w:p>
-    <w:p>
-      <w:pPr>
-        <w:spacing w:after="0" w:line="300" w:lineRule="atLeast"/>
-        <w:textAlignment w:val="baseline"/>
-        <w:rPr>
-          <w:rFonts w:ascii="Consolas" w:eastAsia="Times New Roman" w:hAnsi="Consolas" w:cs="Times New Roman"/>
-          <w:color w:val="333333"/>
-          <w:sz w:val="21"/>
-          <w:szCs w:val="21"/>
-          <w:lang w:eastAsia="en-IN"/>
-        </w:rPr>
-      </w:pPr>
+        <w:t xml:space="preserve">CREATE (DATABASE|SCHEMA) [IF NOT EXISTS] </w:t>
+      </w:r>
+      <w:proofErr w:type="spellStart"/>
       <w:r>
         <w:rPr>
           <w:rFonts w:ascii="Consolas" w:eastAsia="Times New Roman" w:hAnsi="Consolas" w:cs="Courier New"/>
@@ -434,8 +531,9 @@
           <w:bdr w:val="none" w:sz="0" w:space="0" w:color="auto" w:frame="1"/>
           <w:lang w:eastAsia="en-IN"/>
         </w:rPr>
-        <w:t>  [COMMENT database_comment]</w:t>
-      </w:r>
+        <w:t>database_name</w:t>
+      </w:r>
+      <w:proofErr w:type="spellEnd"/>
     </w:p>
     <w:p>
       <w:pPr>
@@ -458,21 +556,9 @@
           <w:bdr w:val="none" w:sz="0" w:space="0" w:color="auto" w:frame="1"/>
           <w:lang w:eastAsia="en-IN"/>
         </w:rPr>
-        <w:t>  [LOCATION hdfs_path]</w:t>
-      </w:r>
-    </w:p>
-    <w:p>
-      <w:pPr>
-        <w:spacing w:after="0" w:line="300" w:lineRule="atLeast"/>
-        <w:textAlignment w:val="baseline"/>
-        <w:rPr>
-          <w:rFonts w:ascii="Consolas" w:eastAsia="Times New Roman" w:hAnsi="Consolas" w:cs="Times New Roman"/>
-          <w:color w:val="333333"/>
-          <w:sz w:val="21"/>
-          <w:szCs w:val="21"/>
-          <w:lang w:eastAsia="en-IN"/>
-        </w:rPr>
-      </w:pPr>
+        <w:t xml:space="preserve">  [COMMENT </w:t>
+      </w:r>
+      <w:proofErr w:type="spellStart"/>
       <w:r>
         <w:rPr>
           <w:rFonts w:ascii="Consolas" w:eastAsia="Times New Roman" w:hAnsi="Consolas" w:cs="Courier New"/>
@@ -482,21 +568,9 @@
           <w:bdr w:val="none" w:sz="0" w:space="0" w:color="auto" w:frame="1"/>
           <w:lang w:eastAsia="en-IN"/>
         </w:rPr>
-        <w:t>  [MANAGEDLOCATION hdfs_path]</w:t>
-      </w:r>
-    </w:p>
-    <w:p>
-      <w:pPr>
-        <w:spacing w:after="0" w:line="300" w:lineRule="atLeast"/>
-        <w:textAlignment w:val="baseline"/>
-        <w:rPr>
-          <w:rFonts w:ascii="Consolas" w:eastAsia="Times New Roman" w:hAnsi="Consolas" w:cs="Times New Roman"/>
-          <w:color w:val="333333"/>
-          <w:sz w:val="21"/>
-          <w:szCs w:val="21"/>
-          <w:lang w:eastAsia="en-IN"/>
-        </w:rPr>
-      </w:pPr>
+        <w:t>database_comment</w:t>
+      </w:r>
+      <w:proofErr w:type="spellEnd"/>
       <w:r>
         <w:rPr>
           <w:rFonts w:ascii="Consolas" w:eastAsia="Times New Roman" w:hAnsi="Consolas" w:cs="Courier New"/>
@@ -506,28 +580,214 @@
           <w:bdr w:val="none" w:sz="0" w:space="0" w:color="auto" w:frame="1"/>
           <w:lang w:eastAsia="en-IN"/>
         </w:rPr>
-        <w:t>  [WITH DBPROPERTIES (property_name=property_value, ...)];</w:t>
-      </w:r>
-    </w:p>
-    <w:p>
-      <w:pPr>
-        <w:pStyle w:val="NoSpacing"/>
-      </w:pPr>
-    </w:p>
-    <w:p>
-      <w:pPr>
-        <w:pStyle w:val="NoSpacing"/>
-      </w:pPr>
-      <w:r>
-        <w:t>From above ( ) – is a mandatory parameter</w:t>
-      </w:r>
-    </w:p>
-    <w:p>
-      <w:pPr>
-        <w:pStyle w:val="NoSpacing"/>
-      </w:pPr>
-      <w:r>
-        <w:t>From above [] – is a optional parameter</w:t>
+        <w:t>]</w:t>
+      </w:r>
+    </w:p>
+    <w:p>
+      <w:pPr>
+        <w:spacing w:after="0" w:line="300" w:lineRule="atLeast"/>
+        <w:textAlignment w:val="baseline"/>
+        <w:rPr>
+          <w:rFonts w:ascii="Consolas" w:eastAsia="Times New Roman" w:hAnsi="Consolas" w:cs="Times New Roman"/>
+          <w:color w:val="333333"/>
+          <w:sz w:val="21"/>
+          <w:szCs w:val="21"/>
+          <w:lang w:eastAsia="en-IN"/>
+        </w:rPr>
+      </w:pPr>
+      <w:r>
+        <w:rPr>
+          <w:rFonts w:ascii="Consolas" w:eastAsia="Times New Roman" w:hAnsi="Consolas" w:cs="Courier New"/>
+          <w:color w:val="333333"/>
+          <w:sz w:val="21"/>
+          <w:szCs w:val="21"/>
+          <w:bdr w:val="none" w:sz="0" w:space="0" w:color="auto" w:frame="1"/>
+          <w:lang w:eastAsia="en-IN"/>
+        </w:rPr>
+        <w:t xml:space="preserve">  [LOCATION </w:t>
+      </w:r>
+      <w:proofErr w:type="spellStart"/>
+      <w:r>
+        <w:rPr>
+          <w:rFonts w:ascii="Consolas" w:eastAsia="Times New Roman" w:hAnsi="Consolas" w:cs="Courier New"/>
+          <w:color w:val="333333"/>
+          <w:sz w:val="21"/>
+          <w:szCs w:val="21"/>
+          <w:bdr w:val="none" w:sz="0" w:space="0" w:color="auto" w:frame="1"/>
+          <w:lang w:eastAsia="en-IN"/>
+        </w:rPr>
+        <w:t>hdfs_path</w:t>
+      </w:r>
+      <w:proofErr w:type="spellEnd"/>
+      <w:r>
+        <w:rPr>
+          <w:rFonts w:ascii="Consolas" w:eastAsia="Times New Roman" w:hAnsi="Consolas" w:cs="Courier New"/>
+          <w:color w:val="333333"/>
+          <w:sz w:val="21"/>
+          <w:szCs w:val="21"/>
+          <w:bdr w:val="none" w:sz="0" w:space="0" w:color="auto" w:frame="1"/>
+          <w:lang w:eastAsia="en-IN"/>
+        </w:rPr>
+        <w:t>]</w:t>
+      </w:r>
+    </w:p>
+    <w:p>
+      <w:pPr>
+        <w:spacing w:after="0" w:line="300" w:lineRule="atLeast"/>
+        <w:textAlignment w:val="baseline"/>
+        <w:rPr>
+          <w:rFonts w:ascii="Consolas" w:eastAsia="Times New Roman" w:hAnsi="Consolas" w:cs="Times New Roman"/>
+          <w:color w:val="333333"/>
+          <w:sz w:val="21"/>
+          <w:szCs w:val="21"/>
+          <w:lang w:eastAsia="en-IN"/>
+        </w:rPr>
+      </w:pPr>
+      <w:r>
+        <w:rPr>
+          <w:rFonts w:ascii="Consolas" w:eastAsia="Times New Roman" w:hAnsi="Consolas" w:cs="Courier New"/>
+          <w:color w:val="333333"/>
+          <w:sz w:val="21"/>
+          <w:szCs w:val="21"/>
+          <w:bdr w:val="none" w:sz="0" w:space="0" w:color="auto" w:frame="1"/>
+          <w:lang w:eastAsia="en-IN"/>
+        </w:rPr>
+        <w:t xml:space="preserve">  [MANAGEDLOCATION </w:t>
+      </w:r>
+      <w:proofErr w:type="spellStart"/>
+      <w:r>
+        <w:rPr>
+          <w:rFonts w:ascii="Consolas" w:eastAsia="Times New Roman" w:hAnsi="Consolas" w:cs="Courier New"/>
+          <w:color w:val="333333"/>
+          <w:sz w:val="21"/>
+          <w:szCs w:val="21"/>
+          <w:bdr w:val="none" w:sz="0" w:space="0" w:color="auto" w:frame="1"/>
+          <w:lang w:eastAsia="en-IN"/>
+        </w:rPr>
+        <w:t>hdfs_path</w:t>
+      </w:r>
+      <w:proofErr w:type="spellEnd"/>
+      <w:r>
+        <w:rPr>
+          <w:rFonts w:ascii="Consolas" w:eastAsia="Times New Roman" w:hAnsi="Consolas" w:cs="Courier New"/>
+          <w:color w:val="333333"/>
+          <w:sz w:val="21"/>
+          <w:szCs w:val="21"/>
+          <w:bdr w:val="none" w:sz="0" w:space="0" w:color="auto" w:frame="1"/>
+          <w:lang w:eastAsia="en-IN"/>
+        </w:rPr>
+        <w:t>]</w:t>
+      </w:r>
+    </w:p>
+    <w:p>
+      <w:pPr>
+        <w:spacing w:after="0" w:line="300" w:lineRule="atLeast"/>
+        <w:textAlignment w:val="baseline"/>
+        <w:rPr>
+          <w:rFonts w:ascii="Consolas" w:eastAsia="Times New Roman" w:hAnsi="Consolas" w:cs="Times New Roman"/>
+          <w:color w:val="333333"/>
+          <w:sz w:val="21"/>
+          <w:szCs w:val="21"/>
+          <w:lang w:eastAsia="en-IN"/>
+        </w:rPr>
+      </w:pPr>
+      <w:r>
+        <w:rPr>
+          <w:rFonts w:ascii="Consolas" w:eastAsia="Times New Roman" w:hAnsi="Consolas" w:cs="Courier New"/>
+          <w:color w:val="333333"/>
+          <w:sz w:val="21"/>
+          <w:szCs w:val="21"/>
+          <w:bdr w:val="none" w:sz="0" w:space="0" w:color="auto" w:frame="1"/>
+          <w:lang w:eastAsia="en-IN"/>
+        </w:rPr>
+        <w:t>  [WITH DBPROPERTIES (</w:t>
+      </w:r>
+      <w:proofErr w:type="spellStart"/>
+      <w:r>
+        <w:rPr>
+          <w:rFonts w:ascii="Consolas" w:eastAsia="Times New Roman" w:hAnsi="Consolas" w:cs="Courier New"/>
+          <w:color w:val="333333"/>
+          <w:sz w:val="21"/>
+          <w:szCs w:val="21"/>
+          <w:bdr w:val="none" w:sz="0" w:space="0" w:color="auto" w:frame="1"/>
+          <w:lang w:eastAsia="en-IN"/>
+        </w:rPr>
+        <w:t>property_name</w:t>
+      </w:r>
+      <w:proofErr w:type="spellEnd"/>
+      <w:r>
+        <w:rPr>
+          <w:rFonts w:ascii="Consolas" w:eastAsia="Times New Roman" w:hAnsi="Consolas" w:cs="Courier New"/>
+          <w:color w:val="333333"/>
+          <w:sz w:val="21"/>
+          <w:szCs w:val="21"/>
+          <w:bdr w:val="none" w:sz="0" w:space="0" w:color="auto" w:frame="1"/>
+          <w:lang w:eastAsia="en-IN"/>
+        </w:rPr>
+        <w:t>=</w:t>
+      </w:r>
+      <w:proofErr w:type="spellStart"/>
+      <w:r>
+        <w:rPr>
+          <w:rFonts w:ascii="Consolas" w:eastAsia="Times New Roman" w:hAnsi="Consolas" w:cs="Courier New"/>
+          <w:color w:val="333333"/>
+          <w:sz w:val="21"/>
+          <w:szCs w:val="21"/>
+          <w:bdr w:val="none" w:sz="0" w:space="0" w:color="auto" w:frame="1"/>
+          <w:lang w:eastAsia="en-IN"/>
+        </w:rPr>
+        <w:t>property_value</w:t>
+      </w:r>
+      <w:proofErr w:type="spellEnd"/>
+      <w:r>
+        <w:rPr>
+          <w:rFonts w:ascii="Consolas" w:eastAsia="Times New Roman" w:hAnsi="Consolas" w:cs="Courier New"/>
+          <w:color w:val="333333"/>
+          <w:sz w:val="21"/>
+          <w:szCs w:val="21"/>
+          <w:bdr w:val="none" w:sz="0" w:space="0" w:color="auto" w:frame="1"/>
+          <w:lang w:eastAsia="en-IN"/>
+        </w:rPr>
+        <w:t>, ...)];</w:t>
+      </w:r>
+    </w:p>
+    <w:p>
+      <w:pPr>
+        <w:pStyle w:val="NoSpacing"/>
+      </w:pPr>
+    </w:p>
+    <w:p>
+      <w:pPr>
+        <w:pStyle w:val="NoSpacing"/>
+      </w:pPr>
+      <w:r>
+        <w:t xml:space="preserve">From above </w:t>
+      </w:r>
+      <w:proofErr w:type="gramStart"/>
+      <w:r>
+        <w:t>( )</w:t>
+      </w:r>
+      <w:proofErr w:type="gramEnd"/>
+      <w:r>
+        <w:t xml:space="preserve"> – is a mandatory parameter</w:t>
+      </w:r>
+    </w:p>
+    <w:p>
+      <w:pPr>
+        <w:pStyle w:val="NoSpacing"/>
+      </w:pPr>
+      <w:r>
+        <w:t xml:space="preserve">From above [] – is </w:t>
+      </w:r>
+      <w:proofErr w:type="spellStart"/>
+      <w:proofErr w:type="gramStart"/>
+      <w:r>
+        <w:t>a</w:t>
+      </w:r>
+      <w:proofErr w:type="spellEnd"/>
+      <w:proofErr w:type="gramEnd"/>
+      <w:r>
+        <w:t xml:space="preserve"> optional parameter</w:t>
       </w:r>
     </w:p>
     <w:p>
@@ -598,7 +858,15 @@
         <w:pStyle w:val="NoSpacing"/>
       </w:pPr>
       <w:r>
-        <w:t>DESCRIBE DATABASE [EXTENDED] db_name;</w:t>
+        <w:t xml:space="preserve">DESCRIBE DATABASE [EXTENDED] </w:t>
+      </w:r>
+      <w:proofErr w:type="spellStart"/>
+      <w:r>
+        <w:t>db_name</w:t>
+      </w:r>
+      <w:proofErr w:type="spellEnd"/>
+      <w:r>
+        <w:t>;</w:t>
       </w:r>
     </w:p>
     <w:p>
@@ -652,7 +920,15 @@
         </w:numPr>
       </w:pPr>
       <w:r>
-        <w:t>ARRAY - This is a list of items of the same type - ["apple","orange","mango"]</w:t>
+        <w:t>ARRAY - This is a list of items of the same type - ["</w:t>
+      </w:r>
+      <w:proofErr w:type="spellStart"/>
+      <w:r>
+        <w:t>apple","orange","mango</w:t>
+      </w:r>
+      <w:proofErr w:type="spellEnd"/>
+      <w:r>
+        <w:t>"]</w:t>
       </w:r>
     </w:p>
     <w:p>
@@ -1378,7 +1654,39 @@
         <w:t>uses /user/hive/warehouse</w:t>
       </w:r>
       <w:r>
-        <w:t xml:space="preserve"> in HDFS as its root directory. This path is configurable by the hive.metastore.warehouse.dir property in hive-site.xml. Whenever a new database is created, Hive creates a new directory for each database under /user/hive/warehouse. For example, the myhivebook database is located at /user/hive/datawarehouse/myhivebook.db. In addition, DATABASE has a name alias, SCHEMA, meaning they are the same thing in HQL</w:t>
+        <w:t xml:space="preserve"> in HDFS as its root directory. This path is configurable by the </w:t>
+      </w:r>
+      <w:proofErr w:type="spellStart"/>
+      <w:r>
+        <w:t>hive.metastore.warehouse.dir</w:t>
+      </w:r>
+      <w:proofErr w:type="spellEnd"/>
+      <w:r>
+        <w:t xml:space="preserve"> property in hive-site.xml. Whenever a new database is created, Hive creates a new directory for each database under /user/hive/warehouse. For example, the </w:t>
+      </w:r>
+      <w:proofErr w:type="spellStart"/>
+      <w:r>
+        <w:t>myhivebook</w:t>
+      </w:r>
+      <w:proofErr w:type="spellEnd"/>
+      <w:r>
+        <w:t xml:space="preserve"> database is located at /user/hive/</w:t>
+      </w:r>
+      <w:proofErr w:type="spellStart"/>
+      <w:r>
+        <w:t>datawarehouse</w:t>
+      </w:r>
+      <w:proofErr w:type="spellEnd"/>
+      <w:r>
+        <w:t>/</w:t>
+      </w:r>
+      <w:proofErr w:type="spellStart"/>
+      <w:r>
+        <w:t>myhivebook.db</w:t>
+      </w:r>
+      <w:proofErr w:type="spellEnd"/>
+      <w:r>
+        <w:t>. In addition, DATABASE has a name alias, SCHEMA, meaning they are the same thing in HQL</w:t>
       </w:r>
     </w:p>
     <w:p>
@@ -1415,21 +1723,9 @@
           <w:bdr w:val="none" w:sz="0" w:space="0" w:color="auto" w:frame="1"/>
           <w:lang w:eastAsia="en-IN"/>
         </w:rPr>
-        <w:t>CREATE (DATABASE|SCHEMA) [IF NOT EXISTS] database_name</w:t>
-      </w:r>
-    </w:p>
-    <w:p>
-      <w:pPr>
-        <w:spacing w:after="0" w:line="300" w:lineRule="atLeast"/>
-        <w:textAlignment w:val="baseline"/>
-        <w:rPr>
-          <w:rFonts w:ascii="Consolas" w:eastAsia="Times New Roman" w:hAnsi="Consolas" w:cs="Times New Roman"/>
-          <w:color w:val="333333"/>
-          <w:sz w:val="20"/>
-          <w:szCs w:val="20"/>
-          <w:lang w:eastAsia="en-IN"/>
-        </w:rPr>
-      </w:pPr>
+        <w:t xml:space="preserve">CREATE (DATABASE|SCHEMA) [IF NOT EXISTS] </w:t>
+      </w:r>
+      <w:proofErr w:type="spellStart"/>
       <w:r>
         <w:rPr>
           <w:rFonts w:ascii="Consolas" w:eastAsia="Times New Roman" w:hAnsi="Consolas" w:cs="Courier New"/>
@@ -1439,8 +1735,9 @@
           <w:bdr w:val="none" w:sz="0" w:space="0" w:color="auto" w:frame="1"/>
           <w:lang w:eastAsia="en-IN"/>
         </w:rPr>
-        <w:t>  [COMMENT database_comment]</w:t>
-      </w:r>
+        <w:t>database_name</w:t>
+      </w:r>
+      <w:proofErr w:type="spellEnd"/>
     </w:p>
     <w:p>
       <w:pPr>
@@ -1463,21 +1760,9 @@
           <w:bdr w:val="none" w:sz="0" w:space="0" w:color="auto" w:frame="1"/>
           <w:lang w:eastAsia="en-IN"/>
         </w:rPr>
-        <w:t>  [LOCATION hdfs_path]</w:t>
-      </w:r>
-    </w:p>
-    <w:p>
-      <w:pPr>
-        <w:spacing w:after="0" w:line="300" w:lineRule="atLeast"/>
-        <w:textAlignment w:val="baseline"/>
-        <w:rPr>
-          <w:rFonts w:ascii="Consolas" w:eastAsia="Times New Roman" w:hAnsi="Consolas" w:cs="Times New Roman"/>
-          <w:color w:val="333333"/>
-          <w:sz w:val="20"/>
-          <w:szCs w:val="20"/>
-          <w:lang w:eastAsia="en-IN"/>
-        </w:rPr>
-      </w:pPr>
+        <w:t xml:space="preserve">  [COMMENT </w:t>
+      </w:r>
+      <w:proofErr w:type="spellStart"/>
       <w:r>
         <w:rPr>
           <w:rFonts w:ascii="Consolas" w:eastAsia="Times New Roman" w:hAnsi="Consolas" w:cs="Courier New"/>
@@ -1487,21 +1772,9 @@
           <w:bdr w:val="none" w:sz="0" w:space="0" w:color="auto" w:frame="1"/>
           <w:lang w:eastAsia="en-IN"/>
         </w:rPr>
-        <w:t>  [MANAGEDLOCATION hdfs_path]</w:t>
-      </w:r>
-    </w:p>
-    <w:p>
-      <w:pPr>
-        <w:spacing w:after="0" w:line="300" w:lineRule="atLeast"/>
-        <w:textAlignment w:val="baseline"/>
-        <w:rPr>
-          <w:rFonts w:ascii="Consolas" w:eastAsia="Times New Roman" w:hAnsi="Consolas" w:cs="Times New Roman"/>
-          <w:color w:val="333333"/>
-          <w:sz w:val="20"/>
-          <w:szCs w:val="20"/>
-          <w:lang w:eastAsia="en-IN"/>
-        </w:rPr>
-      </w:pPr>
+        <w:t>database_comment</w:t>
+      </w:r>
+      <w:proofErr w:type="spellEnd"/>
       <w:r>
         <w:rPr>
           <w:rFonts w:ascii="Consolas" w:eastAsia="Times New Roman" w:hAnsi="Consolas" w:cs="Courier New"/>
@@ -1511,7 +1784,175 @@
           <w:bdr w:val="none" w:sz="0" w:space="0" w:color="auto" w:frame="1"/>
           <w:lang w:eastAsia="en-IN"/>
         </w:rPr>
-        <w:t>  [WITH DBPROPERTIES (property_name=property_value, ...)];</w:t>
+        <w:t>]</w:t>
+      </w:r>
+    </w:p>
+    <w:p>
+      <w:pPr>
+        <w:spacing w:after="0" w:line="300" w:lineRule="atLeast"/>
+        <w:textAlignment w:val="baseline"/>
+        <w:rPr>
+          <w:rFonts w:ascii="Consolas" w:eastAsia="Times New Roman" w:hAnsi="Consolas" w:cs="Times New Roman"/>
+          <w:color w:val="333333"/>
+          <w:sz w:val="20"/>
+          <w:szCs w:val="20"/>
+          <w:lang w:eastAsia="en-IN"/>
+        </w:rPr>
+      </w:pPr>
+      <w:r>
+        <w:rPr>
+          <w:rFonts w:ascii="Consolas" w:eastAsia="Times New Roman" w:hAnsi="Consolas" w:cs="Courier New"/>
+          <w:color w:val="333333"/>
+          <w:sz w:val="20"/>
+          <w:szCs w:val="20"/>
+          <w:bdr w:val="none" w:sz="0" w:space="0" w:color="auto" w:frame="1"/>
+          <w:lang w:eastAsia="en-IN"/>
+        </w:rPr>
+        <w:t xml:space="preserve">  [LOCATION </w:t>
+      </w:r>
+      <w:proofErr w:type="spellStart"/>
+      <w:r>
+        <w:rPr>
+          <w:rFonts w:ascii="Consolas" w:eastAsia="Times New Roman" w:hAnsi="Consolas" w:cs="Courier New"/>
+          <w:color w:val="333333"/>
+          <w:sz w:val="20"/>
+          <w:szCs w:val="20"/>
+          <w:bdr w:val="none" w:sz="0" w:space="0" w:color="auto" w:frame="1"/>
+          <w:lang w:eastAsia="en-IN"/>
+        </w:rPr>
+        <w:t>hdfs_path</w:t>
+      </w:r>
+      <w:proofErr w:type="spellEnd"/>
+      <w:r>
+        <w:rPr>
+          <w:rFonts w:ascii="Consolas" w:eastAsia="Times New Roman" w:hAnsi="Consolas" w:cs="Courier New"/>
+          <w:color w:val="333333"/>
+          <w:sz w:val="20"/>
+          <w:szCs w:val="20"/>
+          <w:bdr w:val="none" w:sz="0" w:space="0" w:color="auto" w:frame="1"/>
+          <w:lang w:eastAsia="en-IN"/>
+        </w:rPr>
+        <w:t>]</w:t>
+      </w:r>
+    </w:p>
+    <w:p>
+      <w:pPr>
+        <w:spacing w:after="0" w:line="300" w:lineRule="atLeast"/>
+        <w:textAlignment w:val="baseline"/>
+        <w:rPr>
+          <w:rFonts w:ascii="Consolas" w:eastAsia="Times New Roman" w:hAnsi="Consolas" w:cs="Times New Roman"/>
+          <w:color w:val="333333"/>
+          <w:sz w:val="20"/>
+          <w:szCs w:val="20"/>
+          <w:lang w:eastAsia="en-IN"/>
+        </w:rPr>
+      </w:pPr>
+      <w:r>
+        <w:rPr>
+          <w:rFonts w:ascii="Consolas" w:eastAsia="Times New Roman" w:hAnsi="Consolas" w:cs="Courier New"/>
+          <w:color w:val="333333"/>
+          <w:sz w:val="20"/>
+          <w:szCs w:val="20"/>
+          <w:bdr w:val="none" w:sz="0" w:space="0" w:color="auto" w:frame="1"/>
+          <w:lang w:eastAsia="en-IN"/>
+        </w:rPr>
+        <w:t xml:space="preserve">  [MANAGEDLOCATION </w:t>
+      </w:r>
+      <w:proofErr w:type="spellStart"/>
+      <w:r>
+        <w:rPr>
+          <w:rFonts w:ascii="Consolas" w:eastAsia="Times New Roman" w:hAnsi="Consolas" w:cs="Courier New"/>
+          <w:color w:val="333333"/>
+          <w:sz w:val="20"/>
+          <w:szCs w:val="20"/>
+          <w:bdr w:val="none" w:sz="0" w:space="0" w:color="auto" w:frame="1"/>
+          <w:lang w:eastAsia="en-IN"/>
+        </w:rPr>
+        <w:t>hdfs_path</w:t>
+      </w:r>
+      <w:proofErr w:type="spellEnd"/>
+      <w:r>
+        <w:rPr>
+          <w:rFonts w:ascii="Consolas" w:eastAsia="Times New Roman" w:hAnsi="Consolas" w:cs="Courier New"/>
+          <w:color w:val="333333"/>
+          <w:sz w:val="20"/>
+          <w:szCs w:val="20"/>
+          <w:bdr w:val="none" w:sz="0" w:space="0" w:color="auto" w:frame="1"/>
+          <w:lang w:eastAsia="en-IN"/>
+        </w:rPr>
+        <w:t>]</w:t>
+      </w:r>
+    </w:p>
+    <w:p>
+      <w:pPr>
+        <w:spacing w:after="0" w:line="300" w:lineRule="atLeast"/>
+        <w:textAlignment w:val="baseline"/>
+        <w:rPr>
+          <w:rFonts w:ascii="Consolas" w:eastAsia="Times New Roman" w:hAnsi="Consolas" w:cs="Times New Roman"/>
+          <w:color w:val="333333"/>
+          <w:sz w:val="20"/>
+          <w:szCs w:val="20"/>
+          <w:lang w:eastAsia="en-IN"/>
+        </w:rPr>
+      </w:pPr>
+      <w:r>
+        <w:rPr>
+          <w:rFonts w:ascii="Consolas" w:eastAsia="Times New Roman" w:hAnsi="Consolas" w:cs="Courier New"/>
+          <w:color w:val="333333"/>
+          <w:sz w:val="20"/>
+          <w:szCs w:val="20"/>
+          <w:bdr w:val="none" w:sz="0" w:space="0" w:color="auto" w:frame="1"/>
+          <w:lang w:eastAsia="en-IN"/>
+        </w:rPr>
+        <w:t>  [WITH DBPROPERTIES (</w:t>
+      </w:r>
+      <w:proofErr w:type="spellStart"/>
+      <w:r>
+        <w:rPr>
+          <w:rFonts w:ascii="Consolas" w:eastAsia="Times New Roman" w:hAnsi="Consolas" w:cs="Courier New"/>
+          <w:color w:val="333333"/>
+          <w:sz w:val="20"/>
+          <w:szCs w:val="20"/>
+          <w:bdr w:val="none" w:sz="0" w:space="0" w:color="auto" w:frame="1"/>
+          <w:lang w:eastAsia="en-IN"/>
+        </w:rPr>
+        <w:t>property_name</w:t>
+      </w:r>
+      <w:proofErr w:type="spellEnd"/>
+      <w:r>
+        <w:rPr>
+          <w:rFonts w:ascii="Consolas" w:eastAsia="Times New Roman" w:hAnsi="Consolas" w:cs="Courier New"/>
+          <w:color w:val="333333"/>
+          <w:sz w:val="20"/>
+          <w:szCs w:val="20"/>
+          <w:bdr w:val="none" w:sz="0" w:space="0" w:color="auto" w:frame="1"/>
+          <w:lang w:eastAsia="en-IN"/>
+        </w:rPr>
+        <w:t>=</w:t>
+      </w:r>
+      <w:proofErr w:type="spellStart"/>
+      <w:r>
+        <w:rPr>
+          <w:rFonts w:ascii="Consolas" w:eastAsia="Times New Roman" w:hAnsi="Consolas" w:cs="Courier New"/>
+          <w:color w:val="333333"/>
+          <w:sz w:val="20"/>
+          <w:szCs w:val="20"/>
+          <w:bdr w:val="none" w:sz="0" w:space="0" w:color="auto" w:frame="1"/>
+          <w:lang w:eastAsia="en-IN"/>
+        </w:rPr>
+        <w:t>property_value</w:t>
+      </w:r>
+      <w:proofErr w:type="spellEnd"/>
+      <w:r>
+        <w:rPr>
+          <w:rFonts w:ascii="Consolas" w:eastAsia="Times New Roman" w:hAnsi="Consolas" w:cs="Courier New"/>
+          <w:color w:val="333333"/>
+          <w:sz w:val="20"/>
+          <w:szCs w:val="20"/>
+          <w:bdr w:val="none" w:sz="0" w:space="0" w:color="auto" w:frame="1"/>
+          <w:lang w:eastAsia="en-IN"/>
+        </w:rPr>
+        <w:t>, ...)];</w:t>
       </w:r>
     </w:p>
     <w:p>
@@ -1546,21 +1987,9 @@
           <w:szCs w:val="20"/>
           <w:shd w:val="clear" w:color="auto" w:fill="FFFFFF"/>
         </w:rPr>
-        <w:t>DROP (DATABASE|SCHEMA) [IF EXISTS] database_name [RESTRICT|CASCADE];</w:t>
-      </w:r>
-    </w:p>
-    <w:p>
-      <w:pPr>
-        <w:pStyle w:val="NoSpacing"/>
-        <w:numPr>
-          <w:ilvl w:val="0"/>
-          <w:numId w:val="3"/>
-        </w:numPr>
-        <w:rPr>
-          <w:sz w:val="20"/>
-          <w:szCs w:val="20"/>
-        </w:rPr>
-      </w:pPr>
+        <w:t xml:space="preserve">DROP (DATABASE|SCHEMA) [IF EXISTS] </w:t>
+      </w:r>
+      <w:proofErr w:type="spellStart"/>
       <w:r>
         <w:rPr>
           <w:rFonts w:ascii="Consolas" w:hAnsi="Consolas"/>
@@ -1569,7 +1998,63 @@
           <w:szCs w:val="20"/>
           <w:shd w:val="clear" w:color="auto" w:fill="FFFFFF"/>
         </w:rPr>
-        <w:t>A database cannot be dropped until all the tables inside it are empty, unless CASCADE is used</w:t>
+        <w:t>database_name</w:t>
+      </w:r>
+      <w:proofErr w:type="spellEnd"/>
+      <w:r>
+        <w:rPr>
+          <w:rFonts w:ascii="Consolas" w:hAnsi="Consolas"/>
+          <w:color w:val="000000"/>
+          <w:sz w:val="20"/>
+          <w:szCs w:val="20"/>
+          <w:shd w:val="clear" w:color="auto" w:fill="FFFFFF"/>
+        </w:rPr>
+        <w:t xml:space="preserve"> [RESTRICT|CASCADE];</w:t>
+      </w:r>
+    </w:p>
+    <w:p>
+      <w:pPr>
+        <w:pStyle w:val="NoSpacing"/>
+        <w:numPr>
+          <w:ilvl w:val="0"/>
+          <w:numId w:val="3"/>
+        </w:numPr>
+        <w:rPr>
+          <w:sz w:val="20"/>
+          <w:szCs w:val="20"/>
+        </w:rPr>
+      </w:pPr>
+      <w:r>
+        <w:rPr>
+          <w:rFonts w:ascii="Consolas" w:hAnsi="Consolas"/>
+          <w:color w:val="000000"/>
+          <w:sz w:val="20"/>
+          <w:szCs w:val="20"/>
+          <w:shd w:val="clear" w:color="auto" w:fill="FFFFFF"/>
+        </w:rPr>
+        <w:t xml:space="preserve">A database cannot be dropped until all the tables inside it </w:t>
+      </w:r>
+      <w:proofErr w:type="gramStart"/>
+      <w:r>
+        <w:rPr>
+          <w:rFonts w:ascii="Consolas" w:hAnsi="Consolas"/>
+          <w:color w:val="000000"/>
+          <w:sz w:val="20"/>
+          <w:szCs w:val="20"/>
+          <w:shd w:val="clear" w:color="auto" w:fill="FFFFFF"/>
+        </w:rPr>
+        <w:t>are</w:t>
+      </w:r>
+      <w:proofErr w:type="gramEnd"/>
+      <w:r>
+        <w:rPr>
+          <w:rFonts w:ascii="Consolas" w:hAnsi="Consolas"/>
+          <w:color w:val="000000"/>
+          <w:sz w:val="20"/>
+          <w:szCs w:val="20"/>
+          <w:shd w:val="clear" w:color="auto" w:fill="FFFFFF"/>
+        </w:rPr>
+        <w:t xml:space="preserve"> empty, unless CASCADE is used</w:t>
       </w:r>
     </w:p>
     <w:p>
@@ -1611,7 +2096,39 @@
           <w:sz w:val="20"/>
           <w:szCs w:val="20"/>
         </w:rPr>
-        <w:t>ALTER (DATABASE|SCHEMA) database_name SET LOCATION hdfs_path;</w:t>
+        <w:t xml:space="preserve">ALTER (DATABASE|SCHEMA) </w:t>
+      </w:r>
+      <w:proofErr w:type="spellStart"/>
+      <w:r>
+        <w:rPr>
+          <w:sz w:val="20"/>
+          <w:szCs w:val="20"/>
+        </w:rPr>
+        <w:t>database_name</w:t>
+      </w:r>
+      <w:proofErr w:type="spellEnd"/>
+      <w:r>
+        <w:rPr>
+          <w:sz w:val="20"/>
+          <w:szCs w:val="20"/>
+        </w:rPr>
+        <w:t xml:space="preserve"> SET LOCATION </w:t>
+      </w:r>
+      <w:proofErr w:type="spellStart"/>
+      <w:r>
+        <w:rPr>
+          <w:sz w:val="20"/>
+          <w:szCs w:val="20"/>
+        </w:rPr>
+        <w:t>hdfs_path</w:t>
+      </w:r>
+      <w:proofErr w:type="spellEnd"/>
+      <w:r>
+        <w:rPr>
+          <w:sz w:val="20"/>
+          <w:szCs w:val="20"/>
+        </w:rPr>
+        <w:t>;</w:t>
       </w:r>
     </w:p>
     <w:p>
@@ -1734,7 +2251,15 @@
         <w:pStyle w:val="NoSpacing"/>
       </w:pPr>
       <w:r>
-        <w:t>Hive also supports creating temporary tables. A temporary table is only visible to the current user session. It's automatically deleted at the end of the session. The data of the temporary table is stored in the user's scratch directory, such as /tmp/hive-&lt;username&gt;</w:t>
+        <w:t>Hive also supports creating temporary tables. A temporary table is only visible to the current user session. It's automatically deleted at the end of the session. The data of the temporary table is stored in the user's scratch directory, such as /</w:t>
+      </w:r>
+      <w:proofErr w:type="spellStart"/>
+      <w:r>
+        <w:t>tmp</w:t>
+      </w:r>
+      <w:proofErr w:type="spellEnd"/>
+      <w:r>
+        <w:t>/hive-&lt;username&gt;</w:t>
       </w:r>
     </w:p>
     <w:p>
@@ -2621,8 +3146,13 @@
         <w:pStyle w:val="NoSpacing"/>
       </w:pPr>
       <w:r>
-        <w:t>Load from hdfs</w:t>
-      </w:r>
+        <w:t xml:space="preserve">Load from </w:t>
+      </w:r>
+      <w:proofErr w:type="spellStart"/>
+      <w:r>
+        <w:t>hdfs</w:t>
+      </w:r>
+      <w:proofErr w:type="spellEnd"/>
     </w:p>
     <w:p>
       <w:pPr>
@@ -2935,8 +3465,13 @@
         <w:ind w:left="720"/>
       </w:pPr>
       <w:r>
-        <w:t>CREATE INDEX idx_id_employee_id</w:t>
-      </w:r>
+        <w:t xml:space="preserve">CREATE INDEX </w:t>
+      </w:r>
+      <w:proofErr w:type="spellStart"/>
+      <w:r>
+        <w:t>idx_id_employee_id</w:t>
+      </w:r>
+      <w:proofErr w:type="spellEnd"/>
     </w:p>
     <w:p>
       <w:pPr>
@@ -2945,7 +3480,23 @@
       </w:pPr>
       <w:r>
         <w:lastRenderedPageBreak/>
-        <w:t>ON TABLE employee_id (employee_id)</w:t>
+        <w:t xml:space="preserve">ON TABLE </w:t>
+      </w:r>
+      <w:proofErr w:type="spellStart"/>
+      <w:r>
+        <w:t>employee_id</w:t>
+      </w:r>
+      <w:proofErr w:type="spellEnd"/>
+      <w:r>
+        <w:t xml:space="preserve"> (</w:t>
+      </w:r>
+      <w:proofErr w:type="spellStart"/>
+      <w:r>
+        <w:t>employee_id</w:t>
+      </w:r>
+      <w:proofErr w:type="spellEnd"/>
+      <w:r>
+        <w:t>)</w:t>
       </w:r>
     </w:p>
     <w:p>
@@ -2990,7 +3541,23 @@
         <w:ind w:firstLine="720"/>
       </w:pPr>
       <w:r>
-        <w:t>ALTER INDEX idx_id_employee_id ON employee_id REBUILD;</w:t>
+        <w:t xml:space="preserve">ALTER INDEX </w:t>
+      </w:r>
+      <w:proofErr w:type="spellStart"/>
+      <w:r>
+        <w:t>idx_id_employee_id</w:t>
+      </w:r>
+      <w:proofErr w:type="spellEnd"/>
+      <w:r>
+        <w:t xml:space="preserve"> ON </w:t>
+      </w:r>
+      <w:proofErr w:type="spellStart"/>
+      <w:r>
+        <w:t>employee_id</w:t>
+      </w:r>
+      <w:proofErr w:type="spellEnd"/>
+      <w:r>
+        <w:t xml:space="preserve"> REBUILD;</w:t>
       </w:r>
     </w:p>
     <w:p>
@@ -3011,8 +3578,21 @@
         <w:pStyle w:val="NoSpacing"/>
       </w:pPr>
       <w:r>
-        <w:t>DROP INDEX index_name ON table_name</w:t>
-      </w:r>
+        <w:t xml:space="preserve">DROP INDEX </w:t>
+      </w:r>
+      <w:proofErr w:type="spellStart"/>
+      <w:r>
+        <w:t>index_name</w:t>
+      </w:r>
+      <w:proofErr w:type="spellEnd"/>
+      <w:r>
+        <w:t xml:space="preserve"> ON </w:t>
+      </w:r>
+      <w:proofErr w:type="spellStart"/>
+      <w:r>
+        <w:t>table_name</w:t>
+      </w:r>
+      <w:proofErr w:type="spellEnd"/>
     </w:p>
     <w:p>
       <w:pPr>
@@ -3036,11 +3616,16 @@
       <w:pPr>
         <w:pStyle w:val="NoSpacing"/>
       </w:pPr>
+      <w:proofErr w:type="spellStart"/>
       <w:r>
         <w:t>E</w:t>
       </w:r>
       <w:r>
-        <w:t>each partition corresponds to a predefined partition column(s), which maps to subdirectories in the table's directory in HDFS. When the table gets queried, only the required partitions (directory) of data in the table are being read, so the I/O and time of the query is greatly reduced. Using partition is a very easy and effective way to improve performance in Hive.</w:t>
+        <w:t>each</w:t>
+      </w:r>
+      <w:proofErr w:type="spellEnd"/>
+      <w:r>
+        <w:t xml:space="preserve"> partition corresponds to a predefined partition column(s), which maps to subdirectories in the table's directory in HDFS. When the table gets queried, only the required partitions (directory) of data in the table are being read, so the I/O and time of the query is greatly reduced. Using partition is a very easy and effective way to improve performance in Hive.</w:t>
       </w:r>
     </w:p>
     <w:p>
@@ -3061,7 +3646,23 @@
         <w:pStyle w:val="NoSpacing"/>
       </w:pPr>
       <w:r>
-        <w:t>Static partition is often used for an external table containing data newly landed in HDFS. In this case, it often uses the date, such as yyyyMMdd, as the partition column. Whenever the data of the new day arrives, we add the day-specific static partition (by script) to the table, and then the newly arrived data is queryable from the table immediately</w:t>
+        <w:t xml:space="preserve">Static partition is often used for an external table containing data newly landed in HDFS. In this case, it often uses the date, such as </w:t>
+      </w:r>
+      <w:proofErr w:type="spellStart"/>
+      <w:r>
+        <w:t>yyyyMMdd</w:t>
+      </w:r>
+      <w:proofErr w:type="spellEnd"/>
+      <w:r>
+        <w:t xml:space="preserve">, as the partition column. Whenever the data of the new day arrives, we add the day-specific static partition (by script) to the table, and then the newly arrived data is </w:t>
+      </w:r>
+      <w:proofErr w:type="spellStart"/>
+      <w:r>
+        <w:t>queryable</w:t>
+      </w:r>
+      <w:proofErr w:type="spellEnd"/>
+      <w:r>
+        <w:t xml:space="preserve"> from the table immediately</w:t>
       </w:r>
     </w:p>
     <w:p>
@@ -3318,7 +3919,15 @@
         </w:numPr>
       </w:pPr>
       <w:r>
-        <w:t>Partitions can be added using ALTER command, which creates a folder inside hdfs folder</w:t>
+        <w:t xml:space="preserve">Partitions can be added using ALTER command, which creates a folder inside </w:t>
+      </w:r>
+      <w:proofErr w:type="spellStart"/>
+      <w:r>
+        <w:t>hdfs</w:t>
+      </w:r>
+      <w:proofErr w:type="spellEnd"/>
+      <w:r>
+        <w:t xml:space="preserve"> folder</w:t>
       </w:r>
     </w:p>
     <w:p>
@@ -3719,7 +4328,25 @@
         <w:pStyle w:val="NoSpacing"/>
       </w:pPr>
       <w:r>
-        <w:t>DROP partition on a EXTERNAL table will not removed the data or sub folders</w:t>
+        <w:t xml:space="preserve">DROP partition on </w:t>
+      </w:r>
+      <w:proofErr w:type="spellStart"/>
+      <w:proofErr w:type="gramStart"/>
+      <w:r>
+        <w:t>a</w:t>
+      </w:r>
+      <w:proofErr w:type="spellEnd"/>
+      <w:proofErr w:type="gramEnd"/>
+      <w:r>
+        <w:t xml:space="preserve"> EXTERNAL table will not </w:t>
+      </w:r>
+      <w:proofErr w:type="spellStart"/>
+      <w:r>
+        <w:t>removed</w:t>
+      </w:r>
+      <w:proofErr w:type="spellEnd"/>
+      <w:r>
+        <w:t xml:space="preserve"> the data or sub folders</w:t>
       </w:r>
     </w:p>
     <w:p>
@@ -4353,33 +4980,81 @@
         <w:pStyle w:val="NoSpacing"/>
       </w:pPr>
       <w:r>
-        <w:t>&gt; TRUNCATE TABLE employee_partitioned PARTITION (year=2018,month=12);</w:t>
-      </w:r>
-    </w:p>
-    <w:p>
-      <w:pPr>
-        <w:pStyle w:val="NoSpacing"/>
-      </w:pPr>
-    </w:p>
-    <w:p>
-      <w:pPr>
-        <w:pStyle w:val="NoSpacing"/>
-      </w:pPr>
-    </w:p>
-    <w:p>
-      <w:pPr>
-        <w:pStyle w:val="NoSpacing"/>
-      </w:pPr>
-      <w:r>
-        <w:t xml:space="preserve">-- For external table, we have to use hdfs command </w:t>
-      </w:r>
-    </w:p>
-    <w:p>
-      <w:pPr>
-        <w:pStyle w:val="NoSpacing"/>
-      </w:pPr>
-      <w:r>
-        <w:t>&gt; dfs -rm -r -f /user/dayongd/employee_partitioned;</w:t>
+        <w:t xml:space="preserve">&gt; TRUNCATE TABLE </w:t>
+      </w:r>
+      <w:proofErr w:type="spellStart"/>
+      <w:r>
+        <w:t>employee_partitioned</w:t>
+      </w:r>
+      <w:proofErr w:type="spellEnd"/>
+      <w:r>
+        <w:t xml:space="preserve"> PARTITION (year=</w:t>
+      </w:r>
+      <w:proofErr w:type="gramStart"/>
+      <w:r>
+        <w:t>2018,month</w:t>
+      </w:r>
+      <w:proofErr w:type="gramEnd"/>
+      <w:r>
+        <w:t>=12);</w:t>
+      </w:r>
+    </w:p>
+    <w:p>
+      <w:pPr>
+        <w:pStyle w:val="NoSpacing"/>
+      </w:pPr>
+    </w:p>
+    <w:p>
+      <w:pPr>
+        <w:pStyle w:val="NoSpacing"/>
+      </w:pPr>
+    </w:p>
+    <w:p>
+      <w:pPr>
+        <w:pStyle w:val="NoSpacing"/>
+      </w:pPr>
+      <w:r>
+        <w:t xml:space="preserve">-- For external table, we have to use </w:t>
+      </w:r>
+      <w:proofErr w:type="spellStart"/>
+      <w:r>
+        <w:t>hdfs</w:t>
+      </w:r>
+      <w:proofErr w:type="spellEnd"/>
+      <w:r>
+        <w:t xml:space="preserve"> command </w:t>
+      </w:r>
+    </w:p>
+    <w:p>
+      <w:pPr>
+        <w:pStyle w:val="NoSpacing"/>
+      </w:pPr>
+      <w:r>
+        <w:t xml:space="preserve">&gt; </w:t>
+      </w:r>
+      <w:proofErr w:type="spellStart"/>
+      <w:r>
+        <w:t>dfs</w:t>
+      </w:r>
+      <w:proofErr w:type="spellEnd"/>
+      <w:r>
+        <w:t xml:space="preserve"> -rm -r -f /user/</w:t>
+      </w:r>
+      <w:proofErr w:type="spellStart"/>
+      <w:r>
+        <w:t>dayongd</w:t>
+      </w:r>
+      <w:proofErr w:type="spellEnd"/>
+      <w:r>
+        <w:t>/</w:t>
+      </w:r>
+      <w:proofErr w:type="spellStart"/>
+      <w:r>
+        <w:t>employee_partitioned</w:t>
+      </w:r>
+      <w:proofErr w:type="spellEnd"/>
+      <w:r>
+        <w:t>;</w:t>
       </w:r>
     </w:p>
     <w:p>
@@ -4402,23 +5077,47 @@
     </w:p>
     <w:p>
       <w:r>
-        <w:t>In bucketing, we specify the fixed number of buckets in which entire data is to be decomposed. Bucketing concept is based on the hashing principle, where same type of keys are always sent to the same bucket</w:t>
-      </w:r>
-    </w:p>
-    <w:p>
-      <w:pPr>
-        <w:pStyle w:val="NoSpacing"/>
-      </w:pPr>
-      <w:r>
-        <w:t>For Eg: If CLUSTERED STATE INTO 2 BUCKETS</w:t>
-      </w:r>
-    </w:p>
-    <w:p>
-      <w:pPr>
-        <w:pStyle w:val="NoSpacing"/>
-      </w:pPr>
-      <w:r>
-        <w:t>State = TN,AP,KA,TE,MP</w:t>
+        <w:t xml:space="preserve">In bucketing, we specify the fixed number of buckets in which entire data is to be decomposed. Bucketing concept is based on the hashing principle, where same type of keys </w:t>
+      </w:r>
+      <w:proofErr w:type="gramStart"/>
+      <w:r>
+        <w:t>are</w:t>
+      </w:r>
+      <w:proofErr w:type="gramEnd"/>
+      <w:r>
+        <w:t xml:space="preserve"> always sent to the same bucket</w:t>
+      </w:r>
+    </w:p>
+    <w:p>
+      <w:pPr>
+        <w:pStyle w:val="NoSpacing"/>
+      </w:pPr>
+      <w:r>
+        <w:t xml:space="preserve">For </w:t>
+      </w:r>
+      <w:proofErr w:type="spellStart"/>
+      <w:r>
+        <w:t>Eg</w:t>
+      </w:r>
+      <w:proofErr w:type="spellEnd"/>
+      <w:r>
+        <w:t>: If CLUSTERED STATE INTO 2 BUCKETS</w:t>
+      </w:r>
+    </w:p>
+    <w:p>
+      <w:pPr>
+        <w:pStyle w:val="NoSpacing"/>
+      </w:pPr>
+      <w:r>
+        <w:t xml:space="preserve">State = </w:t>
+      </w:r>
+      <w:proofErr w:type="gramStart"/>
+      <w:r>
+        <w:t>TN,AP</w:t>
+      </w:r>
+      <w:proofErr w:type="gramEnd"/>
+      <w:r>
+        <w:t>,KA,TE,MP</w:t>
       </w:r>
     </w:p>
     <w:p>
@@ -4434,7 +5133,15 @@
         <w:pStyle w:val="NoSpacing"/>
       </w:pPr>
       <w:r>
-        <w:t xml:space="preserve">Then TN and AP always goes to same BUCKET, other states will go to same BUCKET </w:t>
+        <w:t xml:space="preserve">Then TN and AP always </w:t>
+      </w:r>
+      <w:proofErr w:type="gramStart"/>
+      <w:r>
+        <w:t>goes</w:t>
+      </w:r>
+      <w:proofErr w:type="gramEnd"/>
+      <w:r>
+        <w:t xml:space="preserve"> to same BUCKET, other states will go to same BUCKET </w:t>
       </w:r>
     </w:p>
     <w:p>
@@ -4655,7 +5362,15 @@
         <w:pStyle w:val="NoSpacing"/>
       </w:pPr>
       <w:r>
-        <w:t>For loading data into BUCKETS we cannot use LOAD command – as it will just dump the data, but will not segregate data into their hash values</w:t>
+        <w:t xml:space="preserve">For loading data into </w:t>
+      </w:r>
+      <w:proofErr w:type="gramStart"/>
+      <w:r>
+        <w:t>BUCKETS</w:t>
+      </w:r>
+      <w:proofErr w:type="gramEnd"/>
+      <w:r>
+        <w:t xml:space="preserve"> we cannot use LOAD command – as it will just dump the data, but will not segregate data into their hash values</w:t>
       </w:r>
     </w:p>
     <w:p>
@@ -4715,7 +5430,15 @@
         <w:pStyle w:val="NoSpacing"/>
       </w:pPr>
       <w:r>
-        <w:t>Views are logical data structures. It is called logical because views are only defined in metastore without the footprint in HDFS. Unlike what's in the relational database, views in HQL do not store data or get materialized. Once the view is created, its schema is frozen immediately. Subsequent changes to the underlying tables (for example, adding a column) will not be reflected in the view's schema. If an underlying table is dropped or changed, subsequent attempts to query the invalid view will fail. In addition, views are read-only and may not be used as the target of the LOAD/INSERT/ALTER statements</w:t>
+        <w:t xml:space="preserve">Views are logical data structures. It is called logical because views are only defined in </w:t>
+      </w:r>
+      <w:proofErr w:type="spellStart"/>
+      <w:r>
+        <w:t>metastore</w:t>
+      </w:r>
+      <w:proofErr w:type="spellEnd"/>
+      <w:r>
+        <w:t xml:space="preserve"> without the footprint in HDFS. Unlike what's in the relational database, views in HQL do not store data or get materialized. Once the view is created, its schema is frozen immediately. Subsequent changes to the underlying tables (for example, adding a column) will not be reflected in the view's schema. If an underlying table is dropped or changed, subsequent attempts to query the invalid view will fail. In addition, views are read-only and may not be used as the target of the LOAD/INSERT/ALTER statements</w:t>
       </w:r>
     </w:p>
     <w:p>
@@ -4832,20 +5555,52 @@
         <w:pStyle w:val="NoSpacing"/>
       </w:pPr>
       <w:r>
-        <w:t>LOAD DATA LOCAL INPATH – when local keyword is given it perfor -copyFromLocal command in the back to place the data from unix shell to HDFS. Data copied from local is retrieved</w:t>
-      </w:r>
-    </w:p>
-    <w:p>
-      <w:pPr>
-        <w:pStyle w:val="NoSpacing"/>
-      </w:pPr>
-    </w:p>
-    <w:p>
-      <w:pPr>
-        <w:pStyle w:val="NoSpacing"/>
-      </w:pPr>
-      <w:r>
-        <w:t>When LOCAL is not specified data is loaded from INPATH and source data is deleted. It perform -mv command internally in HDFS folders</w:t>
+        <w:t xml:space="preserve">LOAD DATA LOCAL INPATH – when local keyword is given it </w:t>
+      </w:r>
+      <w:proofErr w:type="spellStart"/>
+      <w:r>
+        <w:t>perfor</w:t>
+      </w:r>
+      <w:proofErr w:type="spellEnd"/>
+      <w:r>
+        <w:t xml:space="preserve"> -</w:t>
+      </w:r>
+      <w:proofErr w:type="spellStart"/>
+      <w:r>
+        <w:t>copyFromLocal</w:t>
+      </w:r>
+      <w:proofErr w:type="spellEnd"/>
+      <w:r>
+        <w:t xml:space="preserve"> command in the back to place the data from </w:t>
+      </w:r>
+      <w:proofErr w:type="spellStart"/>
+      <w:r>
+        <w:t>unix</w:t>
+      </w:r>
+      <w:proofErr w:type="spellEnd"/>
+      <w:r>
+        <w:t xml:space="preserve"> shell to HDFS. Data copied from local is retrieved</w:t>
+      </w:r>
+    </w:p>
+    <w:p>
+      <w:pPr>
+        <w:pStyle w:val="NoSpacing"/>
+      </w:pPr>
+    </w:p>
+    <w:p>
+      <w:pPr>
+        <w:pStyle w:val="NoSpacing"/>
+      </w:pPr>
+      <w:r>
+        <w:t xml:space="preserve">When LOCAL is not specified data is loaded from INPATH and source data is deleted. It </w:t>
+      </w:r>
+      <w:proofErr w:type="gramStart"/>
+      <w:r>
+        <w:t>perform</w:t>
+      </w:r>
+      <w:proofErr w:type="gramEnd"/>
+      <w:r>
+        <w:t xml:space="preserve"> -mv command internally in HDFS folders</w:t>
       </w:r>
     </w:p>
     <w:p>
@@ -5365,7 +6120,15 @@
         <w:pStyle w:val="NoSpacing"/>
       </w:pPr>
       <w:r>
-        <w:t>&gt;&gt; Data cannot be appended, its always overwritten</w:t>
+        <w:t xml:space="preserve">&gt;&gt; Data cannot be appended, </w:t>
+      </w:r>
+      <w:proofErr w:type="spellStart"/>
+      <w:r>
+        <w:t>its</w:t>
+      </w:r>
+      <w:proofErr w:type="spellEnd"/>
+      <w:r>
+        <w:t xml:space="preserve"> always overwritten</w:t>
       </w:r>
       <w:r>
         <w:t xml:space="preserve"> &lt;&lt;</w:t>
@@ -5458,6 +6221,456 @@
         </w:drawing>
       </w:r>
     </w:p>
+    <w:p>
+      <w:pPr>
+        <w:pStyle w:val="NoSpacing"/>
+        <w:rPr>
+          <w:sz w:val="28"/>
+          <w:szCs w:val="28"/>
+        </w:rPr>
+      </w:pPr>
+    </w:p>
+    <w:p>
+      <w:pPr>
+        <w:pStyle w:val="NoSpacing"/>
+        <w:rPr>
+          <w:sz w:val="28"/>
+          <w:szCs w:val="28"/>
+        </w:rPr>
+      </w:pPr>
+    </w:p>
+    <w:p>
+      <w:pPr>
+        <w:pStyle w:val="NoSpacing"/>
+        <w:rPr>
+          <w:sz w:val="28"/>
+          <w:szCs w:val="28"/>
+        </w:rPr>
+      </w:pPr>
+    </w:p>
+    <w:p>
+      <w:pPr>
+        <w:rPr>
+          <w:sz w:val="28"/>
+          <w:szCs w:val="28"/>
+        </w:rPr>
+      </w:pPr>
+      <w:r>
+        <w:rPr>
+          <w:sz w:val="28"/>
+          <w:szCs w:val="28"/>
+        </w:rPr>
+        <w:br w:type="page"/>
+      </w:r>
+    </w:p>
+    <w:p>
+      <w:pPr>
+        <w:pStyle w:val="Heading1"/>
+      </w:pPr>
+      <w:r>
+        <w:lastRenderedPageBreak/>
+        <w:t>DML Statements in HIVE table:</w:t>
+      </w:r>
+    </w:p>
+    <w:p>
+      <w:pPr>
+        <w:pStyle w:val="NoSpacing"/>
+        <w:jc w:val="both"/>
+        <w:rPr>
+          <w:sz w:val="28"/>
+          <w:szCs w:val="28"/>
+        </w:rPr>
+      </w:pPr>
+      <w:r>
+        <w:rPr>
+          <w:sz w:val="28"/>
+          <w:szCs w:val="28"/>
+        </w:rPr>
+        <w:t>In Hive Update and Delete work based on some limitations</w:t>
+      </w:r>
+    </w:p>
+    <w:p>
+      <w:pPr>
+        <w:pStyle w:val="NoSpacing"/>
+        <w:rPr>
+          <w:sz w:val="28"/>
+          <w:szCs w:val="28"/>
+        </w:rPr>
+      </w:pPr>
+    </w:p>
+    <w:p>
+      <w:pPr>
+        <w:pStyle w:val="NoSpacing"/>
+        <w:numPr>
+          <w:ilvl w:val="0"/>
+          <w:numId w:val="10"/>
+        </w:numPr>
+        <w:rPr>
+          <w:sz w:val="28"/>
+          <w:szCs w:val="28"/>
+        </w:rPr>
+      </w:pPr>
+      <w:r>
+        <w:rPr>
+          <w:sz w:val="28"/>
+          <w:szCs w:val="28"/>
+        </w:rPr>
+        <w:t>It can only be performed on tables that support ACID.</w:t>
+      </w:r>
+    </w:p>
+    <w:p>
+      <w:pPr>
+        <w:pStyle w:val="NoSpacing"/>
+        <w:numPr>
+          <w:ilvl w:val="0"/>
+          <w:numId w:val="10"/>
+        </w:numPr>
+        <w:rPr>
+          <w:sz w:val="28"/>
+          <w:szCs w:val="28"/>
+        </w:rPr>
+      </w:pPr>
+      <w:r>
+        <w:rPr>
+          <w:sz w:val="28"/>
+          <w:szCs w:val="28"/>
+        </w:rPr>
+        <w:t>If a table is to be used in ACID writes (insert, update, delete) then the table property “transactional” must be set on                  that table.</w:t>
+      </w:r>
+    </w:p>
+    <w:p>
+      <w:pPr>
+        <w:pStyle w:val="NoSpacing"/>
+        <w:numPr>
+          <w:ilvl w:val="0"/>
+          <w:numId w:val="10"/>
+        </w:numPr>
+        <w:rPr>
+          <w:sz w:val="28"/>
+          <w:szCs w:val="28"/>
+        </w:rPr>
+      </w:pPr>
+      <w:r>
+        <w:rPr>
+          <w:sz w:val="28"/>
+          <w:szCs w:val="28"/>
+        </w:rPr>
+        <w:t>Only ORC file format is supported in this.</w:t>
+      </w:r>
+    </w:p>
+    <w:p>
+      <w:pPr>
+        <w:pStyle w:val="NoSpacing"/>
+        <w:numPr>
+          <w:ilvl w:val="0"/>
+          <w:numId w:val="10"/>
+        </w:numPr>
+        <w:rPr>
+          <w:sz w:val="28"/>
+          <w:szCs w:val="28"/>
+        </w:rPr>
+      </w:pPr>
+      <w:r>
+        <w:rPr>
+          <w:sz w:val="28"/>
+          <w:szCs w:val="28"/>
+        </w:rPr>
+        <w:t>Tables must be bucketed to make use of these features.</w:t>
+      </w:r>
+    </w:p>
+    <w:p>
+      <w:pPr>
+        <w:pStyle w:val="NoSpacing"/>
+        <w:rPr>
+          <w:sz w:val="28"/>
+          <w:szCs w:val="28"/>
+        </w:rPr>
+      </w:pPr>
+      <w:r>
+        <w:rPr>
+          <w:sz w:val="28"/>
+          <w:szCs w:val="28"/>
+        </w:rPr>
+        <w:tab/>
+      </w:r>
+    </w:p>
+    <w:p>
+      <w:pPr>
+        <w:pStyle w:val="NoSpacing"/>
+        <w:rPr>
+          <w:sz w:val="28"/>
+          <w:szCs w:val="28"/>
+        </w:rPr>
+      </w:pPr>
+      <w:r>
+        <w:rPr>
+          <w:sz w:val="28"/>
+          <w:szCs w:val="28"/>
+        </w:rPr>
+        <w:t>NOTE: HIVE creates Delta files for each Update, Insert and Delete operations. Old data is still available in HDFS until COMPACTION is performed in HIVE</w:t>
+      </w:r>
+    </w:p>
+    <w:p>
+      <w:pPr>
+        <w:pStyle w:val="NoSpacing"/>
+        <w:rPr>
+          <w:sz w:val="28"/>
+          <w:szCs w:val="28"/>
+        </w:rPr>
+      </w:pPr>
+    </w:p>
+    <w:p>
+      <w:pPr>
+        <w:pStyle w:val="Heading4"/>
+      </w:pPr>
+      <w:r>
+        <w:t>Create Transactional Table:</w:t>
+      </w:r>
+    </w:p>
+    <w:p>
+      <w:pPr>
+        <w:pStyle w:val="Putty"/>
+      </w:pPr>
+      <w:r>
+        <w:t xml:space="preserve">create table </w:t>
+      </w:r>
+      <w:proofErr w:type="spellStart"/>
+      <w:r>
+        <w:t>empdml</w:t>
+      </w:r>
+      <w:proofErr w:type="spellEnd"/>
+      <w:r>
+        <w:t xml:space="preserve"> (</w:t>
+      </w:r>
+    </w:p>
+    <w:p>
+      <w:pPr>
+        <w:pStyle w:val="Putty"/>
+      </w:pPr>
+      <w:proofErr w:type="spellStart"/>
+      <w:r>
+        <w:t>EmployeeID</w:t>
+      </w:r>
+      <w:proofErr w:type="spellEnd"/>
+      <w:r>
+        <w:t xml:space="preserve"> Int, </w:t>
+      </w:r>
+    </w:p>
+    <w:p>
+      <w:pPr>
+        <w:pStyle w:val="Putty"/>
+      </w:pPr>
+      <w:r>
+        <w:t>FirstName String,</w:t>
+      </w:r>
+    </w:p>
+    <w:p>
+      <w:pPr>
+        <w:pStyle w:val="Putty"/>
+      </w:pPr>
+      <w:r>
+        <w:t xml:space="preserve">Designation String, </w:t>
+      </w:r>
+    </w:p>
+    <w:p>
+      <w:pPr>
+        <w:pStyle w:val="Putty"/>
+      </w:pPr>
+      <w:r>
+        <w:t>Salary Int,</w:t>
+      </w:r>
+    </w:p>
+    <w:p>
+      <w:pPr>
+        <w:pStyle w:val="Putty"/>
+      </w:pPr>
+      <w:r>
+        <w:t xml:space="preserve">Department String) </w:t>
+      </w:r>
+    </w:p>
+    <w:p>
+      <w:pPr>
+        <w:pStyle w:val="Putty"/>
+        <w:rPr>
+          <w:highlight w:val="darkYellow"/>
+        </w:rPr>
+      </w:pPr>
+      <w:r>
+        <w:rPr>
+          <w:highlight w:val="darkYellow"/>
+        </w:rPr>
+        <w:t xml:space="preserve">clustered by (department) into 3 buckets </w:t>
+      </w:r>
+    </w:p>
+    <w:p>
+      <w:pPr>
+        <w:pStyle w:val="Putty"/>
+      </w:pPr>
+      <w:r>
+        <w:rPr>
+          <w:highlight w:val="darkYellow"/>
+        </w:rPr>
+        <w:t>stored as orc TBLPROPERTIES ('transactional'='true');</w:t>
+      </w:r>
+    </w:p>
+    <w:p>
+      <w:pPr>
+        <w:pStyle w:val="NoSpacing"/>
+        <w:rPr>
+          <w:sz w:val="28"/>
+          <w:szCs w:val="28"/>
+        </w:rPr>
+      </w:pPr>
+    </w:p>
+    <w:p>
+      <w:pPr>
+        <w:pStyle w:val="Heading4"/>
+      </w:pPr>
+      <w:r>
+        <w:t>Delta files in HIVE before compaction:</w:t>
+      </w:r>
+    </w:p>
+    <w:p>
+      <w:r>
+        <w:rPr>
+          <w:noProof/>
+        </w:rPr>
+        <w:drawing>
+          <wp:inline distT="0" distB="0" distL="0" distR="0" wp14:anchorId="52DE729C" wp14:editId="62991988">
+            <wp:extent cx="5731510" cy="965200"/>
+            <wp:effectExtent l="0" t="0" r="2540" b="6350"/>
+            <wp:docPr id="3" name="Picture 3"/>
+            <wp:cNvGraphicFramePr>
+              <a:graphicFrameLocks xmlns:a="http://schemas.openxmlformats.org/drawingml/2006/main" noChangeAspect="1"/>
+            </wp:cNvGraphicFramePr>
+            <a:graphic xmlns:a="http://schemas.openxmlformats.org/drawingml/2006/main">
+              <a:graphicData uri="http://schemas.openxmlformats.org/drawingml/2006/picture">
+                <pic:pic xmlns:pic="http://schemas.openxmlformats.org/drawingml/2006/picture">
+                  <pic:nvPicPr>
+                    <pic:cNvPr id="1" name=""/>
+                    <pic:cNvPicPr/>
+                  </pic:nvPicPr>
+                  <pic:blipFill>
+                    <a:blip r:embed="rId8"/>
+                    <a:stretch>
+                      <a:fillRect/>
+                    </a:stretch>
+                  </pic:blipFill>
+                  <pic:spPr>
+                    <a:xfrm>
+                      <a:off x="0" y="0"/>
+                      <a:ext cx="5731510" cy="965200"/>
+                    </a:xfrm>
+                    <a:prstGeom prst="rect">
+                      <a:avLst/>
+                    </a:prstGeom>
+                  </pic:spPr>
+                </pic:pic>
+              </a:graphicData>
+            </a:graphic>
+          </wp:inline>
+        </w:drawing>
+      </w:r>
+    </w:p>
+    <w:p/>
+    <w:p>
+      <w:pPr>
+        <w:pStyle w:val="Heading4"/>
+      </w:pPr>
+      <w:r>
+        <w:t>Delta files after Compaction:</w:t>
+      </w:r>
+    </w:p>
+    <w:p>
+      <w:r>
+        <w:rPr>
+          <w:noProof/>
+        </w:rPr>
+        <w:drawing>
+          <wp:inline distT="0" distB="0" distL="0" distR="0" wp14:anchorId="5BDF2434" wp14:editId="37EDDD72">
+            <wp:extent cx="5731510" cy="510540"/>
+            <wp:effectExtent l="0" t="0" r="2540" b="3810"/>
+            <wp:docPr id="5" name="Picture 5"/>
+            <wp:cNvGraphicFramePr>
+              <a:graphicFrameLocks xmlns:a="http://schemas.openxmlformats.org/drawingml/2006/main" noChangeAspect="1"/>
+            </wp:cNvGraphicFramePr>
+            <a:graphic xmlns:a="http://schemas.openxmlformats.org/drawingml/2006/main">
+              <a:graphicData uri="http://schemas.openxmlformats.org/drawingml/2006/picture">
+                <pic:pic xmlns:pic="http://schemas.openxmlformats.org/drawingml/2006/picture">
+                  <pic:nvPicPr>
+                    <pic:cNvPr id="1" name=""/>
+                    <pic:cNvPicPr/>
+                  </pic:nvPicPr>
+                  <pic:blipFill>
+                    <a:blip r:embed="rId9"/>
+                    <a:stretch>
+                      <a:fillRect/>
+                    </a:stretch>
+                  </pic:blipFill>
+                  <pic:spPr>
+                    <a:xfrm>
+                      <a:off x="0" y="0"/>
+                      <a:ext cx="5731510" cy="510540"/>
+                    </a:xfrm>
+                    <a:prstGeom prst="rect">
+                      <a:avLst/>
+                    </a:prstGeom>
+                  </pic:spPr>
+                </pic:pic>
+              </a:graphicData>
+            </a:graphic>
+          </wp:inline>
+        </w:drawing>
+      </w:r>
+    </w:p>
+    <w:p/>
+    <w:p>
+      <w:pPr>
+        <w:pStyle w:val="Heading4"/>
+      </w:pPr>
+      <w:r>
+        <w:t>How to do COMPACTION:</w:t>
+      </w:r>
+    </w:p>
+    <w:p>
+      <w:pPr>
+        <w:pStyle w:val="Putty"/>
+      </w:pPr>
+      <w:r>
+        <w:t xml:space="preserve">hive&gt; </w:t>
+      </w:r>
+      <w:r>
+        <w:rPr>
+          <w:highlight w:val="darkYellow"/>
+        </w:rPr>
+        <w:t xml:space="preserve">alter table </w:t>
+      </w:r>
+      <w:proofErr w:type="spellStart"/>
+      <w:r>
+        <w:rPr>
+          <w:highlight w:val="darkYellow"/>
+        </w:rPr>
+        <w:t>empdml</w:t>
+      </w:r>
+      <w:proofErr w:type="spellEnd"/>
+      <w:r>
+        <w:rPr>
+          <w:highlight w:val="darkYellow"/>
+        </w:rPr>
+        <w:t xml:space="preserve"> COMPACT 'major'</w:t>
+      </w:r>
+      <w:r>
+        <w:t>;</w:t>
+      </w:r>
+    </w:p>
+    <w:p>
+      <w:pPr>
+        <w:pStyle w:val="Putty"/>
+      </w:pPr>
+      <w:r>
+        <w:t>Compaction enqueued.</w:t>
+      </w:r>
+    </w:p>
     <w:sectPr>
       <w:pgSz w:w="11906" w:h="16838"/>
       <w:pgMar w:top="1440" w:right="1440" w:bottom="1440" w:left="1440" w:header="708" w:footer="708" w:gutter="0"/>
@@ -5854,6 +7067,119 @@
     </w:lvl>
   </w:abstractNum>
   <w:abstractNum w:abstractNumId="3" w15:restartNumberingAfterBreak="0">
+    <w:nsid w:val="2FE52C93"/>
+    <w:multiLevelType w:val="hybridMultilevel"/>
+    <w:tmpl w:val="7CA0760E"/>
+    <w:lvl w:ilvl="0" w:tplc="40090001">
+      <w:start w:val="1"/>
+      <w:numFmt w:val="bullet"/>
+      <w:lvlText w:val=""/>
+      <w:lvlJc w:val="left"/>
+      <w:pPr>
+        <w:ind w:left="720" w:hanging="360"/>
+      </w:pPr>
+      <w:rPr>
+        <w:rFonts w:ascii="Symbol" w:hAnsi="Symbol" w:hint="default"/>
+      </w:rPr>
+    </w:lvl>
+    <w:lvl w:ilvl="1" w:tplc="40090003" w:tentative="1">
+      <w:start w:val="1"/>
+      <w:numFmt w:val="bullet"/>
+      <w:lvlText w:val="o"/>
+      <w:lvlJc w:val="left"/>
+      <w:pPr>
+        <w:ind w:left="1440" w:hanging="360"/>
+      </w:pPr>
+      <w:rPr>
+        <w:rFonts w:ascii="Courier New" w:hAnsi="Courier New" w:cs="Courier New" w:hint="default"/>
+      </w:rPr>
+    </w:lvl>
+    <w:lvl w:ilvl="2" w:tplc="40090005" w:tentative="1">
+      <w:start w:val="1"/>
+      <w:numFmt w:val="bullet"/>
+      <w:lvlText w:val=""/>
+      <w:lvlJc w:val="left"/>
+      <w:pPr>
+        <w:ind w:left="2160" w:hanging="360"/>
+      </w:pPr>
+      <w:rPr>
+        <w:rFonts w:ascii="Wingdings" w:hAnsi="Wingdings" w:hint="default"/>
+      </w:rPr>
+    </w:lvl>
+    <w:lvl w:ilvl="3" w:tplc="40090001" w:tentative="1">
+      <w:start w:val="1"/>
+      <w:numFmt w:val="bullet"/>
+      <w:lvlText w:val=""/>
+      <w:lvlJc w:val="left"/>
+      <w:pPr>
+        <w:ind w:left="2880" w:hanging="360"/>
+      </w:pPr>
+      <w:rPr>
+        <w:rFonts w:ascii="Symbol" w:hAnsi="Symbol" w:hint="default"/>
+      </w:rPr>
+    </w:lvl>
+    <w:lvl w:ilvl="4" w:tplc="40090003" w:tentative="1">
+      <w:start w:val="1"/>
+      <w:numFmt w:val="bullet"/>
+      <w:lvlText w:val="o"/>
+      <w:lvlJc w:val="left"/>
+      <w:pPr>
+        <w:ind w:left="3600" w:hanging="360"/>
+      </w:pPr>
+      <w:rPr>
+        <w:rFonts w:ascii="Courier New" w:hAnsi="Courier New" w:cs="Courier New" w:hint="default"/>
+      </w:rPr>
+    </w:lvl>
+    <w:lvl w:ilvl="5" w:tplc="40090005" w:tentative="1">
+      <w:start w:val="1"/>
+      <w:numFmt w:val="bullet"/>
+      <w:lvlText w:val=""/>
+      <w:lvlJc w:val="left"/>
+      <w:pPr>
+        <w:ind w:left="4320" w:hanging="360"/>
+      </w:pPr>
+      <w:rPr>
+        <w:rFonts w:ascii="Wingdings" w:hAnsi="Wingdings" w:hint="default"/>
+      </w:rPr>
+    </w:lvl>
+    <w:lvl w:ilvl="6" w:tplc="40090001" w:tentative="1">
+      <w:start w:val="1"/>
+      <w:numFmt w:val="bullet"/>
+      <w:lvlText w:val=""/>
+      <w:lvlJc w:val="left"/>
+      <w:pPr>
+        <w:ind w:left="5040" w:hanging="360"/>
+      </w:pPr>
+      <w:rPr>
+        <w:rFonts w:ascii="Symbol" w:hAnsi="Symbol" w:hint="default"/>
+      </w:rPr>
+    </w:lvl>
+    <w:lvl w:ilvl="7" w:tplc="40090003" w:tentative="1">
+      <w:start w:val="1"/>
+      <w:numFmt w:val="bullet"/>
+      <w:lvlText w:val="o"/>
+      <w:lvlJc w:val="left"/>
+      <w:pPr>
+        <w:ind w:left="5760" w:hanging="360"/>
+      </w:pPr>
+      <w:rPr>
+        <w:rFonts w:ascii="Courier New" w:hAnsi="Courier New" w:cs="Courier New" w:hint="default"/>
+      </w:rPr>
+    </w:lvl>
+    <w:lvl w:ilvl="8" w:tplc="40090005" w:tentative="1">
+      <w:start w:val="1"/>
+      <w:numFmt w:val="bullet"/>
+      <w:lvlText w:val=""/>
+      <w:lvlJc w:val="left"/>
+      <w:pPr>
+        <w:ind w:left="6480" w:hanging="360"/>
+      </w:pPr>
+      <w:rPr>
+        <w:rFonts w:ascii="Wingdings" w:hAnsi="Wingdings" w:hint="default"/>
+      </w:rPr>
+    </w:lvl>
+  </w:abstractNum>
+  <w:abstractNum w:abstractNumId="4" w15:restartNumberingAfterBreak="0">
     <w:nsid w:val="323A29F8"/>
     <w:multiLevelType w:val="hybridMultilevel"/>
     <w:tmpl w:val="25626E2C"/>
@@ -5942,7 +7268,7 @@
       </w:pPr>
     </w:lvl>
   </w:abstractNum>
-  <w:abstractNum w:abstractNumId="4" w15:restartNumberingAfterBreak="0">
+  <w:abstractNum w:abstractNumId="5" w15:restartNumberingAfterBreak="0">
     <w:nsid w:val="3EAF1108"/>
     <w:multiLevelType w:val="hybridMultilevel"/>
     <w:tmpl w:val="2F4A7F64"/>
@@ -6055,7 +7381,7 @@
       </w:rPr>
     </w:lvl>
   </w:abstractNum>
-  <w:abstractNum w:abstractNumId="5" w15:restartNumberingAfterBreak="0">
+  <w:abstractNum w:abstractNumId="6" w15:restartNumberingAfterBreak="0">
     <w:nsid w:val="60E6345E"/>
     <w:multiLevelType w:val="hybridMultilevel"/>
     <w:tmpl w:val="6CE29242"/>
@@ -6141,7 +7467,7 @@
       </w:pPr>
     </w:lvl>
   </w:abstractNum>
-  <w:abstractNum w:abstractNumId="6" w15:restartNumberingAfterBreak="0">
+  <w:abstractNum w:abstractNumId="7" w15:restartNumberingAfterBreak="0">
     <w:nsid w:val="61787627"/>
     <w:multiLevelType w:val="hybridMultilevel"/>
     <w:tmpl w:val="434C1260"/>
@@ -6230,7 +7556,7 @@
       </w:pPr>
     </w:lvl>
   </w:abstractNum>
-  <w:abstractNum w:abstractNumId="7" w15:restartNumberingAfterBreak="0">
+  <w:abstractNum w:abstractNumId="8" w15:restartNumberingAfterBreak="0">
     <w:nsid w:val="63451A99"/>
     <w:multiLevelType w:val="hybridMultilevel"/>
     <w:tmpl w:val="395A998C"/>
@@ -6343,7 +7669,7 @@
       </w:rPr>
     </w:lvl>
   </w:abstractNum>
-  <w:abstractNum w:abstractNumId="8" w15:restartNumberingAfterBreak="0">
+  <w:abstractNum w:abstractNumId="9" w15:restartNumberingAfterBreak="0">
     <w:nsid w:val="713249C0"/>
     <w:multiLevelType w:val="hybridMultilevel"/>
     <w:tmpl w:val="3668B340"/>
@@ -6439,22 +7765,25 @@
     <w:abstractNumId w:val="1"/>
   </w:num>
   <w:num w:numId="4">
+    <w:abstractNumId w:val="9"/>
+  </w:num>
+  <w:num w:numId="5">
+    <w:abstractNumId w:val="6"/>
+  </w:num>
+  <w:num w:numId="6">
+    <w:abstractNumId w:val="7"/>
+  </w:num>
+  <w:num w:numId="7">
+    <w:abstractNumId w:val="5"/>
+  </w:num>
+  <w:num w:numId="8">
+    <w:abstractNumId w:val="4"/>
+  </w:num>
+  <w:num w:numId="9">
     <w:abstractNumId w:val="8"/>
   </w:num>
-  <w:num w:numId="5">
-    <w:abstractNumId w:val="5"/>
-  </w:num>
-  <w:num w:numId="6">
-    <w:abstractNumId w:val="6"/>
-  </w:num>
-  <w:num w:numId="7">
-    <w:abstractNumId w:val="4"/>
-  </w:num>
-  <w:num w:numId="8">
+  <w:num w:numId="10">
     <w:abstractNumId w:val="3"/>
-  </w:num>
-  <w:num w:numId="9">
-    <w:abstractNumId w:val="7"/>
   </w:num>
 </w:numbering>
 </file>

</xml_diff>